<commit_message>
added text processing part
</commit_message>
<xml_diff>
--- a/aa497_full_text.docx
+++ b/aa497_full_text.docx
@@ -1433,21 +1433,7 @@
         <w:rPr>
           <w:rFonts w:ascii="Times New Roman" w:hAnsi="Times New Roman" w:cs="Times New Roman"/>
         </w:rPr>
-        <w:t xml:space="preserve">The field of Human-Computer Interaction and Affective Computing has been slowly gaining prominence in Artificial Intelligence. One of the most challenging problems in these two fields is Automatic Emotion Recognition since </w:t>
-      </w:r>
-      <w:proofErr w:type="gramStart"/>
-      <w:r>
-        <w:rPr>
-          <w:rFonts w:ascii="Times New Roman" w:hAnsi="Times New Roman" w:cs="Times New Roman"/>
-        </w:rPr>
-        <w:t>humans</w:t>
-      </w:r>
-      <w:proofErr w:type="gramEnd"/>
-      <w:r>
-        <w:rPr>
-          <w:rFonts w:ascii="Times New Roman" w:hAnsi="Times New Roman" w:cs="Times New Roman"/>
-        </w:rPr>
-        <w:t xml:space="preserve"> express emotions through multiple modalities. Nonetheless, Emotion Recognition has a variety of applications in the health, education, and psychology fields, among others. Numerous studies have proposed and tested various approaches that use multiple modalities such as visual, EEG (Electroencephalography), text, audio, etc. However, most Multimodal Emotion Recognition research focuses on text and audio modalities, with only a few including the visual modality in addition to the text and audio modalities. </w:t>
+        <w:t xml:space="preserve">The field of Human-Computer Interaction and Affective Computing has been slowly gaining prominence in Artificial Intelligence. One of the most challenging problems in these two fields is Automatic Emotion Recognition since humans express emotions through multiple modalities. Nonetheless, Emotion Recognition has a variety of applications in the health, education, and psychology fields, among others. Numerous studies have proposed and tested various approaches that use multiple modalities such as visual, EEG (Electroencephalography), text, audio, etc. However, most Multimodal Emotion Recognition research focuses on text and audio modalities, with only a few including the visual modality in addition to the text and audio modalities. </w:t>
       </w:r>
     </w:p>
     <w:p>
@@ -6642,21 +6628,7 @@
         <w:rPr>
           <w:rFonts w:ascii="Times New Roman" w:hAnsi="Times New Roman" w:cs="Times New Roman"/>
         </w:rPr>
-        <w:t xml:space="preserve">Unlike most words in the English language, there is no clear and precise definition for “Emotion” </w:t>
-      </w:r>
-      <w:proofErr w:type="gramStart"/>
-      <w:r>
-        <w:rPr>
-          <w:rFonts w:ascii="Times New Roman" w:hAnsi="Times New Roman" w:cs="Times New Roman"/>
-        </w:rPr>
-        <w:t>in today’s society</w:t>
-      </w:r>
-      <w:proofErr w:type="gramEnd"/>
-      <w:r>
-        <w:rPr>
-          <w:rFonts w:ascii="Times New Roman" w:hAnsi="Times New Roman" w:cs="Times New Roman"/>
-        </w:rPr>
-        <w:t xml:space="preserve">. On the other hand, emotions play an essential role in human communication and interaction because one can perceive another’s emotional state by seeing their facial expression, body language, voice tone, or reading their texts if they are messaging each other </w:t>
+        <w:t xml:space="preserve">Unlike most words in the English language, there is no clear and precise definition for “Emotion” in today’s society. On the other hand, emotions play an essential role in human communication and interaction because one can perceive another’s emotional state by seeing their facial expression, body language, voice tone, or reading their texts if they are messaging each other </w:t>
       </w:r>
       <w:hyperlink w:anchor="ref_1" w:history="1">
         <w:r>
@@ -7469,21 +7441,7 @@
         <w:rPr>
           <w:rFonts w:ascii="Times New Roman" w:hAnsi="Times New Roman" w:cs="Times New Roman"/>
         </w:rPr>
-        <w:t xml:space="preserve">This chapter describes the various methods used for classifying emotions, </w:t>
-      </w:r>
-      <w:proofErr w:type="gramStart"/>
-      <w:r>
-        <w:rPr>
-          <w:rFonts w:ascii="Times New Roman" w:hAnsi="Times New Roman" w:cs="Times New Roman"/>
-        </w:rPr>
-        <w:t>provides an introduction to</w:t>
-      </w:r>
-      <w:proofErr w:type="gramEnd"/>
-      <w:r>
-        <w:rPr>
-          <w:rFonts w:ascii="Times New Roman" w:hAnsi="Times New Roman" w:cs="Times New Roman"/>
-        </w:rPr>
-        <w:t xml:space="preserve"> ER, describes the multiple algorithms of ER and its limitations, briefly elaborates on important topics of ML and DL, provides an analysis of the various available MER datasets. The feature extraction and feature fusion methods are also discussed briefly. Additionally, the chapter also includes a critical discussion of the prior work in MER.</w:t>
+        <w:t>This chapter describes the various methods used for classifying emotions, provides an introduction to ER, describes the multiple algorithms of ER and its limitations, briefly elaborates on important topics of ML and DL, provides an analysis of the various available MER datasets. The feature extraction and feature fusion methods are also discussed briefly. Additionally, the chapter also includes a critical discussion of the prior work in MER.</w:t>
       </w:r>
     </w:p>
     <w:p>
@@ -7858,21 +7816,7 @@
         <w:rPr>
           <w:rFonts w:ascii="Times New Roman" w:hAnsi="Times New Roman" w:cs="Times New Roman"/>
         </w:rPr>
-        <w:t xml:space="preserve"> proposed eight basic emotions: Joy, Trust, Fear, Surprise, Sadness, Disgust, Anger, and Anticipation. These eight emotions are represented in the diagram above, each positioned opposite to a specific emotion. Joy, for example, is placed opposite sadness, whereas anger is positioned opposite Fear. This is because these positions represent the </w:t>
-      </w:r>
-      <w:proofErr w:type="gramStart"/>
-      <w:r>
-        <w:rPr>
-          <w:rFonts w:ascii="Times New Roman" w:hAnsi="Times New Roman" w:cs="Times New Roman"/>
-        </w:rPr>
-        <w:t>polar opposite</w:t>
-      </w:r>
-      <w:proofErr w:type="gramEnd"/>
-      <w:r>
-        <w:rPr>
-          <w:rFonts w:ascii="Times New Roman" w:hAnsi="Times New Roman" w:cs="Times New Roman"/>
-        </w:rPr>
-        <w:t xml:space="preserve"> of the relevant emotion. The intensity levels of each primary emotion are depicted on the wheel of emotions. For example, the lowest level of intensity for Anger is Annoyance, whereas the highest level of intensity is Rage. Each of these eight emotions can </w:t>
+        <w:t xml:space="preserve"> proposed eight basic emotions: Joy, Trust, Fear, Surprise, Sadness, Disgust, Anger, and Anticipation. These eight emotions are represented in the diagram above, each positioned opposite to a specific emotion. Joy, for example, is placed opposite sadness, whereas anger is positioned opposite Fear. This is because these positions represent the polar opposite of the relevant emotion. The intensity levels of each primary emotion are depicted on the wheel of emotions. For example, the lowest level of intensity for Anger is Annoyance, whereas the highest level of intensity is Rage. Each of these eight emotions can </w:t>
       </w:r>
       <w:r>
         <w:rPr>
@@ -8228,21 +8172,7 @@
         <w:rPr>
           <w:rFonts w:ascii="Times New Roman" w:hAnsi="Times New Roman" w:cs="Times New Roman"/>
         </w:rPr>
-        <w:t xml:space="preserve">Ekman’s basic emotions </w:t>
-      </w:r>
-      <w:proofErr w:type="gramStart"/>
-      <w:r>
-        <w:rPr>
-          <w:rFonts w:ascii="Times New Roman" w:hAnsi="Times New Roman" w:cs="Times New Roman"/>
-        </w:rPr>
-        <w:t>are considered to be</w:t>
-      </w:r>
-      <w:proofErr w:type="gramEnd"/>
-      <w:r>
-        <w:rPr>
-          <w:rFonts w:ascii="Times New Roman" w:hAnsi="Times New Roman" w:cs="Times New Roman"/>
-        </w:rPr>
-        <w:t xml:space="preserve"> one of the most frequent approaches for categorizing emotions in most studies in the subject of Human Emotions and Affective Computing. Throughout his </w:t>
+        <w:t xml:space="preserve">Ekman’s basic emotions are considered to be one of the most frequent approaches for categorizing emotions in most studies in the subject of Human Emotions and Affective Computing. Throughout his </w:t>
       </w:r>
       <w:r>
         <w:rPr>
@@ -8518,21 +8448,7 @@
         <w:rPr>
           <w:rFonts w:ascii="Times New Roman" w:hAnsi="Times New Roman" w:cs="Times New Roman"/>
         </w:rPr>
-        <w:t xml:space="preserve">SER has certain drawbacks, which we will go over briefly. </w:t>
-      </w:r>
-      <w:proofErr w:type="gramStart"/>
-      <w:r>
-        <w:rPr>
-          <w:rFonts w:ascii="Times New Roman" w:hAnsi="Times New Roman" w:cs="Times New Roman"/>
-        </w:rPr>
-        <w:t>The vast majority of</w:t>
-      </w:r>
-      <w:proofErr w:type="gramEnd"/>
-      <w:r>
-        <w:rPr>
-          <w:rFonts w:ascii="Times New Roman" w:hAnsi="Times New Roman" w:cs="Times New Roman"/>
-        </w:rPr>
-        <w:t xml:space="preserve"> SER databases are limited to a single language. The DES database, for example, has utterances in Danish, while the </w:t>
+        <w:t xml:space="preserve">SER has certain drawbacks, which we will go over briefly. The vast majority of SER databases are limited to a single language. The DES database, for example, has utterances in Danish, while the </w:t>
       </w:r>
       <w:proofErr w:type="spellStart"/>
       <w:r>
@@ -8546,21 +8462,7 @@
         <w:rPr>
           <w:rFonts w:ascii="Times New Roman" w:hAnsi="Times New Roman" w:cs="Times New Roman"/>
         </w:rPr>
-        <w:t xml:space="preserve"> database contains utterances in German. When such databases are used to create SER models, they can only be used for that </w:t>
-      </w:r>
-      <w:proofErr w:type="gramStart"/>
-      <w:r>
-        <w:rPr>
-          <w:rFonts w:ascii="Times New Roman" w:hAnsi="Times New Roman" w:cs="Times New Roman"/>
-        </w:rPr>
-        <w:t>particular language</w:t>
-      </w:r>
-      <w:proofErr w:type="gramEnd"/>
-      <w:r>
-        <w:rPr>
-          <w:rFonts w:ascii="Times New Roman" w:hAnsi="Times New Roman" w:cs="Times New Roman"/>
-        </w:rPr>
-        <w:t>, and they cannot be used for another language. There are not many databases that have a variety of languages in them. Aside from that, most SER databases contain data that has been acted out by professional actors/actresses just to create the database. Some actors will even modify their voice to convey a feeling. The SER systems trained on these databases will not deliver remarkably accurate findings of the emotion detected because this does not represent the actor’s actual emotion [17].</w:t>
+        <w:t xml:space="preserve"> database contains utterances in German. When such databases are used to create SER models, they can only be used for that particular language, and they cannot be used for another language. There are not many databases that have a variety of languages in them. Aside from that, most SER databases contain data that has been acted out by professional actors/actresses just to create the database. Some actors will even modify their voice to convey a feeling. The SER systems trained on these databases will not deliver remarkably accurate findings of the emotion detected because this does not represent the actor’s actual emotion [17].</w:t>
       </w:r>
     </w:p>
     <w:p>
@@ -8678,21 +8580,7 @@
         <w:rPr>
           <w:rFonts w:ascii="Times New Roman" w:hAnsi="Times New Roman" w:cs="Times New Roman"/>
         </w:rPr>
-        <w:t xml:space="preserve">. Because people with </w:t>
-      </w:r>
-      <w:proofErr w:type="gramStart"/>
-      <w:r>
-        <w:rPr>
-          <w:rFonts w:ascii="Times New Roman" w:hAnsi="Times New Roman" w:cs="Times New Roman"/>
-        </w:rPr>
-        <w:t>Autism Spectrum Disorder</w:t>
-      </w:r>
-      <w:proofErr w:type="gramEnd"/>
-      <w:r>
-        <w:rPr>
-          <w:rFonts w:ascii="Times New Roman" w:hAnsi="Times New Roman" w:cs="Times New Roman"/>
-        </w:rPr>
-        <w:t xml:space="preserve"> (ASD) do not freely express their emotions, FER and SER models will not give reliable results because ASD people exhibit unusual behavior at times; using physiological signals released by the body can help determine their true feelings. Hence, Physiological Emotion Recognition is especially useful for detecting emotions in ASD people [22]. Some of the popular databases used in Physiological Emotion Recognition are SEED, DEAP, ASCERTAIN, etc.</w:t>
+        <w:t>. Because people with Autism Spectrum Disorder (ASD) do not freely express their emotions, FER and SER models will not give reliable results because ASD people exhibit unusual behavior at times; using physiological signals released by the body can help determine their true feelings. Hence, Physiological Emotion Recognition is especially useful for detecting emotions in ASD people [22]. Some of the popular databases used in Physiological Emotion Recognition are SEED, DEAP, ASCERTAIN, etc.</w:t>
       </w:r>
     </w:p>
     <w:p>
@@ -8849,21 +8737,7 @@
         <w:rPr>
           <w:rFonts w:ascii="Times New Roman" w:hAnsi="Times New Roman" w:cs="Times New Roman"/>
         </w:rPr>
-        <w:t xml:space="preserve"> is described as the challenge of training computers in such a way that they can produce precise results based on their knowledge acquired via learning [33]. ML has become a very popular area </w:t>
-      </w:r>
-      <w:proofErr w:type="gramStart"/>
-      <w:r>
-        <w:rPr>
-          <w:rFonts w:ascii="Times New Roman" w:hAnsi="Times New Roman" w:cs="Times New Roman"/>
-        </w:rPr>
-        <w:t>in today’s society</w:t>
-      </w:r>
-      <w:proofErr w:type="gramEnd"/>
-      <w:r>
-        <w:rPr>
-          <w:rFonts w:ascii="Times New Roman" w:hAnsi="Times New Roman" w:cs="Times New Roman"/>
-        </w:rPr>
-        <w:t xml:space="preserve"> attributable to its applications in a variety of fields such as healthcare, power utilities, transportation, as well as security. It has also aided in the recognition of emotions, the improvement of social skills in autistic children, the detection of spam emails, and other tasks.</w:t>
+        <w:t xml:space="preserve"> is described as the challenge of training computers in such a way that they can produce precise results based on their knowledge acquired via learning [33]. ML has become a very popular area in today’s society attributable to its applications in a variety of fields such as healthcare, power utilities, transportation, as well as security. It has also aided in the recognition of emotions, the improvement of social skills in autistic children, the detection of spam emails, and other tasks.</w:t>
       </w:r>
     </w:p>
     <w:p>
@@ -9029,21 +8903,7 @@
         <w:rPr>
           <w:rFonts w:ascii="Times New Roman" w:hAnsi="Times New Roman" w:cs="Times New Roman"/>
         </w:rPr>
-        <w:t xml:space="preserve"> takes unstructured data as input, such as images. As it travels through the hidden layers to learn this input, the CNN uses filters to apply methods like edge detection and blurring to the input. This is done </w:t>
-      </w:r>
-      <w:proofErr w:type="gramStart"/>
-      <w:r>
-        <w:rPr>
-          <w:rFonts w:ascii="Times New Roman" w:hAnsi="Times New Roman" w:cs="Times New Roman"/>
-        </w:rPr>
-        <w:t>in order for</w:t>
-      </w:r>
-      <w:proofErr w:type="gramEnd"/>
-      <w:r>
-        <w:rPr>
-          <w:rFonts w:ascii="Times New Roman" w:hAnsi="Times New Roman" w:cs="Times New Roman"/>
-        </w:rPr>
-        <w:t xml:space="preserve"> the CNN to learn about the input provided to them by extracting the features. The desired output is generated after the CNN successfully interprets the input [36]. CNNs are frequently used for image data and image extraction applications, including autonomous driving and facial expression recognition.</w:t>
+        <w:t xml:space="preserve"> takes unstructured data as input, such as images. As it travels through the hidden layers to learn this input, the CNN uses filters to apply methods like edge detection and blurring to the input. This is done in order for the CNN to learn about the input provided to them by extracting the features. The desired output is generated after the CNN successfully interprets the input [36]. CNNs are frequently used for image data and image extraction applications, including autonomous driving and facial expression recognition.</w:t>
       </w:r>
     </w:p>
     <w:p>
@@ -9088,21 +8948,7 @@
         <w:rPr>
           <w:rFonts w:ascii="Times New Roman" w:hAnsi="Times New Roman" w:cs="Times New Roman"/>
         </w:rPr>
-        <w:t xml:space="preserve"> are </w:t>
-      </w:r>
-      <w:proofErr w:type="gramStart"/>
-      <w:r>
-        <w:rPr>
-          <w:rFonts w:ascii="Times New Roman" w:hAnsi="Times New Roman" w:cs="Times New Roman"/>
-        </w:rPr>
-        <w:t>similar to</w:t>
-      </w:r>
-      <w:proofErr w:type="gramEnd"/>
-      <w:r>
-        <w:rPr>
-          <w:rFonts w:ascii="Times New Roman" w:hAnsi="Times New Roman" w:cs="Times New Roman"/>
-        </w:rPr>
-        <w:t xml:space="preserve"> CNNs in that they accept unstructured data, but they deal with sequential data such as raw audio or text. RNNs, unlike CNNs, have their own memory, making them suited for applications involving data sequences. The most popular tasks for RNNs are language translation, speech recognition, sentiment analysis, etc. However, typical RNNs, suffer from the problem of exploding or vanishing gradients [6]. To resolve this problem, researchers have turned to different types of RNNs, such as the Long-Short Term Memory (LSTM) or the Gated Recurrent Unit (GRU), which do not have the same limitations as traditional RNNs.</w:t>
+        <w:t xml:space="preserve"> are similar to CNNs in that they accept unstructured data, but they deal with sequential data such as raw audio or text. RNNs, unlike CNNs, have their own memory, making them suited for applications involving data sequences. The most popular tasks for RNNs are language translation, speech recognition, sentiment analysis, etc. However, typical RNNs, suffer from the problem of exploding or vanishing gradients [6]. To resolve this problem, researchers have turned to different types of RNNs, such as the Long-Short Term Memory (LSTM) or the Gated Recurrent Unit (GRU), which do not have the same limitations as traditional RNNs.</w:t>
       </w:r>
     </w:p>
     <w:p>
@@ -10534,21 +10380,7 @@
         <w:rPr>
           <w:rFonts w:ascii="Times New Roman" w:hAnsi="Times New Roman" w:cs="Times New Roman"/>
         </w:rPr>
-        <w:t xml:space="preserve"> – CNNs are commonly used to process images and extract features from them. The input is interpreted by a sequence of convolutional layers in the CNN [38]. To extract these features, methods such as edge detection and blurring are used within these layers. When a video is passed in as an input to the MER model, some researchers use RNNs to extract facial features. This is </w:t>
-      </w:r>
-      <w:proofErr w:type="gramStart"/>
-      <w:r>
-        <w:rPr>
-          <w:rFonts w:ascii="Times New Roman" w:hAnsi="Times New Roman" w:cs="Times New Roman"/>
-        </w:rPr>
-        <w:t>due to the fact that</w:t>
-      </w:r>
-      <w:proofErr w:type="gramEnd"/>
-      <w:r>
-        <w:rPr>
-          <w:rFonts w:ascii="Times New Roman" w:hAnsi="Times New Roman" w:cs="Times New Roman"/>
-        </w:rPr>
-        <w:t xml:space="preserve"> when working with sequential data, RNNs are favored over CNNs for visual feature extraction.</w:t>
+        <w:t xml:space="preserve"> – CNNs are commonly used to process images and extract features from them. The input is interpreted by a sequence of convolutional layers in the CNN [38]. To extract these features, methods such as edge detection and blurring are used within these layers. When a video is passed in as an input to the MER model, some researchers use RNNs to extract facial features. This is due to the fact that when working with sequential data, RNNs are favored over CNNs for visual feature extraction.</w:t>
       </w:r>
     </w:p>
     <w:p>
@@ -11159,21 +10991,7 @@
         <w:rPr>
           <w:rFonts w:ascii="Times New Roman" w:hAnsi="Times New Roman" w:cs="Times New Roman"/>
         </w:rPr>
-        <w:t xml:space="preserve">For better results, an LSTM could have been used instead of a GRU. The three datasets used in this experiment are </w:t>
-      </w:r>
-      <w:proofErr w:type="gramStart"/>
-      <w:r>
-        <w:rPr>
-          <w:rFonts w:ascii="Times New Roman" w:hAnsi="Times New Roman" w:cs="Times New Roman"/>
-        </w:rPr>
-        <w:t>pretty large</w:t>
-      </w:r>
-      <w:proofErr w:type="gramEnd"/>
-      <w:r>
-        <w:rPr>
-          <w:rFonts w:ascii="Times New Roman" w:hAnsi="Times New Roman" w:cs="Times New Roman"/>
-        </w:rPr>
-        <w:t xml:space="preserve">, so using an LSTM could offer much better and more accurate results. </w:t>
+        <w:t xml:space="preserve">For better results, an LSTM could have been used instead of a GRU. The three datasets used in this experiment are pretty large, so using an LSTM could offer much better and more accurate results. </w:t>
       </w:r>
     </w:p>
     <w:p>
@@ -11479,21 +11297,7 @@
           <w:rFonts w:ascii="Times New Roman" w:hAnsi="Times New Roman" w:cs="Times New Roman"/>
         </w:rPr>
         <w:lastRenderedPageBreak/>
-        <w:t xml:space="preserve">Transformer architecture was used along with the </w:t>
-      </w:r>
-      <w:proofErr w:type="gramStart"/>
-      <w:r>
-        <w:rPr>
-          <w:rFonts w:ascii="Times New Roman" w:hAnsi="Times New Roman" w:cs="Times New Roman"/>
-        </w:rPr>
-        <w:t>Multi-Head</w:t>
-      </w:r>
-      <w:proofErr w:type="gramEnd"/>
-      <w:r>
-        <w:rPr>
-          <w:rFonts w:ascii="Times New Roman" w:hAnsi="Times New Roman" w:cs="Times New Roman"/>
-        </w:rPr>
-        <w:t xml:space="preserve"> mechanism, and to ensure the process of the combination of the modalities was robust, </w:t>
+        <w:t xml:space="preserve">Transformer architecture was used along with the Multi-Head mechanism, and to ensure the process of the combination of the modalities was robust, </w:t>
       </w:r>
       <w:proofErr w:type="spellStart"/>
       <w:r>
@@ -13713,21 +13517,7 @@
         <w:rPr>
           <w:rFonts w:ascii="Times New Roman" w:hAnsi="Times New Roman" w:cs="Times New Roman"/>
         </w:rPr>
-        <w:t xml:space="preserve">For each modality (audio, text, and visual), the raw aligned dataset consists of three .h5 files – Train, Test, and Valid. The training data will be fed to the DL model to learn from the data and make predictions accordingly. To frequently evaluate the model and fine-tune the parameters, the validation data will be used. The DL model will not be learning from the validation data but will often be “seeing” it. We will be using the testing data to test out our model, as this is “unseen” by the model, and hence we would get accurate results. Additionally, alongside the train, test, and valid files for each modality, the raw dataset contains three additional .h5 files, consisting of emotion scores ranging from [0, 3]. These emotion scores serve as labels for the data. The value “0” indicates that the emotion is not present, whereas “3” indicates a high presence of that </w:t>
-      </w:r>
-      <w:proofErr w:type="gramStart"/>
-      <w:r>
-        <w:rPr>
-          <w:rFonts w:ascii="Times New Roman" w:hAnsi="Times New Roman" w:cs="Times New Roman"/>
-        </w:rPr>
-        <w:t>particular emotion</w:t>
-      </w:r>
-      <w:proofErr w:type="gramEnd"/>
-      <w:r>
-        <w:rPr>
-          <w:rFonts w:ascii="Times New Roman" w:hAnsi="Times New Roman" w:cs="Times New Roman"/>
-        </w:rPr>
-        <w:t>.</w:t>
+        <w:t>For each modality (audio, text, and visual), the raw aligned dataset consists of three .h5 files – Train, Test, and Valid. The training data will be fed to the DL model to learn from the data and make predictions accordingly. To frequently evaluate the model and fine-tune the parameters, the validation data will be used. The DL model will not be learning from the validation data but will often be “seeing” it. We will be using the testing data to test out our model, as this is “unseen” by the model, and hence we would get accurate results. Additionally, alongside the train, test, and valid files for each modality, the raw dataset contains three additional .h5 files, consisting of emotion scores ranging from [0, 3]. These emotion scores serve as labels for the data. The value “0” indicates that the emotion is not present, whereas “3” indicates a high presence of that particular emotion.</w:t>
       </w:r>
     </w:p>
     <w:tbl>
@@ -14078,21 +13868,7 @@
         <w:rPr>
           <w:rFonts w:ascii="Times New Roman" w:hAnsi="Times New Roman" w:cs="Times New Roman"/>
         </w:rPr>
-        <w:t xml:space="preserve">noise that affects the algorithm and the </w:t>
-      </w:r>
-      <w:proofErr w:type="gramStart"/>
-      <w:r>
-        <w:rPr>
-          <w:rFonts w:ascii="Times New Roman" w:hAnsi="Times New Roman" w:cs="Times New Roman"/>
-        </w:rPr>
-        <w:t>final results</w:t>
-      </w:r>
-      <w:proofErr w:type="gramEnd"/>
-      <w:r>
-        <w:rPr>
-          <w:rFonts w:ascii="Times New Roman" w:hAnsi="Times New Roman" w:cs="Times New Roman"/>
-        </w:rPr>
-        <w:t>. This section will briefly explain how we “cleaned” our data.</w:t>
+        <w:t>noise that affects the algorithm and the final results. This section will briefly explain how we “cleaned” our data.</w:t>
       </w:r>
     </w:p>
     <w:p>
@@ -14281,6 +14057,7 @@
       <w:r>
         <w:rPr>
           <w:rFonts w:ascii="Times New Roman" w:hAnsi="Times New Roman" w:cs="Times New Roman"/>
+          <w:noProof/>
         </w:rPr>
         <w:drawing>
           <wp:inline distT="0" distB="0" distL="0" distR="0" wp14:anchorId="33987586" wp14:editId="7AE15524">
@@ -14542,35 +14319,13 @@
           <w:i/>
           <w:iCs/>
         </w:rPr>
-        <w:t xml:space="preserve">time complexity = </w:t>
-      </w:r>
-      <w:proofErr w:type="gramStart"/>
+        <w:t>time complexity = O(1)</w:t>
+      </w:r>
       <w:r>
         <w:rPr>
           <w:rFonts w:ascii="Times New Roman" w:hAnsi="Times New Roman" w:cs="Times New Roman"/>
           <w:b/>
           <w:bCs/>
-          <w:i/>
-          <w:iCs/>
-        </w:rPr>
-        <w:t>O(</w:t>
-      </w:r>
-      <w:proofErr w:type="gramEnd"/>
-      <w:r>
-        <w:rPr>
-          <w:rFonts w:ascii="Times New Roman" w:hAnsi="Times New Roman" w:cs="Times New Roman"/>
-          <w:b/>
-          <w:bCs/>
-          <w:i/>
-          <w:iCs/>
-        </w:rPr>
-        <w:t>1)</w:t>
-      </w:r>
-      <w:r>
-        <w:rPr>
-          <w:rFonts w:ascii="Times New Roman" w:hAnsi="Times New Roman" w:cs="Times New Roman"/>
-          <w:b/>
-          <w:bCs/>
         </w:rPr>
         <w:t>)</w:t>
       </w:r>
@@ -14593,6 +14348,56 @@
           <w:rFonts w:ascii="Times New Roman" w:hAnsi="Times New Roman" w:cs="Times New Roman"/>
         </w:rPr>
         <w:t xml:space="preserve"> embeddings and its respective word as the value.</w:t>
+      </w:r>
+      <w:r>
+        <w:rPr>
+          <w:rFonts w:ascii="Times New Roman" w:hAnsi="Times New Roman" w:cs="Times New Roman"/>
+        </w:rPr>
+        <w:t xml:space="preserve"> </w:t>
+      </w:r>
+      <w:r>
+        <w:rPr>
+          <w:rFonts w:ascii="Times New Roman" w:hAnsi="Times New Roman" w:cs="Times New Roman"/>
+        </w:rPr>
+        <w:t>Since the average time to complete this step is approximately 25 minutes, the resulting dictionary was saved in a Pickle (.</w:t>
+      </w:r>
+      <w:proofErr w:type="spellStart"/>
+      <w:r>
+        <w:rPr>
+          <w:rFonts w:ascii="Times New Roman" w:hAnsi="Times New Roman" w:cs="Times New Roman"/>
+        </w:rPr>
+        <w:t>pkl</w:t>
+      </w:r>
+      <w:proofErr w:type="spellEnd"/>
+      <w:r>
+        <w:rPr>
+          <w:rFonts w:ascii="Times New Roman" w:hAnsi="Times New Roman" w:cs="Times New Roman"/>
+        </w:rPr>
+        <w:t xml:space="preserve">) file. This helps increase efficiency </w:t>
+      </w:r>
+      <w:r>
+        <w:rPr>
+          <w:rFonts w:ascii="Times New Roman" w:hAnsi="Times New Roman" w:cs="Times New Roman"/>
+        </w:rPr>
+        <w:t>we don</w:t>
+      </w:r>
+      <w:r>
+        <w:rPr>
+          <w:rFonts w:ascii="Times New Roman" w:hAnsi="Times New Roman" w:cs="Times New Roman"/>
+        </w:rPr>
+        <w:t>’</w:t>
+      </w:r>
+      <w:r>
+        <w:rPr>
+          <w:rFonts w:ascii="Times New Roman" w:hAnsi="Times New Roman" w:cs="Times New Roman"/>
+        </w:rPr>
+        <w:t>t have to re-create the dictionary and can simply load the pickle file elements.</w:t>
+      </w:r>
+      <w:r>
+        <w:rPr>
+          <w:rFonts w:ascii="Times New Roman" w:hAnsi="Times New Roman" w:cs="Times New Roman"/>
+        </w:rPr>
+        <w:t xml:space="preserve"> While reading the pickle file, its elements were saved in a new dictionary and this operation took 1 second to complete.</w:t>
       </w:r>
     </w:p>
     <w:p>
@@ -14801,6 +14606,7 @@
         <w:rPr>
           <w:rFonts w:ascii="Times New Roman" w:hAnsi="Times New Roman" w:cs="Times New Roman"/>
         </w:rPr>
+        <w:lastRenderedPageBreak/>
         <w:br w:type="page"/>
       </w:r>
     </w:p>
@@ -17021,21 +16827,7 @@
         <w:rPr>
           <w:rFonts w:ascii="Times New Roman" w:hAnsi="Times New Roman" w:cs="Times New Roman"/>
         </w:rPr>
-        <w:t xml:space="preserve">, R. Niewiadomski, G. Barresi, D. G. Caldwell, and L. S. Mattos, “Toward Emotion Recognition </w:t>
-      </w:r>
-      <w:proofErr w:type="gramStart"/>
-      <w:r>
-        <w:rPr>
-          <w:rFonts w:ascii="Times New Roman" w:hAnsi="Times New Roman" w:cs="Times New Roman"/>
-        </w:rPr>
-        <w:t>From</w:t>
-      </w:r>
-      <w:proofErr w:type="gramEnd"/>
-      <w:r>
-        <w:rPr>
-          <w:rFonts w:ascii="Times New Roman" w:hAnsi="Times New Roman" w:cs="Times New Roman"/>
-        </w:rPr>
-        <w:t xml:space="preserve"> Physiological Signals in the Wild: Approaching the Methodological Issues in Real-Life Data Collection,” </w:t>
+        <w:t xml:space="preserve">, R. Niewiadomski, G. Barresi, D. G. Caldwell, and L. S. Mattos, “Toward Emotion Recognition From Physiological Signals in the Wild: Approaching the Methodological Issues in Real-Life Data Collection,” </w:t>
       </w:r>
       <w:r>
         <w:rPr>
@@ -17278,21 +17070,7 @@
         <w:rPr>
           <w:rFonts w:ascii="Times New Roman" w:hAnsi="Times New Roman" w:cs="Times New Roman"/>
         </w:rPr>
-        <w:t xml:space="preserve">H. Ranganathan, S. </w:t>
-      </w:r>
-      <w:proofErr w:type="gramStart"/>
-      <w:r>
-        <w:rPr>
-          <w:rFonts w:ascii="Times New Roman" w:hAnsi="Times New Roman" w:cs="Times New Roman"/>
-        </w:rPr>
-        <w:t>Chakraborty</w:t>
-      </w:r>
-      <w:proofErr w:type="gramEnd"/>
-      <w:r>
-        <w:rPr>
-          <w:rFonts w:ascii="Times New Roman" w:hAnsi="Times New Roman" w:cs="Times New Roman"/>
-        </w:rPr>
-        <w:t xml:space="preserve"> and S. </w:t>
+        <w:t xml:space="preserve">H. Ranganathan, S. Chakraborty and S. </w:t>
       </w:r>
       <w:proofErr w:type="spellStart"/>
       <w:r>
@@ -18770,7 +18548,6 @@
         <w:t xml:space="preserve"> </w:t>
       </w:r>
       <w:proofErr w:type="spellStart"/>
-      <w:proofErr w:type="gramStart"/>
       <w:r>
         <w:rPr>
           <w:rFonts w:ascii="Times New Roman" w:hAnsi="Times New Roman" w:cs="Times New Roman"/>
@@ -18790,7 +18567,6 @@
         <w:t>Whitehill</w:t>
       </w:r>
       <w:proofErr w:type="spellEnd"/>
-      <w:proofErr w:type="gramEnd"/>
       <w:r>
         <w:rPr>
           <w:rFonts w:ascii="Times New Roman" w:hAnsi="Times New Roman" w:cs="Times New Roman"/>
@@ -19160,25 +18936,7 @@
           <w:iCs/>
         </w:rPr>
         <w:lastRenderedPageBreak/>
-        <w:t xml:space="preserve">Conference on Circuits, </w:t>
-      </w:r>
-      <w:proofErr w:type="gramStart"/>
-      <w:r>
-        <w:rPr>
-          <w:rFonts w:ascii="Times New Roman" w:hAnsi="Times New Roman" w:cs="Times New Roman"/>
-          <w:i/>
-          <w:iCs/>
-        </w:rPr>
-        <w:t>Power</w:t>
-      </w:r>
-      <w:proofErr w:type="gramEnd"/>
-      <w:r>
-        <w:rPr>
-          <w:rFonts w:ascii="Times New Roman" w:hAnsi="Times New Roman" w:cs="Times New Roman"/>
-          <w:i/>
-          <w:iCs/>
-        </w:rPr>
-        <w:t xml:space="preserve"> and Computing Technologies [ICCPCT-2015]</w:t>
+        <w:t>Conference on Circuits, Power and Computing Technologies [ICCPCT-2015]</w:t>
       </w:r>
       <w:r>
         <w:rPr>
@@ -19232,21 +18990,7 @@
         <w:rPr>
           <w:rFonts w:ascii="Times New Roman" w:hAnsi="Times New Roman" w:cs="Times New Roman"/>
         </w:rPr>
-        <w:t xml:space="preserve">] S. Khera, and M. Kumar, “The Comparative Analysis </w:t>
-      </w:r>
-      <w:proofErr w:type="gramStart"/>
-      <w:r>
-        <w:rPr>
-          <w:rFonts w:ascii="Times New Roman" w:hAnsi="Times New Roman" w:cs="Times New Roman"/>
-        </w:rPr>
-        <w:t>With</w:t>
-      </w:r>
-      <w:proofErr w:type="gramEnd"/>
-      <w:r>
-        <w:rPr>
-          <w:rFonts w:ascii="Times New Roman" w:hAnsi="Times New Roman" w:cs="Times New Roman"/>
-        </w:rPr>
-        <w:t xml:space="preserve"> Bert And Elmo Methods For Movie Reviews Prediction Using NLP” </w:t>
+        <w:t xml:space="preserve">] S. Khera, and M. Kumar, “The Comparative Analysis With Bert And Elmo Methods For Movie Reviews Prediction Using NLP” </w:t>
       </w:r>
       <w:r>
         <w:rPr>
@@ -23611,21 +23355,7 @@
               <w:rPr>
                 <w:rFonts w:ascii="Times New Roman" w:hAnsi="Times New Roman" w:cs="Times New Roman"/>
               </w:rPr>
-              <w:t xml:space="preserve">To maintain track of the changes, the code must be committed to the GitHub repository on a regular basis. The code will be backed up regularly </w:t>
-            </w:r>
-            <w:proofErr w:type="gramStart"/>
-            <w:r>
-              <w:rPr>
-                <w:rFonts w:ascii="Times New Roman" w:hAnsi="Times New Roman" w:cs="Times New Roman"/>
-              </w:rPr>
-              <w:t>as a result of</w:t>
-            </w:r>
-            <w:proofErr w:type="gramEnd"/>
-            <w:r>
-              <w:rPr>
-                <w:rFonts w:ascii="Times New Roman" w:hAnsi="Times New Roman" w:cs="Times New Roman"/>
-              </w:rPr>
-              <w:t xml:space="preserve"> </w:t>
+              <w:t xml:space="preserve">To maintain track of the changes, the code must be committed to the GitHub repository on a regular basis. The code will be backed up regularly as a result of </w:t>
             </w:r>
             <w:r>
               <w:rPr>
@@ -25751,21 +25481,7 @@
         <w:rPr>
           <w:rFonts w:ascii="Times New Roman" w:hAnsi="Times New Roman" w:cs="Times New Roman"/>
         </w:rPr>
-        <w:t xml:space="preserve"> refers to the number of cases that were incorrectly classified as positive but </w:t>
-      </w:r>
-      <w:proofErr w:type="gramStart"/>
-      <w:r>
-        <w:rPr>
-          <w:rFonts w:ascii="Times New Roman" w:hAnsi="Times New Roman" w:cs="Times New Roman"/>
-        </w:rPr>
-        <w:t>actually belong</w:t>
-      </w:r>
-      <w:proofErr w:type="gramEnd"/>
-      <w:r>
-        <w:rPr>
-          <w:rFonts w:ascii="Times New Roman" w:hAnsi="Times New Roman" w:cs="Times New Roman"/>
-        </w:rPr>
-        <w:t xml:space="preserve"> to the negative </w:t>
+        <w:t xml:space="preserve"> refers to the number of cases that were incorrectly classified as positive but actually belong to the negative </w:t>
       </w:r>
       <w:r>
         <w:rPr>

</xml_diff>

<commit_message>
wrote textual data pre-processing
</commit_message>
<xml_diff>
--- a/aa497_full_text.docx
+++ b/aa497_full_text.docx
@@ -1433,7 +1433,21 @@
         <w:rPr>
           <w:rFonts w:ascii="Times New Roman" w:hAnsi="Times New Roman" w:cs="Times New Roman"/>
         </w:rPr>
-        <w:t xml:space="preserve">The field of Human-Computer Interaction and Affective Computing has been slowly gaining prominence in Artificial Intelligence. One of the most challenging problems in these two fields is Automatic Emotion Recognition since humans express emotions through multiple modalities. Nonetheless, Emotion Recognition has a variety of applications in the health, education, and psychology fields, among others. Numerous studies have proposed and tested various approaches that use multiple modalities such as visual, EEG (Electroencephalography), text, audio, etc. However, most Multimodal Emotion Recognition research focuses on text and audio modalities, with only a few including the visual modality in addition to the text and audio modalities. </w:t>
+        <w:t xml:space="preserve">The field of Human-Computer Interaction and Affective Computing has been slowly gaining prominence in Artificial Intelligence. One of the most challenging problems in these two fields is Automatic Emotion Recognition since </w:t>
+      </w:r>
+      <w:proofErr w:type="gramStart"/>
+      <w:r>
+        <w:rPr>
+          <w:rFonts w:ascii="Times New Roman" w:hAnsi="Times New Roman" w:cs="Times New Roman"/>
+        </w:rPr>
+        <w:t>humans</w:t>
+      </w:r>
+      <w:proofErr w:type="gramEnd"/>
+      <w:r>
+        <w:rPr>
+          <w:rFonts w:ascii="Times New Roman" w:hAnsi="Times New Roman" w:cs="Times New Roman"/>
+        </w:rPr>
+        <w:t xml:space="preserve"> express emotions through multiple modalities. Nonetheless, Emotion Recognition has a variety of applications in the health, education, and psychology fields, among others. Numerous studies have proposed and tested various approaches that use multiple modalities such as visual, EEG (Electroencephalography), text, audio, etc. However, most Multimodal Emotion Recognition research focuses on text and audio modalities, with only a few including the visual modality in addition to the text and audio modalities. </w:t>
       </w:r>
     </w:p>
     <w:p>
@@ -6628,7 +6642,21 @@
         <w:rPr>
           <w:rFonts w:ascii="Times New Roman" w:hAnsi="Times New Roman" w:cs="Times New Roman"/>
         </w:rPr>
-        <w:t xml:space="preserve">Unlike most words in the English language, there is no clear and precise definition for “Emotion” in today’s society. On the other hand, emotions play an essential role in human communication and interaction because one can perceive another’s emotional state by seeing their facial expression, body language, voice tone, or reading their texts if they are messaging each other </w:t>
+        <w:t xml:space="preserve">Unlike most words in the English language, there is no clear and precise definition for “Emotion” </w:t>
+      </w:r>
+      <w:proofErr w:type="gramStart"/>
+      <w:r>
+        <w:rPr>
+          <w:rFonts w:ascii="Times New Roman" w:hAnsi="Times New Roman" w:cs="Times New Roman"/>
+        </w:rPr>
+        <w:t>in today’s society</w:t>
+      </w:r>
+      <w:proofErr w:type="gramEnd"/>
+      <w:r>
+        <w:rPr>
+          <w:rFonts w:ascii="Times New Roman" w:hAnsi="Times New Roman" w:cs="Times New Roman"/>
+        </w:rPr>
+        <w:t xml:space="preserve">. On the other hand, emotions play an essential role in human communication and interaction because one can perceive another’s emotional state by seeing their facial expression, body language, voice tone, or reading their texts if they are messaging each other </w:t>
       </w:r>
       <w:hyperlink w:anchor="ref_1" w:history="1">
         <w:r>
@@ -7441,7 +7469,21 @@
         <w:rPr>
           <w:rFonts w:ascii="Times New Roman" w:hAnsi="Times New Roman" w:cs="Times New Roman"/>
         </w:rPr>
-        <w:t>This chapter describes the various methods used for classifying emotions, provides an introduction to ER, describes the multiple algorithms of ER and its limitations, briefly elaborates on important topics of ML and DL, provides an analysis of the various available MER datasets. The feature extraction and feature fusion methods are also discussed briefly. Additionally, the chapter also includes a critical discussion of the prior work in MER.</w:t>
+        <w:t xml:space="preserve">This chapter describes the various methods used for classifying emotions, </w:t>
+      </w:r>
+      <w:proofErr w:type="gramStart"/>
+      <w:r>
+        <w:rPr>
+          <w:rFonts w:ascii="Times New Roman" w:hAnsi="Times New Roman" w:cs="Times New Roman"/>
+        </w:rPr>
+        <w:t>provides an introduction to</w:t>
+      </w:r>
+      <w:proofErr w:type="gramEnd"/>
+      <w:r>
+        <w:rPr>
+          <w:rFonts w:ascii="Times New Roman" w:hAnsi="Times New Roman" w:cs="Times New Roman"/>
+        </w:rPr>
+        <w:t xml:space="preserve"> ER, describes the multiple algorithms of ER and its limitations, briefly elaborates on important topics of ML and DL, provides an analysis of the various available MER datasets. The feature extraction and feature fusion methods are also discussed briefly. Additionally, the chapter also includes a critical discussion of the prior work in MER.</w:t>
       </w:r>
     </w:p>
     <w:p>
@@ -7816,7 +7858,21 @@
         <w:rPr>
           <w:rFonts w:ascii="Times New Roman" w:hAnsi="Times New Roman" w:cs="Times New Roman"/>
         </w:rPr>
-        <w:t xml:space="preserve"> proposed eight basic emotions: Joy, Trust, Fear, Surprise, Sadness, Disgust, Anger, and Anticipation. These eight emotions are represented in the diagram above, each positioned opposite to a specific emotion. Joy, for example, is placed opposite sadness, whereas anger is positioned opposite Fear. This is because these positions represent the polar opposite of the relevant emotion. The intensity levels of each primary emotion are depicted on the wheel of emotions. For example, the lowest level of intensity for Anger is Annoyance, whereas the highest level of intensity is Rage. Each of these eight emotions can </w:t>
+        <w:t xml:space="preserve"> proposed eight basic emotions: Joy, Trust, Fear, Surprise, Sadness, Disgust, Anger, and Anticipation. These eight emotions are represented in the diagram above, each positioned opposite to a specific emotion. Joy, for example, is placed opposite sadness, whereas anger is positioned opposite Fear. This is because these positions represent the </w:t>
+      </w:r>
+      <w:proofErr w:type="gramStart"/>
+      <w:r>
+        <w:rPr>
+          <w:rFonts w:ascii="Times New Roman" w:hAnsi="Times New Roman" w:cs="Times New Roman"/>
+        </w:rPr>
+        <w:t>polar opposite</w:t>
+      </w:r>
+      <w:proofErr w:type="gramEnd"/>
+      <w:r>
+        <w:rPr>
+          <w:rFonts w:ascii="Times New Roman" w:hAnsi="Times New Roman" w:cs="Times New Roman"/>
+        </w:rPr>
+        <w:t xml:space="preserve"> of the relevant emotion. The intensity levels of each primary emotion are depicted on the wheel of emotions. For example, the lowest level of intensity for Anger is Annoyance, whereas the highest level of intensity is Rage. Each of these eight emotions can </w:t>
       </w:r>
       <w:r>
         <w:rPr>
@@ -8172,7 +8228,21 @@
         <w:rPr>
           <w:rFonts w:ascii="Times New Roman" w:hAnsi="Times New Roman" w:cs="Times New Roman"/>
         </w:rPr>
-        <w:t xml:space="preserve">Ekman’s basic emotions are considered to be one of the most frequent approaches for categorizing emotions in most studies in the subject of Human Emotions and Affective Computing. Throughout his </w:t>
+        <w:t xml:space="preserve">Ekman’s basic emotions </w:t>
+      </w:r>
+      <w:proofErr w:type="gramStart"/>
+      <w:r>
+        <w:rPr>
+          <w:rFonts w:ascii="Times New Roman" w:hAnsi="Times New Roman" w:cs="Times New Roman"/>
+        </w:rPr>
+        <w:t>are considered to be</w:t>
+      </w:r>
+      <w:proofErr w:type="gramEnd"/>
+      <w:r>
+        <w:rPr>
+          <w:rFonts w:ascii="Times New Roman" w:hAnsi="Times New Roman" w:cs="Times New Roman"/>
+        </w:rPr>
+        <w:t xml:space="preserve"> one of the most frequent approaches for categorizing emotions in most studies in the subject of Human Emotions and Affective Computing. Throughout his </w:t>
       </w:r>
       <w:r>
         <w:rPr>
@@ -8448,7 +8518,21 @@
         <w:rPr>
           <w:rFonts w:ascii="Times New Roman" w:hAnsi="Times New Roman" w:cs="Times New Roman"/>
         </w:rPr>
-        <w:t xml:space="preserve">SER has certain drawbacks, which we will go over briefly. The vast majority of SER databases are limited to a single language. The DES database, for example, has utterances in Danish, while the </w:t>
+        <w:t xml:space="preserve">SER has certain drawbacks, which we will go over briefly. </w:t>
+      </w:r>
+      <w:proofErr w:type="gramStart"/>
+      <w:r>
+        <w:rPr>
+          <w:rFonts w:ascii="Times New Roman" w:hAnsi="Times New Roman" w:cs="Times New Roman"/>
+        </w:rPr>
+        <w:t>The vast majority of</w:t>
+      </w:r>
+      <w:proofErr w:type="gramEnd"/>
+      <w:r>
+        <w:rPr>
+          <w:rFonts w:ascii="Times New Roman" w:hAnsi="Times New Roman" w:cs="Times New Roman"/>
+        </w:rPr>
+        <w:t xml:space="preserve"> SER databases are limited to a single language. The DES database, for example, has utterances in Danish, while the </w:t>
       </w:r>
       <w:proofErr w:type="spellStart"/>
       <w:r>
@@ -8462,7 +8546,21 @@
         <w:rPr>
           <w:rFonts w:ascii="Times New Roman" w:hAnsi="Times New Roman" w:cs="Times New Roman"/>
         </w:rPr>
-        <w:t xml:space="preserve"> database contains utterances in German. When such databases are used to create SER models, they can only be used for that particular language, and they cannot be used for another language. There are not many databases that have a variety of languages in them. Aside from that, most SER databases contain data that has been acted out by professional actors/actresses just to create the database. Some actors will even modify their voice to convey a feeling. The SER systems trained on these databases will not deliver remarkably accurate findings of the emotion detected because this does not represent the actor’s actual emotion [17].</w:t>
+        <w:t xml:space="preserve"> database contains utterances in German. When such databases are used to create SER models, they can only be used for that </w:t>
+      </w:r>
+      <w:proofErr w:type="gramStart"/>
+      <w:r>
+        <w:rPr>
+          <w:rFonts w:ascii="Times New Roman" w:hAnsi="Times New Roman" w:cs="Times New Roman"/>
+        </w:rPr>
+        <w:t>particular language</w:t>
+      </w:r>
+      <w:proofErr w:type="gramEnd"/>
+      <w:r>
+        <w:rPr>
+          <w:rFonts w:ascii="Times New Roman" w:hAnsi="Times New Roman" w:cs="Times New Roman"/>
+        </w:rPr>
+        <w:t>, and they cannot be used for another language. There are not many databases that have a variety of languages in them. Aside from that, most SER databases contain data that has been acted out by professional actors/actresses just to create the database. Some actors will even modify their voice to convey a feeling. The SER systems trained on these databases will not deliver remarkably accurate findings of the emotion detected because this does not represent the actor’s actual emotion [17].</w:t>
       </w:r>
     </w:p>
     <w:p>
@@ -8580,7 +8678,21 @@
         <w:rPr>
           <w:rFonts w:ascii="Times New Roman" w:hAnsi="Times New Roman" w:cs="Times New Roman"/>
         </w:rPr>
-        <w:t>. Because people with Autism Spectrum Disorder (ASD) do not freely express their emotions, FER and SER models will not give reliable results because ASD people exhibit unusual behavior at times; using physiological signals released by the body can help determine their true feelings. Hence, Physiological Emotion Recognition is especially useful for detecting emotions in ASD people [22]. Some of the popular databases used in Physiological Emotion Recognition are SEED, DEAP, ASCERTAIN, etc.</w:t>
+        <w:t xml:space="preserve">. Because people with </w:t>
+      </w:r>
+      <w:proofErr w:type="gramStart"/>
+      <w:r>
+        <w:rPr>
+          <w:rFonts w:ascii="Times New Roman" w:hAnsi="Times New Roman" w:cs="Times New Roman"/>
+        </w:rPr>
+        <w:t>Autism Spectrum Disorder</w:t>
+      </w:r>
+      <w:proofErr w:type="gramEnd"/>
+      <w:r>
+        <w:rPr>
+          <w:rFonts w:ascii="Times New Roman" w:hAnsi="Times New Roman" w:cs="Times New Roman"/>
+        </w:rPr>
+        <w:t xml:space="preserve"> (ASD) do not freely express their emotions, FER and SER models will not give reliable results because ASD people exhibit unusual behavior at times; using physiological signals released by the body can help determine their true feelings. Hence, Physiological Emotion Recognition is especially useful for detecting emotions in ASD people [22]. Some of the popular databases used in Physiological Emotion Recognition are SEED, DEAP, ASCERTAIN, etc.</w:t>
       </w:r>
     </w:p>
     <w:p>
@@ -8737,7 +8849,21 @@
         <w:rPr>
           <w:rFonts w:ascii="Times New Roman" w:hAnsi="Times New Roman" w:cs="Times New Roman"/>
         </w:rPr>
-        <w:t xml:space="preserve"> is described as the challenge of training computers in such a way that they can produce precise results based on their knowledge acquired via learning [33]. ML has become a very popular area in today’s society attributable to its applications in a variety of fields such as healthcare, power utilities, transportation, as well as security. It has also aided in the recognition of emotions, the improvement of social skills in autistic children, the detection of spam emails, and other tasks.</w:t>
+        <w:t xml:space="preserve"> is described as the challenge of training computers in such a way that they can produce precise results based on their knowledge acquired via learning [33]. ML has become a very popular area </w:t>
+      </w:r>
+      <w:proofErr w:type="gramStart"/>
+      <w:r>
+        <w:rPr>
+          <w:rFonts w:ascii="Times New Roman" w:hAnsi="Times New Roman" w:cs="Times New Roman"/>
+        </w:rPr>
+        <w:t>in today’s society</w:t>
+      </w:r>
+      <w:proofErr w:type="gramEnd"/>
+      <w:r>
+        <w:rPr>
+          <w:rFonts w:ascii="Times New Roman" w:hAnsi="Times New Roman" w:cs="Times New Roman"/>
+        </w:rPr>
+        <w:t xml:space="preserve"> attributable to its applications in a variety of fields such as healthcare, power utilities, transportation, as well as security. It has also aided in the recognition of emotions, the improvement of social skills in autistic children, the detection of spam emails, and other tasks.</w:t>
       </w:r>
     </w:p>
     <w:p>
@@ -8903,7 +9029,21 @@
         <w:rPr>
           <w:rFonts w:ascii="Times New Roman" w:hAnsi="Times New Roman" w:cs="Times New Roman"/>
         </w:rPr>
-        <w:t xml:space="preserve"> takes unstructured data as input, such as images. As it travels through the hidden layers to learn this input, the CNN uses filters to apply methods like edge detection and blurring to the input. This is done in order for the CNN to learn about the input provided to them by extracting the features. The desired output is generated after the CNN successfully interprets the input [36]. CNNs are frequently used for image data and image extraction applications, including autonomous driving and facial expression recognition.</w:t>
+        <w:t xml:space="preserve"> takes unstructured data as input, such as images. As it travels through the hidden layers to learn this input, the CNN uses filters to apply methods like edge detection and blurring to the input. This is done </w:t>
+      </w:r>
+      <w:proofErr w:type="gramStart"/>
+      <w:r>
+        <w:rPr>
+          <w:rFonts w:ascii="Times New Roman" w:hAnsi="Times New Roman" w:cs="Times New Roman"/>
+        </w:rPr>
+        <w:t>in order for</w:t>
+      </w:r>
+      <w:proofErr w:type="gramEnd"/>
+      <w:r>
+        <w:rPr>
+          <w:rFonts w:ascii="Times New Roman" w:hAnsi="Times New Roman" w:cs="Times New Roman"/>
+        </w:rPr>
+        <w:t xml:space="preserve"> the CNN to learn about the input provided to them by extracting the features. The desired output is generated after the CNN successfully interprets the input [36]. CNNs are frequently used for image data and image extraction applications, including autonomous driving and facial expression recognition.</w:t>
       </w:r>
     </w:p>
     <w:p>
@@ -8948,7 +9088,21 @@
         <w:rPr>
           <w:rFonts w:ascii="Times New Roman" w:hAnsi="Times New Roman" w:cs="Times New Roman"/>
         </w:rPr>
-        <w:t xml:space="preserve"> are similar to CNNs in that they accept unstructured data, but they deal with sequential data such as raw audio or text. RNNs, unlike CNNs, have their own memory, making them suited for applications involving data sequences. The most popular tasks for RNNs are language translation, speech recognition, sentiment analysis, etc. However, typical RNNs, suffer from the problem of exploding or vanishing gradients [6]. To resolve this problem, researchers have turned to different types of RNNs, such as the Long-Short Term Memory (LSTM) or the Gated Recurrent Unit (GRU), which do not have the same limitations as traditional RNNs.</w:t>
+        <w:t xml:space="preserve"> are </w:t>
+      </w:r>
+      <w:proofErr w:type="gramStart"/>
+      <w:r>
+        <w:rPr>
+          <w:rFonts w:ascii="Times New Roman" w:hAnsi="Times New Roman" w:cs="Times New Roman"/>
+        </w:rPr>
+        <w:t>similar to</w:t>
+      </w:r>
+      <w:proofErr w:type="gramEnd"/>
+      <w:r>
+        <w:rPr>
+          <w:rFonts w:ascii="Times New Roman" w:hAnsi="Times New Roman" w:cs="Times New Roman"/>
+        </w:rPr>
+        <w:t xml:space="preserve"> CNNs in that they accept unstructured data, but they deal with sequential data such as raw audio or text. RNNs, unlike CNNs, have their own memory, making them suited for applications involving data sequences. The most popular tasks for RNNs are language translation, speech recognition, sentiment analysis, etc. However, typical RNNs, suffer from the problem of exploding or vanishing gradients [6]. To resolve this problem, researchers have turned to different types of RNNs, such as the Long-Short Term Memory (LSTM) or the Gated Recurrent Unit (GRU), which do not have the same limitations as traditional RNNs.</w:t>
       </w:r>
     </w:p>
     <w:p>
@@ -10380,7 +10534,21 @@
         <w:rPr>
           <w:rFonts w:ascii="Times New Roman" w:hAnsi="Times New Roman" w:cs="Times New Roman"/>
         </w:rPr>
-        <w:t xml:space="preserve"> – CNNs are commonly used to process images and extract features from them. The input is interpreted by a sequence of convolutional layers in the CNN [38]. To extract these features, methods such as edge detection and blurring are used within these layers. When a video is passed in as an input to the MER model, some researchers use RNNs to extract facial features. This is due to the fact that when working with sequential data, RNNs are favored over CNNs for visual feature extraction.</w:t>
+        <w:t xml:space="preserve"> – CNNs are commonly used to process images and extract features from them. The input is interpreted by a sequence of convolutional layers in the CNN [38]. To extract these features, methods such as edge detection and blurring are used within these layers. When a video is passed in as an input to the MER model, some researchers use RNNs to extract facial features. This is </w:t>
+      </w:r>
+      <w:proofErr w:type="gramStart"/>
+      <w:r>
+        <w:rPr>
+          <w:rFonts w:ascii="Times New Roman" w:hAnsi="Times New Roman" w:cs="Times New Roman"/>
+        </w:rPr>
+        <w:t>due to the fact that</w:t>
+      </w:r>
+      <w:proofErr w:type="gramEnd"/>
+      <w:r>
+        <w:rPr>
+          <w:rFonts w:ascii="Times New Roman" w:hAnsi="Times New Roman" w:cs="Times New Roman"/>
+        </w:rPr>
+        <w:t xml:space="preserve"> when working with sequential data, RNNs are favored over CNNs for visual feature extraction.</w:t>
       </w:r>
     </w:p>
     <w:p>
@@ -10991,7 +11159,21 @@
         <w:rPr>
           <w:rFonts w:ascii="Times New Roman" w:hAnsi="Times New Roman" w:cs="Times New Roman"/>
         </w:rPr>
-        <w:t xml:space="preserve">For better results, an LSTM could have been used instead of a GRU. The three datasets used in this experiment are pretty large, so using an LSTM could offer much better and more accurate results. </w:t>
+        <w:t xml:space="preserve">For better results, an LSTM could have been used instead of a GRU. The three datasets used in this experiment are </w:t>
+      </w:r>
+      <w:proofErr w:type="gramStart"/>
+      <w:r>
+        <w:rPr>
+          <w:rFonts w:ascii="Times New Roman" w:hAnsi="Times New Roman" w:cs="Times New Roman"/>
+        </w:rPr>
+        <w:t>pretty large</w:t>
+      </w:r>
+      <w:proofErr w:type="gramEnd"/>
+      <w:r>
+        <w:rPr>
+          <w:rFonts w:ascii="Times New Roman" w:hAnsi="Times New Roman" w:cs="Times New Roman"/>
+        </w:rPr>
+        <w:t xml:space="preserve">, so using an LSTM could offer much better and more accurate results. </w:t>
       </w:r>
     </w:p>
     <w:p>
@@ -11297,7 +11479,21 @@
           <w:rFonts w:ascii="Times New Roman" w:hAnsi="Times New Roman" w:cs="Times New Roman"/>
         </w:rPr>
         <w:lastRenderedPageBreak/>
-        <w:t xml:space="preserve">Transformer architecture was used along with the Multi-Head mechanism, and to ensure the process of the combination of the modalities was robust, </w:t>
+        <w:t xml:space="preserve">Transformer architecture was used along with the </w:t>
+      </w:r>
+      <w:proofErr w:type="gramStart"/>
+      <w:r>
+        <w:rPr>
+          <w:rFonts w:ascii="Times New Roman" w:hAnsi="Times New Roman" w:cs="Times New Roman"/>
+        </w:rPr>
+        <w:t>Multi-Head</w:t>
+      </w:r>
+      <w:proofErr w:type="gramEnd"/>
+      <w:r>
+        <w:rPr>
+          <w:rFonts w:ascii="Times New Roman" w:hAnsi="Times New Roman" w:cs="Times New Roman"/>
+        </w:rPr>
+        <w:t xml:space="preserve"> mechanism, and to ensure the process of the combination of the modalities was robust, </w:t>
       </w:r>
       <w:proofErr w:type="spellStart"/>
       <w:r>
@@ -13517,7 +13713,21 @@
         <w:rPr>
           <w:rFonts w:ascii="Times New Roman" w:hAnsi="Times New Roman" w:cs="Times New Roman"/>
         </w:rPr>
-        <w:t>For each modality (audio, text, and visual), the raw aligned dataset consists of three .h5 files – Train, Test, and Valid. The training data will be fed to the DL model to learn from the data and make predictions accordingly. To frequently evaluate the model and fine-tune the parameters, the validation data will be used. The DL model will not be learning from the validation data but will often be “seeing” it. We will be using the testing data to test out our model, as this is “unseen” by the model, and hence we would get accurate results. Additionally, alongside the train, test, and valid files for each modality, the raw dataset contains three additional .h5 files, consisting of emotion scores ranging from [0, 3]. These emotion scores serve as labels for the data. The value “0” indicates that the emotion is not present, whereas “3” indicates a high presence of that particular emotion.</w:t>
+        <w:t xml:space="preserve">For each modality (audio, text, and visual), the raw aligned dataset consists of three .h5 files – Train, Test, and Valid. The training data will be fed to the DL model to learn from the data and make predictions accordingly. To frequently evaluate the model and fine-tune the parameters, the validation data will be used. The DL model will not be learning from the validation data but will often be “seeing” it. We will be using the testing data to test out our model, as this is “unseen” by the model, and hence we would get accurate results. Additionally, alongside the train, test, and valid files for each modality, the raw dataset contains three additional .h5 files, consisting of emotion scores ranging from [0, 3]. These emotion scores serve as labels for the data. The value “0” indicates that the emotion is not present, whereas “3” indicates a high presence of that </w:t>
+      </w:r>
+      <w:proofErr w:type="gramStart"/>
+      <w:r>
+        <w:rPr>
+          <w:rFonts w:ascii="Times New Roman" w:hAnsi="Times New Roman" w:cs="Times New Roman"/>
+        </w:rPr>
+        <w:t>particular emotion</w:t>
+      </w:r>
+      <w:proofErr w:type="gramEnd"/>
+      <w:r>
+        <w:rPr>
+          <w:rFonts w:ascii="Times New Roman" w:hAnsi="Times New Roman" w:cs="Times New Roman"/>
+        </w:rPr>
+        <w:t>.</w:t>
       </w:r>
     </w:p>
     <w:tbl>
@@ -13868,7 +14078,21 @@
         <w:rPr>
           <w:rFonts w:ascii="Times New Roman" w:hAnsi="Times New Roman" w:cs="Times New Roman"/>
         </w:rPr>
-        <w:t>noise that affects the algorithm and the final results. This section will briefly explain how we “cleaned” our data.</w:t>
+        <w:t xml:space="preserve">noise that affects the algorithm and the </w:t>
+      </w:r>
+      <w:proofErr w:type="gramStart"/>
+      <w:r>
+        <w:rPr>
+          <w:rFonts w:ascii="Times New Roman" w:hAnsi="Times New Roman" w:cs="Times New Roman"/>
+        </w:rPr>
+        <w:t>final results</w:t>
+      </w:r>
+      <w:proofErr w:type="gramEnd"/>
+      <w:r>
+        <w:rPr>
+          <w:rFonts w:ascii="Times New Roman" w:hAnsi="Times New Roman" w:cs="Times New Roman"/>
+        </w:rPr>
+        <w:t>. This section will briefly explain how we “cleaned” our data.</w:t>
       </w:r>
     </w:p>
     <w:p>
@@ -14222,13 +14446,24 @@
         </w:rPr>
         <w:t>) files on the respective dataset page [</w:t>
       </w:r>
-      <w:r>
-        <w:rPr>
-          <w:rFonts w:ascii="Times New Roman" w:hAnsi="Times New Roman" w:cs="Times New Roman"/>
-          <w:color w:val="0070C0"/>
-        </w:rPr>
-        <w:t>42</w:t>
-      </w:r>
+      <w:hyperlink w:anchor="ref_42" w:history="1">
+        <w:r>
+          <w:rPr>
+            <w:rStyle w:val="Hyperlink"/>
+            <w:rFonts w:ascii="Times New Roman" w:hAnsi="Times New Roman" w:cs="Times New Roman"/>
+            <w:color w:val="0070C0"/>
+          </w:rPr>
+          <w:t>4</w:t>
+        </w:r>
+        <w:r>
+          <w:rPr>
+            <w:rStyle w:val="Hyperlink"/>
+            <w:rFonts w:ascii="Times New Roman" w:hAnsi="Times New Roman" w:cs="Times New Roman"/>
+            <w:color w:val="0070C0"/>
+          </w:rPr>
+          <w:t>2</w:t>
+        </w:r>
+      </w:hyperlink>
       <w:r>
         <w:rPr>
           <w:rFonts w:ascii="Times New Roman" w:hAnsi="Times New Roman" w:cs="Times New Roman"/>
@@ -14319,13 +14554,35 @@
           <w:i/>
           <w:iCs/>
         </w:rPr>
-        <w:t>time complexity = O(1)</w:t>
-      </w:r>
+        <w:t xml:space="preserve">time complexity = </w:t>
+      </w:r>
+      <w:proofErr w:type="gramStart"/>
       <w:r>
         <w:rPr>
           <w:rFonts w:ascii="Times New Roman" w:hAnsi="Times New Roman" w:cs="Times New Roman"/>
           <w:b/>
           <w:bCs/>
+          <w:i/>
+          <w:iCs/>
+        </w:rPr>
+        <w:t>O(</w:t>
+      </w:r>
+      <w:proofErr w:type="gramEnd"/>
+      <w:r>
+        <w:rPr>
+          <w:rFonts w:ascii="Times New Roman" w:hAnsi="Times New Roman" w:cs="Times New Roman"/>
+          <w:b/>
+          <w:bCs/>
+          <w:i/>
+          <w:iCs/>
+        </w:rPr>
+        <w:t>1)</w:t>
+      </w:r>
+      <w:r>
+        <w:rPr>
+          <w:rFonts w:ascii="Times New Roman" w:hAnsi="Times New Roman" w:cs="Times New Roman"/>
+          <w:b/>
+          <w:bCs/>
         </w:rPr>
         <w:t>)</w:t>
       </w:r>
@@ -14353,19 +14610,83 @@
         <w:rPr>
           <w:rFonts w:ascii="Times New Roman" w:hAnsi="Times New Roman" w:cs="Times New Roman"/>
         </w:rPr>
+        <w:t xml:space="preserve"> Since the average time to complete this step is approximately 25 minutes, the resulting dictionary was saved in a Pickle (.</w:t>
+      </w:r>
+      <w:proofErr w:type="spellStart"/>
+      <w:r>
+        <w:rPr>
+          <w:rFonts w:ascii="Times New Roman" w:hAnsi="Times New Roman" w:cs="Times New Roman"/>
+        </w:rPr>
+        <w:t>pkl</w:t>
+      </w:r>
+      <w:proofErr w:type="spellEnd"/>
+      <w:r>
+        <w:rPr>
+          <w:rFonts w:ascii="Times New Roman" w:hAnsi="Times New Roman" w:cs="Times New Roman"/>
+        </w:rPr>
+        <w:t xml:space="preserve">) file. This helps increase efficiency </w:t>
+      </w:r>
+      <w:r>
+        <w:rPr>
+          <w:rFonts w:ascii="Times New Roman" w:hAnsi="Times New Roman" w:cs="Times New Roman"/>
+        </w:rPr>
+        <w:t>we don</w:t>
+      </w:r>
+      <w:r>
+        <w:rPr>
+          <w:rFonts w:ascii="Times New Roman" w:hAnsi="Times New Roman" w:cs="Times New Roman"/>
+        </w:rPr>
+        <w:t>’</w:t>
+      </w:r>
+      <w:r>
+        <w:rPr>
+          <w:rFonts w:ascii="Times New Roman" w:hAnsi="Times New Roman" w:cs="Times New Roman"/>
+        </w:rPr>
+        <w:t>t have to re-create the dictionary and can simply load the pickle file elements.</w:t>
+      </w:r>
+      <w:r>
+        <w:rPr>
+          <w:rFonts w:ascii="Times New Roman" w:hAnsi="Times New Roman" w:cs="Times New Roman"/>
+        </w:rPr>
+        <w:t xml:space="preserve"> While reading the pickle file, its elements were saved in a new dictionary and this operation took 1 second to complete.</w:t>
+      </w:r>
+      <w:r>
+        <w:rPr>
+          <w:rFonts w:ascii="Times New Roman" w:hAnsi="Times New Roman" w:cs="Times New Roman"/>
+        </w:rPr>
         <w:t xml:space="preserve"> </w:t>
       </w:r>
       <w:r>
         <w:rPr>
           <w:rFonts w:ascii="Times New Roman" w:hAnsi="Times New Roman" w:cs="Times New Roman"/>
         </w:rPr>
-        <w:t>Since the average time to complete this step is approximately 25 minutes, the resulting dictionary was saved in a Pickle (.</w:t>
+        <w:t xml:space="preserve">For reverting our word/sentence vectors, we employed the following strategy. Within a for loop, the current </w:t>
       </w:r>
       <w:proofErr w:type="spellStart"/>
       <w:r>
         <w:rPr>
           <w:rFonts w:ascii="Times New Roman" w:hAnsi="Times New Roman" w:cs="Times New Roman"/>
         </w:rPr>
+        <w:t>GloVe</w:t>
+      </w:r>
+      <w:proofErr w:type="spellEnd"/>
+      <w:r>
+        <w:rPr>
+          <w:rFonts w:ascii="Times New Roman" w:hAnsi="Times New Roman" w:cs="Times New Roman"/>
+        </w:rPr>
+        <w:t xml:space="preserve"> embedded word vector is checked to see if it is a key in the newly formed dictionary (</w:t>
+      </w:r>
+      <w:r>
+        <w:rPr>
+          <w:rFonts w:ascii="Times New Roman" w:hAnsi="Times New Roman" w:cs="Times New Roman"/>
+        </w:rPr>
+        <w:t>created from the .</w:t>
+      </w:r>
+      <w:proofErr w:type="spellStart"/>
+      <w:r>
+        <w:rPr>
+          <w:rFonts w:ascii="Times New Roman" w:hAnsi="Times New Roman" w:cs="Times New Roman"/>
+        </w:rPr>
         <w:t>pkl</w:t>
       </w:r>
       <w:proofErr w:type="spellEnd"/>
@@ -14373,33 +14694,700 @@
         <w:rPr>
           <w:rFonts w:ascii="Times New Roman" w:hAnsi="Times New Roman" w:cs="Times New Roman"/>
         </w:rPr>
-        <w:t xml:space="preserve">) file. This helps increase efficiency </w:t>
-      </w:r>
-      <w:r>
-        <w:rPr>
-          <w:rFonts w:ascii="Times New Roman" w:hAnsi="Times New Roman" w:cs="Times New Roman"/>
-        </w:rPr>
-        <w:t>we don</w:t>
-      </w:r>
-      <w:r>
-        <w:rPr>
-          <w:rFonts w:ascii="Times New Roman" w:hAnsi="Times New Roman" w:cs="Times New Roman"/>
-        </w:rPr>
-        <w:t>’</w:t>
-      </w:r>
-      <w:r>
-        <w:rPr>
-          <w:rFonts w:ascii="Times New Roman" w:hAnsi="Times New Roman" w:cs="Times New Roman"/>
-        </w:rPr>
-        <w:t>t have to re-create the dictionary and can simply load the pickle file elements.</w:t>
-      </w:r>
-      <w:r>
-        <w:rPr>
-          <w:rFonts w:ascii="Times New Roman" w:hAnsi="Times New Roman" w:cs="Times New Roman"/>
-        </w:rPr>
-        <w:t xml:space="preserve"> While reading the pickle file, its elements were saved in a new dictionary and this operation took 1 second to complete.</w:t>
-      </w:r>
-    </w:p>
+        <w:t xml:space="preserve"> file mentioned above</w:t>
+      </w:r>
+      <w:r>
+        <w:rPr>
+          <w:rFonts w:ascii="Times New Roman" w:hAnsi="Times New Roman" w:cs="Times New Roman"/>
+        </w:rPr>
+        <w:t xml:space="preserve">). If that’s the case, we extract the value of the key (the word associated to the embedding) and each extracted raw word is saved in an empty list that holds the entire sentence (generated from the raw words). A large list was used to store the list containing this raw sentence. Finally, this large list is then used to create a csv file </w:t>
+      </w:r>
+      <w:r>
+        <w:rPr>
+          <w:rFonts w:ascii="Times New Roman" w:hAnsi="Times New Roman" w:cs="Times New Roman"/>
+        </w:rPr>
+        <w:t>containing the raw sentence level transcripts that will be utilized to generate BERT embeddings</w:t>
+      </w:r>
+      <w:r>
+        <w:rPr>
+          <w:rFonts w:ascii="Times New Roman" w:hAnsi="Times New Roman" w:cs="Times New Roman"/>
+        </w:rPr>
+        <w:t>.</w:t>
+      </w:r>
+      <w:r>
+        <w:rPr>
+          <w:rFonts w:ascii="Times New Roman" w:hAnsi="Times New Roman" w:cs="Times New Roman"/>
+        </w:rPr>
+        <w:t xml:space="preserve"> </w:t>
+      </w:r>
+    </w:p>
+    <w:p>
+      <w:pPr>
+        <w:keepNext/>
+        <w:spacing w:line="240" w:lineRule="auto"/>
+        <w:jc w:val="center"/>
+      </w:pPr>
+      <w:r>
+        <w:rPr>
+          <w:noProof/>
+        </w:rPr>
+        <w:lastRenderedPageBreak/>
+        <mc:AlternateContent>
+          <mc:Choice Requires="wps">
+            <w:drawing>
+              <wp:anchor distT="0" distB="0" distL="114300" distR="114300" simplePos="0" relativeHeight="251661312" behindDoc="0" locked="0" layoutInCell="1" allowOverlap="1" wp14:anchorId="45AD76D0" wp14:editId="4C234499">
+                <wp:simplePos x="0" y="0"/>
+                <wp:positionH relativeFrom="column">
+                  <wp:posOffset>3027922</wp:posOffset>
+                </wp:positionH>
+                <wp:positionV relativeFrom="paragraph">
+                  <wp:posOffset>-296791</wp:posOffset>
+                </wp:positionV>
+                <wp:extent cx="443186" cy="325728"/>
+                <wp:effectExtent l="0" t="0" r="0" b="0"/>
+                <wp:wrapNone/>
+                <wp:docPr id="44" name="Text Box 2"/>
+                <wp:cNvGraphicFramePr>
+                  <a:graphicFrameLocks xmlns:a="http://schemas.openxmlformats.org/drawingml/2006/main"/>
+                </wp:cNvGraphicFramePr>
+                <a:graphic xmlns:a="http://schemas.openxmlformats.org/drawingml/2006/main">
+                  <a:graphicData uri="http://schemas.microsoft.com/office/word/2010/wordprocessingShape">
+                    <wps:wsp>
+                      <wps:cNvSpPr txBox="1">
+                        <a:spLocks noChangeArrowheads="1"/>
+                      </wps:cNvSpPr>
+                      <wps:spPr bwMode="auto">
+                        <a:xfrm>
+                          <a:off x="0" y="0"/>
+                          <a:ext cx="443186" cy="325728"/>
+                        </a:xfrm>
+                        <a:prstGeom prst="rect">
+                          <a:avLst/>
+                        </a:prstGeom>
+                        <a:noFill/>
+                        <a:ln w="9525">
+                          <a:noFill/>
+                          <a:miter lim="800000"/>
+                          <a:headEnd/>
+                          <a:tailEnd/>
+                        </a:ln>
+                      </wps:spPr>
+                      <wps:txbx>
+                        <w:txbxContent>
+                          <w:p>
+                            <w:pPr>
+                              <w:rPr>
+                                <w:b/>
+                                <w:bCs/>
+                                <w:sz w:val="27"/>
+                                <w:szCs w:val="27"/>
+                              </w:rPr>
+                            </w:pPr>
+                            <w:r>
+                              <w:rPr>
+                                <w:b/>
+                                <w:bCs/>
+                                <w:sz w:val="27"/>
+                                <w:szCs w:val="27"/>
+                              </w:rPr>
+                              <w:t>(</w:t>
+                            </w:r>
+                            <w:r>
+                              <w:rPr>
+                                <w:b/>
+                                <w:bCs/>
+                                <w:sz w:val="27"/>
+                                <w:szCs w:val="27"/>
+                              </w:rPr>
+                              <w:t>b</w:t>
+                            </w:r>
+                            <w:r>
+                              <w:rPr>
+                                <w:b/>
+                                <w:bCs/>
+                                <w:sz w:val="27"/>
+                                <w:szCs w:val="27"/>
+                              </w:rPr>
+                              <w:t>)</w:t>
+                            </w:r>
+                          </w:p>
+                        </w:txbxContent>
+                      </wps:txbx>
+                      <wps:bodyPr rot="0" vert="horz" wrap="square" lIns="91440" tIns="45720" rIns="91440" bIns="45720" anchor="t" anchorCtr="0">
+                        <a:noAutofit/>
+                      </wps:bodyPr>
+                    </wps:wsp>
+                  </a:graphicData>
+                </a:graphic>
+              </wp:anchor>
+            </w:drawing>
+          </mc:Choice>
+          <mc:Fallback>
+            <w:pict>
+              <v:shape w14:anchorId="45AD76D0" id="_x0000_s1036" type="#_x0000_t202" style="position:absolute;left:0;text-align:left;margin-left:238.4pt;margin-top:-23.35pt;width:34.9pt;height:25.65pt;z-index:251661312;visibility:visible;mso-wrap-style:square;mso-wrap-distance-left:9pt;mso-wrap-distance-top:0;mso-wrap-distance-right:9pt;mso-wrap-distance-bottom:0;mso-position-horizontal:absolute;mso-position-horizontal-relative:text;mso-position-vertical:absolute;mso-position-vertical-relative:text;v-text-anchor:top" o:gfxdata="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" filled="f" stroked="f">
+                <v:textbox>
+                  <w:txbxContent>
+                    <w:p>
+                      <w:pPr>
+                        <w:rPr>
+                          <w:b/>
+                          <w:bCs/>
+                          <w:sz w:val="27"/>
+                          <w:szCs w:val="27"/>
+                        </w:rPr>
+                      </w:pPr>
+                      <w:r>
+                        <w:rPr>
+                          <w:b/>
+                          <w:bCs/>
+                          <w:sz w:val="27"/>
+                          <w:szCs w:val="27"/>
+                        </w:rPr>
+                        <w:t>(</w:t>
+                      </w:r>
+                      <w:r>
+                        <w:rPr>
+                          <w:b/>
+                          <w:bCs/>
+                          <w:sz w:val="27"/>
+                          <w:szCs w:val="27"/>
+                        </w:rPr>
+                        <w:t>b</w:t>
+                      </w:r>
+                      <w:r>
+                        <w:rPr>
+                          <w:b/>
+                          <w:bCs/>
+                          <w:sz w:val="27"/>
+                          <w:szCs w:val="27"/>
+                        </w:rPr>
+                        <w:t>)</w:t>
+                      </w:r>
+                    </w:p>
+                  </w:txbxContent>
+                </v:textbox>
+              </v:shape>
+            </w:pict>
+          </mc:Fallback>
+        </mc:AlternateContent>
+      </w:r>
+      <w:r>
+        <w:rPr>
+          <w:noProof/>
+        </w:rPr>
+        <mc:AlternateContent>
+          <mc:Choice Requires="wps">
+            <w:drawing>
+              <wp:anchor distT="0" distB="0" distL="114300" distR="114300" simplePos="0" relativeHeight="251660288" behindDoc="0" locked="0" layoutInCell="1" allowOverlap="1" wp14:anchorId="12B053BF" wp14:editId="34B7548A">
+                <wp:simplePos x="0" y="0"/>
+                <wp:positionH relativeFrom="column">
+                  <wp:posOffset>62230</wp:posOffset>
+                </wp:positionH>
+                <wp:positionV relativeFrom="paragraph">
+                  <wp:posOffset>-297481</wp:posOffset>
+                </wp:positionV>
+                <wp:extent cx="443186" cy="325728"/>
+                <wp:effectExtent l="0" t="0" r="0" b="0"/>
+                <wp:wrapNone/>
+                <wp:docPr id="43" name="Text Box 2"/>
+                <wp:cNvGraphicFramePr>
+                  <a:graphicFrameLocks xmlns:a="http://schemas.openxmlformats.org/drawingml/2006/main"/>
+                </wp:cNvGraphicFramePr>
+                <a:graphic xmlns:a="http://schemas.openxmlformats.org/drawingml/2006/main">
+                  <a:graphicData uri="http://schemas.microsoft.com/office/word/2010/wordprocessingShape">
+                    <wps:wsp>
+                      <wps:cNvSpPr txBox="1">
+                        <a:spLocks noChangeArrowheads="1"/>
+                      </wps:cNvSpPr>
+                      <wps:spPr bwMode="auto">
+                        <a:xfrm>
+                          <a:off x="0" y="0"/>
+                          <a:ext cx="443186" cy="325728"/>
+                        </a:xfrm>
+                        <a:prstGeom prst="rect">
+                          <a:avLst/>
+                        </a:prstGeom>
+                        <a:noFill/>
+                        <a:ln w="9525">
+                          <a:noFill/>
+                          <a:miter lim="800000"/>
+                          <a:headEnd/>
+                          <a:tailEnd/>
+                        </a:ln>
+                      </wps:spPr>
+                      <wps:txbx>
+                        <w:txbxContent>
+                          <w:p>
+                            <w:pPr>
+                              <w:rPr>
+                                <w:b/>
+                                <w:bCs/>
+                                <w:sz w:val="27"/>
+                                <w:szCs w:val="27"/>
+                              </w:rPr>
+                            </w:pPr>
+                            <w:r>
+                              <w:rPr>
+                                <w:b/>
+                                <w:bCs/>
+                                <w:sz w:val="27"/>
+                                <w:szCs w:val="27"/>
+                              </w:rPr>
+                              <w:t>(a)</w:t>
+                            </w:r>
+                          </w:p>
+                        </w:txbxContent>
+                      </wps:txbx>
+                      <wps:bodyPr rot="0" vert="horz" wrap="square" lIns="91440" tIns="45720" rIns="91440" bIns="45720" anchor="t" anchorCtr="0">
+                        <a:noAutofit/>
+                      </wps:bodyPr>
+                    </wps:wsp>
+                  </a:graphicData>
+                </a:graphic>
+              </wp:anchor>
+            </w:drawing>
+          </mc:Choice>
+          <mc:Fallback>
+            <w:pict>
+              <v:shape w14:anchorId="12B053BF" id="_x0000_s1037" type="#_x0000_t202" style="position:absolute;left:0;text-align:left;margin-left:4.9pt;margin-top:-23.4pt;width:34.9pt;height:25.65pt;z-index:251660288;visibility:visible;mso-wrap-style:square;mso-wrap-distance-left:9pt;mso-wrap-distance-top:0;mso-wrap-distance-right:9pt;mso-wrap-distance-bottom:0;mso-position-horizontal:absolute;mso-position-horizontal-relative:text;mso-position-vertical:absolute;mso-position-vertical-relative:text;v-text-anchor:top" o:gfxdata="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" filled="f" stroked="f">
+                <v:textbox>
+                  <w:txbxContent>
+                    <w:p>
+                      <w:pPr>
+                        <w:rPr>
+                          <w:b/>
+                          <w:bCs/>
+                          <w:sz w:val="27"/>
+                          <w:szCs w:val="27"/>
+                        </w:rPr>
+                      </w:pPr>
+                      <w:r>
+                        <w:rPr>
+                          <w:b/>
+                          <w:bCs/>
+                          <w:sz w:val="27"/>
+                          <w:szCs w:val="27"/>
+                        </w:rPr>
+                        <w:t>(a)</w:t>
+                      </w:r>
+                    </w:p>
+                  </w:txbxContent>
+                </v:textbox>
+              </v:shape>
+            </w:pict>
+          </mc:Fallback>
+        </mc:AlternateContent>
+      </w:r>
+      <w:r>
+        <w:rPr>
+          <w:noProof/>
+        </w:rPr>
+        <mc:AlternateContent>
+          <mc:Choice Requires="wpg">
+            <w:drawing>
+              <wp:inline distT="0" distB="0" distL="0" distR="0" wp14:anchorId="6902A146" wp14:editId="1113CF3B">
+                <wp:extent cx="5740106" cy="1220962"/>
+                <wp:effectExtent l="0" t="0" r="0" b="635"/>
+                <wp:docPr id="40" name="Group 40"/>
+                <wp:cNvGraphicFramePr/>
+                <a:graphic xmlns:a="http://schemas.openxmlformats.org/drawingml/2006/main">
+                  <a:graphicData uri="http://schemas.microsoft.com/office/word/2010/wordprocessingGroup">
+                    <wpg:wgp>
+                      <wpg:cNvGrpSpPr/>
+                      <wpg:grpSpPr>
+                        <a:xfrm>
+                          <a:off x="0" y="0"/>
+                          <a:ext cx="5740106" cy="1220962"/>
+                          <a:chOff x="-1" y="-1"/>
+                          <a:chExt cx="7039024" cy="1443329"/>
+                        </a:xfrm>
+                      </wpg:grpSpPr>
+                      <pic:pic xmlns:pic="http://schemas.openxmlformats.org/drawingml/2006/picture">
+                        <pic:nvPicPr>
+                          <pic:cNvPr id="41" name="Picture 41" descr="Graphical user interface, text&#10;&#10;Description automatically generated"/>
+                          <pic:cNvPicPr>
+                            <a:picLocks noChangeAspect="1"/>
+                          </pic:cNvPicPr>
+                        </pic:nvPicPr>
+                        <pic:blipFill>
+                          <a:blip r:embed="rId32">
+                            <a:extLst>
+                              <a:ext uri="{28A0092B-C50C-407E-A947-70E740481C1C}">
+                                <a14:useLocalDpi xmlns:a14="http://schemas.microsoft.com/office/drawing/2010/main" val="0"/>
+                              </a:ext>
+                            </a:extLst>
+                          </a:blip>
+                          <a:stretch>
+                            <a:fillRect/>
+                          </a:stretch>
+                        </pic:blipFill>
+                        <pic:spPr>
+                          <a:xfrm>
+                            <a:off x="3472606" y="31712"/>
+                            <a:ext cx="3566417" cy="1394497"/>
+                          </a:xfrm>
+                          <a:prstGeom prst="rect">
+                            <a:avLst/>
+                          </a:prstGeom>
+                        </pic:spPr>
+                      </pic:pic>
+                      <pic:pic xmlns:pic="http://schemas.openxmlformats.org/drawingml/2006/picture">
+                        <pic:nvPicPr>
+                          <pic:cNvPr id="42" name="Picture 42" descr="Graphical user interface, text, application, email&#10;&#10;Description automatically generated"/>
+                          <pic:cNvPicPr>
+                            <a:picLocks noChangeAspect="1"/>
+                          </pic:cNvPicPr>
+                        </pic:nvPicPr>
+                        <pic:blipFill>
+                          <a:blip r:embed="rId33" cstate="print">
+                            <a:extLst>
+                              <a:ext uri="{28A0092B-C50C-407E-A947-70E740481C1C}">
+                                <a14:useLocalDpi xmlns:a14="http://schemas.microsoft.com/office/drawing/2010/main" val="0"/>
+                              </a:ext>
+                            </a:extLst>
+                          </a:blip>
+                          <a:stretch>
+                            <a:fillRect/>
+                          </a:stretch>
+                        </pic:blipFill>
+                        <pic:spPr>
+                          <a:xfrm>
+                            <a:off x="-1" y="-1"/>
+                            <a:ext cx="3594522" cy="1443329"/>
+                          </a:xfrm>
+                          <a:prstGeom prst="rect">
+                            <a:avLst/>
+                          </a:prstGeom>
+                        </pic:spPr>
+                      </pic:pic>
+                    </wpg:wgp>
+                  </a:graphicData>
+                </a:graphic>
+              </wp:inline>
+            </w:drawing>
+          </mc:Choice>
+          <mc:Fallback>
+            <w:pict>
+              <v:group w14:anchorId="0E2540A5" id="Group 40" o:spid="_x0000_s1026" style="width:452pt;height:96.15pt;mso-position-horizontal-relative:char;mso-position-vertical-relative:line" coordorigin="" coordsize="70390,14433" o:gfxdata="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">
+                <v:shapetype id="_x0000_t75" coordsize="21600,21600" o:spt="75" o:preferrelative="t" path="m@4@5l@4@11@9@11@9@5xe" filled="f" stroked="f">
+                  <v:stroke joinstyle="miter"/>
+                  <v:formulas>
+                    <v:f eqn="if lineDrawn pixelLineWidth 0"/>
+                    <v:f eqn="sum @0 1 0"/>
+                    <v:f eqn="sum 0 0 @1"/>
+                    <v:f eqn="prod @2 1 2"/>
+                    <v:f eqn="prod @3 21600 pixelWidth"/>
+                    <v:f eqn="prod @3 21600 pixelHeight"/>
+                    <v:f eqn="sum @0 0 1"/>
+                    <v:f eqn="prod @6 1 2"/>
+                    <v:f eqn="prod @7 21600 pixelWidth"/>
+                    <v:f eqn="sum @8 21600 0"/>
+                    <v:f eqn="prod @7 21600 pixelHeight"/>
+                    <v:f eqn="sum @10 21600 0"/>
+                  </v:formulas>
+                  <v:path o:extrusionok="f" gradientshapeok="t" o:connecttype="rect"/>
+                  <o:lock v:ext="edit" aspectratio="t"/>
+                </v:shapetype>
+                <v:shape id="Picture 41" o:spid="_x0000_s1027" type="#_x0000_t75" alt="Graphical user interface, text&#10;&#10;Description automatically generated" style="position:absolute;left:34726;top:317;width:35664;height:13945;visibility:visible;mso-wrap-style:square" o:gfxdata="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">
+                  <v:imagedata r:id="rId34" o:title="Graphical user interface, text&#10;&#10;Description automatically generated"/>
+                </v:shape>
+                <v:shape id="Picture 42" o:spid="_x0000_s1028" type="#_x0000_t75" alt="Graphical user interface, text, application, email&#10;&#10;Description automatically generated" style="position:absolute;width:35945;height:14433;visibility:visible;mso-wrap-style:square" o:gfxdata="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">
+                  <v:imagedata r:id="rId35" o:title="Graphical user interface, text, application, email&#10;&#10;Description automatically generated"/>
+                </v:shape>
+                <w10:anchorlock/>
+              </v:group>
+            </w:pict>
+          </mc:Fallback>
+        </mc:AlternateContent>
+      </w:r>
+    </w:p>
+    <w:p>
+      <w:pPr>
+        <w:pStyle w:val="Caption"/>
+        <w:spacing w:line="480" w:lineRule="auto"/>
+        <w:jc w:val="center"/>
+        <w:rPr>
+          <w:rFonts w:ascii="Times New Roman" w:hAnsi="Times New Roman" w:cs="Times New Roman"/>
+          <w:color w:val="auto"/>
+          <w:sz w:val="19"/>
+          <w:szCs w:val="19"/>
+        </w:rPr>
+      </w:pPr>
+      <w:r>
+        <w:rPr>
+          <w:rFonts w:ascii="Times New Roman" w:hAnsi="Times New Roman" w:cs="Times New Roman"/>
+          <w:b/>
+          <w:bCs/>
+          <w:color w:val="auto"/>
+          <w:sz w:val="19"/>
+          <w:szCs w:val="19"/>
+        </w:rPr>
+        <w:t xml:space="preserve">Figure 3. </w:t>
+      </w:r>
+      <w:r>
+        <w:rPr>
+          <w:rFonts w:ascii="Times New Roman" w:hAnsi="Times New Roman" w:cs="Times New Roman"/>
+          <w:b/>
+          <w:bCs/>
+          <w:color w:val="auto"/>
+          <w:sz w:val="19"/>
+          <w:szCs w:val="19"/>
+        </w:rPr>
+        <w:fldChar w:fldCharType="begin"/>
+      </w:r>
+      <w:r>
+        <w:rPr>
+          <w:rFonts w:ascii="Times New Roman" w:hAnsi="Times New Roman" w:cs="Times New Roman"/>
+          <w:b/>
+          <w:bCs/>
+          <w:color w:val="auto"/>
+          <w:sz w:val="19"/>
+          <w:szCs w:val="19"/>
+        </w:rPr>
+        <w:instrText xml:space="preserve"> SEQ Figure_3. \* ARABIC </w:instrText>
+      </w:r>
+      <w:r>
+        <w:rPr>
+          <w:rFonts w:ascii="Times New Roman" w:hAnsi="Times New Roman" w:cs="Times New Roman"/>
+          <w:b/>
+          <w:bCs/>
+          <w:color w:val="auto"/>
+          <w:sz w:val="19"/>
+          <w:szCs w:val="19"/>
+        </w:rPr>
+        <w:fldChar w:fldCharType="separate"/>
+      </w:r>
+      <w:r>
+        <w:rPr>
+          <w:rFonts w:ascii="Times New Roman" w:hAnsi="Times New Roman" w:cs="Times New Roman"/>
+          <w:b/>
+          <w:bCs/>
+          <w:noProof/>
+          <w:color w:val="auto"/>
+          <w:sz w:val="19"/>
+          <w:szCs w:val="19"/>
+        </w:rPr>
+        <w:t>5</w:t>
+      </w:r>
+      <w:r>
+        <w:rPr>
+          <w:rFonts w:ascii="Times New Roman" w:hAnsi="Times New Roman" w:cs="Times New Roman"/>
+          <w:b/>
+          <w:bCs/>
+          <w:color w:val="auto"/>
+          <w:sz w:val="19"/>
+          <w:szCs w:val="19"/>
+        </w:rPr>
+        <w:fldChar w:fldCharType="end"/>
+      </w:r>
+      <w:r>
+        <w:rPr>
+          <w:rFonts w:ascii="Times New Roman" w:hAnsi="Times New Roman" w:cs="Times New Roman"/>
+          <w:b/>
+          <w:bCs/>
+          <w:color w:val="auto"/>
+          <w:sz w:val="19"/>
+          <w:szCs w:val="19"/>
+        </w:rPr>
+        <w:t xml:space="preserve">: </w:t>
+      </w:r>
+      <w:r>
+        <w:rPr>
+          <w:rFonts w:ascii="Times New Roman" w:hAnsi="Times New Roman" w:cs="Times New Roman"/>
+          <w:color w:val="auto"/>
+          <w:sz w:val="19"/>
+          <w:szCs w:val="19"/>
+        </w:rPr>
+        <w:t>(a) Script to revert the word vectors (b)</w:t>
+      </w:r>
+      <w:r>
+        <w:rPr>
+          <w:rFonts w:ascii="Times New Roman" w:hAnsi="Times New Roman" w:cs="Times New Roman"/>
+          <w:color w:val="auto"/>
+          <w:sz w:val="19"/>
+          <w:szCs w:val="19"/>
+        </w:rPr>
+        <w:t xml:space="preserve"> A </w:t>
+      </w:r>
+      <w:proofErr w:type="spellStart"/>
+      <w:r>
+        <w:rPr>
+          <w:rFonts w:ascii="Times New Roman" w:hAnsi="Times New Roman" w:cs="Times New Roman"/>
+          <w:color w:val="auto"/>
+          <w:sz w:val="19"/>
+          <w:szCs w:val="19"/>
+        </w:rPr>
+        <w:t>dataframe</w:t>
+      </w:r>
+      <w:proofErr w:type="spellEnd"/>
+      <w:r>
+        <w:rPr>
+          <w:rFonts w:ascii="Times New Roman" w:hAnsi="Times New Roman" w:cs="Times New Roman"/>
+          <w:color w:val="auto"/>
+          <w:sz w:val="19"/>
+          <w:szCs w:val="19"/>
+        </w:rPr>
+        <w:t xml:space="preserve"> containing the raw transcripts and its le</w:t>
+      </w:r>
+      <w:r>
+        <w:rPr>
+          <w:rFonts w:ascii="Times New Roman" w:hAnsi="Times New Roman" w:cs="Times New Roman"/>
+          <w:color w:val="auto"/>
+          <w:sz w:val="19"/>
+          <w:szCs w:val="19"/>
+        </w:rPr>
+        <w:t>ngth</w:t>
+      </w:r>
+    </w:p>
+    <w:p>
+      <w:pPr>
+        <w:spacing w:line="480" w:lineRule="auto"/>
+        <w:rPr>
+          <w:rFonts w:ascii="Times New Roman" w:hAnsi="Times New Roman" w:cs="Times New Roman"/>
+        </w:rPr>
+      </w:pPr>
+      <w:r>
+        <w:rPr>
+          <w:rFonts w:ascii="Times New Roman" w:hAnsi="Times New Roman" w:cs="Times New Roman"/>
+        </w:rPr>
+        <w:t>We found the phrase “</w:t>
+      </w:r>
+      <w:proofErr w:type="spellStart"/>
+      <w:r>
+        <w:rPr>
+          <w:rFonts w:ascii="Times New Roman" w:hAnsi="Times New Roman" w:cs="Times New Roman"/>
+        </w:rPr>
+        <w:t>sp</w:t>
+      </w:r>
+      <w:proofErr w:type="spellEnd"/>
+      <w:r>
+        <w:rPr>
+          <w:rFonts w:ascii="Times New Roman" w:hAnsi="Times New Roman" w:cs="Times New Roman"/>
+        </w:rPr>
+        <w:t xml:space="preserve">” appeared in almost </w:t>
+      </w:r>
+      <w:proofErr w:type="gramStart"/>
+      <w:r>
+        <w:rPr>
+          <w:rFonts w:ascii="Times New Roman" w:hAnsi="Times New Roman" w:cs="Times New Roman"/>
+        </w:rPr>
+        <w:t>all of</w:t>
+      </w:r>
+      <w:proofErr w:type="gramEnd"/>
+      <w:r>
+        <w:rPr>
+          <w:rFonts w:ascii="Times New Roman" w:hAnsi="Times New Roman" w:cs="Times New Roman"/>
+        </w:rPr>
+        <w:t xml:space="preserve"> the raw transcripts while reverting the </w:t>
+      </w:r>
+      <w:proofErr w:type="spellStart"/>
+      <w:r>
+        <w:rPr>
+          <w:rFonts w:ascii="Times New Roman" w:hAnsi="Times New Roman" w:cs="Times New Roman"/>
+        </w:rPr>
+        <w:t>GloVe</w:t>
+      </w:r>
+      <w:proofErr w:type="spellEnd"/>
+      <w:r>
+        <w:rPr>
+          <w:rFonts w:ascii="Times New Roman" w:hAnsi="Times New Roman" w:cs="Times New Roman"/>
+        </w:rPr>
+        <w:t xml:space="preserve"> embedded word vectors. The phrase “</w:t>
+      </w:r>
+      <w:proofErr w:type="spellStart"/>
+      <w:r>
+        <w:rPr>
+          <w:rFonts w:ascii="Times New Roman" w:hAnsi="Times New Roman" w:cs="Times New Roman"/>
+        </w:rPr>
+        <w:t>sp</w:t>
+      </w:r>
+      <w:proofErr w:type="spellEnd"/>
+      <w:r>
+        <w:rPr>
+          <w:rFonts w:ascii="Times New Roman" w:hAnsi="Times New Roman" w:cs="Times New Roman"/>
+        </w:rPr>
+        <w:t>” refers to “Speech Pause”. It wasn’t removed from the raw transcripts because the features from the audio and video modality had already been extracted beforehand and it would be difficult to delete the specific audio and visual data accompanying the “</w:t>
+      </w:r>
+      <w:proofErr w:type="spellStart"/>
+      <w:r>
+        <w:rPr>
+          <w:rFonts w:ascii="Times New Roman" w:hAnsi="Times New Roman" w:cs="Times New Roman"/>
+        </w:rPr>
+        <w:t>sp</w:t>
+      </w:r>
+      <w:proofErr w:type="spellEnd"/>
+      <w:r>
+        <w:rPr>
+          <w:rFonts w:ascii="Times New Roman" w:hAnsi="Times New Roman" w:cs="Times New Roman"/>
+        </w:rPr>
+        <w:t xml:space="preserve">”. Furthermore, because the data had already been pre-aligned (see </w:t>
+      </w:r>
+      <w:hyperlink w:anchor="getting_data" w:history="1">
+        <w:r>
+          <w:rPr>
+            <w:rStyle w:val="Hyperlink"/>
+            <w:rFonts w:ascii="Times New Roman" w:hAnsi="Times New Roman" w:cs="Times New Roman"/>
+            <w:color w:val="31849B" w:themeColor="accent5" w:themeShade="BF"/>
+          </w:rPr>
+          <w:t>3.3</w:t>
+        </w:r>
+      </w:hyperlink>
+      <w:r>
+        <w:rPr>
+          <w:rFonts w:ascii="Times New Roman" w:hAnsi="Times New Roman" w:cs="Times New Roman"/>
+        </w:rPr>
+        <w:t>)</w:t>
+      </w:r>
+      <w:r>
+        <w:rPr>
+          <w:rFonts w:ascii="Times New Roman" w:hAnsi="Times New Roman" w:cs="Times New Roman"/>
+        </w:rPr>
+        <w:t>, removing the “</w:t>
+      </w:r>
+      <w:proofErr w:type="spellStart"/>
+      <w:r>
+        <w:rPr>
+          <w:rFonts w:ascii="Times New Roman" w:hAnsi="Times New Roman" w:cs="Times New Roman"/>
+        </w:rPr>
+        <w:t>sp</w:t>
+      </w:r>
+      <w:proofErr w:type="spellEnd"/>
+      <w:r>
+        <w:rPr>
+          <w:rFonts w:ascii="Times New Roman" w:hAnsi="Times New Roman" w:cs="Times New Roman"/>
+        </w:rPr>
+        <w:t>” would cause the transcripts to become non-continuous and non-sequential, affecting the DL classifier results as we are dealing with continuous data</w:t>
+      </w:r>
+      <w:r>
+        <w:rPr>
+          <w:rFonts w:ascii="Times New Roman" w:hAnsi="Times New Roman" w:cs="Times New Roman"/>
+        </w:rPr>
+        <w:t xml:space="preserve"> [</w:t>
+      </w:r>
+      <w:hyperlink w:anchor="ref_50" w:history="1">
+        <w:r>
+          <w:rPr>
+            <w:rStyle w:val="Hyperlink"/>
+            <w:rFonts w:ascii="Times New Roman" w:hAnsi="Times New Roman" w:cs="Times New Roman"/>
+            <w:color w:val="0070C0"/>
+          </w:rPr>
+          <w:t>50</w:t>
+        </w:r>
+      </w:hyperlink>
+      <w:r>
+        <w:rPr>
+          <w:rFonts w:ascii="Times New Roman" w:hAnsi="Times New Roman" w:cs="Times New Roman"/>
+        </w:rPr>
+        <w:t>]</w:t>
+      </w:r>
+      <w:r>
+        <w:rPr>
+          <w:rFonts w:ascii="Times New Roman" w:hAnsi="Times New Roman" w:cs="Times New Roman"/>
+        </w:rPr>
+        <w:t>.</w:t>
+      </w:r>
+    </w:p>
+    <w:p/>
     <w:p>
       <w:pPr>
         <w:spacing w:line="480" w:lineRule="auto"/>
@@ -14606,7 +15594,6 @@
         <w:rPr>
           <w:rFonts w:ascii="Times New Roman" w:hAnsi="Times New Roman" w:cs="Times New Roman"/>
         </w:rPr>
-        <w:lastRenderedPageBreak/>
         <w:br w:type="page"/>
       </w:r>
     </w:p>
@@ -16827,7 +17814,21 @@
         <w:rPr>
           <w:rFonts w:ascii="Times New Roman" w:hAnsi="Times New Roman" w:cs="Times New Roman"/>
         </w:rPr>
-        <w:t xml:space="preserve">, R. Niewiadomski, G. Barresi, D. G. Caldwell, and L. S. Mattos, “Toward Emotion Recognition From Physiological Signals in the Wild: Approaching the Methodological Issues in Real-Life Data Collection,” </w:t>
+        <w:t xml:space="preserve">, R. Niewiadomski, G. Barresi, D. G. Caldwell, and L. S. Mattos, “Toward Emotion Recognition </w:t>
+      </w:r>
+      <w:proofErr w:type="gramStart"/>
+      <w:r>
+        <w:rPr>
+          <w:rFonts w:ascii="Times New Roman" w:hAnsi="Times New Roman" w:cs="Times New Roman"/>
+        </w:rPr>
+        <w:t>From</w:t>
+      </w:r>
+      <w:proofErr w:type="gramEnd"/>
+      <w:r>
+        <w:rPr>
+          <w:rFonts w:ascii="Times New Roman" w:hAnsi="Times New Roman" w:cs="Times New Roman"/>
+        </w:rPr>
+        <w:t xml:space="preserve"> Physiological Signals in the Wild: Approaching the Methodological Issues in Real-Life Data Collection,” </w:t>
       </w:r>
       <w:r>
         <w:rPr>
@@ -17070,7 +18071,21 @@
         <w:rPr>
           <w:rFonts w:ascii="Times New Roman" w:hAnsi="Times New Roman" w:cs="Times New Roman"/>
         </w:rPr>
-        <w:t xml:space="preserve">H. Ranganathan, S. Chakraborty and S. </w:t>
+        <w:t xml:space="preserve">H. Ranganathan, S. </w:t>
+      </w:r>
+      <w:proofErr w:type="gramStart"/>
+      <w:r>
+        <w:rPr>
+          <w:rFonts w:ascii="Times New Roman" w:hAnsi="Times New Roman" w:cs="Times New Roman"/>
+        </w:rPr>
+        <w:t>Chakraborty</w:t>
+      </w:r>
+      <w:proofErr w:type="gramEnd"/>
+      <w:r>
+        <w:rPr>
+          <w:rFonts w:ascii="Times New Roman" w:hAnsi="Times New Roman" w:cs="Times New Roman"/>
+        </w:rPr>
+        <w:t xml:space="preserve"> and S. </w:t>
       </w:r>
       <w:proofErr w:type="spellStart"/>
       <w:r>
@@ -18548,6 +19563,7 @@
         <w:t xml:space="preserve"> </w:t>
       </w:r>
       <w:proofErr w:type="spellStart"/>
+      <w:proofErr w:type="gramStart"/>
       <w:r>
         <w:rPr>
           <w:rFonts w:ascii="Times New Roman" w:hAnsi="Times New Roman" w:cs="Times New Roman"/>
@@ -18567,6 +19583,7 @@
         <w:t>Whitehill</w:t>
       </w:r>
       <w:proofErr w:type="spellEnd"/>
+      <w:proofErr w:type="gramEnd"/>
       <w:r>
         <w:rPr>
           <w:rFonts w:ascii="Times New Roman" w:hAnsi="Times New Roman" w:cs="Times New Roman"/>
@@ -18936,7 +19953,25 @@
           <w:iCs/>
         </w:rPr>
         <w:lastRenderedPageBreak/>
-        <w:t>Conference on Circuits, Power and Computing Technologies [ICCPCT-2015]</w:t>
+        <w:t xml:space="preserve">Conference on Circuits, </w:t>
+      </w:r>
+      <w:proofErr w:type="gramStart"/>
+      <w:r>
+        <w:rPr>
+          <w:rFonts w:ascii="Times New Roman" w:hAnsi="Times New Roman" w:cs="Times New Roman"/>
+          <w:i/>
+          <w:iCs/>
+        </w:rPr>
+        <w:t>Power</w:t>
+      </w:r>
+      <w:proofErr w:type="gramEnd"/>
+      <w:r>
+        <w:rPr>
+          <w:rFonts w:ascii="Times New Roman" w:hAnsi="Times New Roman" w:cs="Times New Roman"/>
+          <w:i/>
+          <w:iCs/>
+        </w:rPr>
+        <w:t xml:space="preserve"> and Computing Technologies [ICCPCT-2015]</w:t>
       </w:r>
       <w:r>
         <w:rPr>
@@ -18990,7 +20025,21 @@
         <w:rPr>
           <w:rFonts w:ascii="Times New Roman" w:hAnsi="Times New Roman" w:cs="Times New Roman"/>
         </w:rPr>
-        <w:t xml:space="preserve">] S. Khera, and M. Kumar, “The Comparative Analysis With Bert And Elmo Methods For Movie Reviews Prediction Using NLP” </w:t>
+        <w:t xml:space="preserve">] S. Khera, and M. Kumar, “The Comparative Analysis </w:t>
+      </w:r>
+      <w:proofErr w:type="gramStart"/>
+      <w:r>
+        <w:rPr>
+          <w:rFonts w:ascii="Times New Roman" w:hAnsi="Times New Roman" w:cs="Times New Roman"/>
+        </w:rPr>
+        <w:t>With</w:t>
+      </w:r>
+      <w:proofErr w:type="gramEnd"/>
+      <w:r>
+        <w:rPr>
+          <w:rFonts w:ascii="Times New Roman" w:hAnsi="Times New Roman" w:cs="Times New Roman"/>
+        </w:rPr>
+        <w:t xml:space="preserve"> Bert And Elmo Methods For Movie Reviews Prediction Using NLP” </w:t>
       </w:r>
       <w:r>
         <w:rPr>
@@ -20099,74 +21148,98 @@
           <w:rFonts w:ascii="Times New Roman" w:eastAsia="Times New Roman" w:hAnsi="Times New Roman" w:cs="Times New Roman"/>
           <w:color w:val="000000"/>
         </w:rPr>
-        <w:t xml:space="preserve">] A. R. </w:t>
-      </w:r>
-      <w:proofErr w:type="spellStart"/>
+        <w:t xml:space="preserve">] </w:t>
+      </w:r>
       <w:r>
         <w:rPr>
           <w:rFonts w:ascii="Times New Roman" w:eastAsia="Times New Roman" w:hAnsi="Times New Roman" w:cs="Times New Roman"/>
           <w:color w:val="000000"/>
         </w:rPr>
-        <w:t>Lahitani</w:t>
-      </w:r>
-      <w:proofErr w:type="spellEnd"/>
+        <w:t>C</w:t>
+      </w:r>
       <w:r>
         <w:rPr>
           <w:rFonts w:ascii="Times New Roman" w:eastAsia="Times New Roman" w:hAnsi="Times New Roman" w:cs="Times New Roman"/>
           <w:color w:val="000000"/>
         </w:rPr>
-        <w:t xml:space="preserve">, A. E. </w:t>
-      </w:r>
-      <w:proofErr w:type="spellStart"/>
+        <w:t>.</w:t>
+      </w:r>
       <w:r>
         <w:rPr>
           <w:rFonts w:ascii="Times New Roman" w:eastAsia="Times New Roman" w:hAnsi="Times New Roman" w:cs="Times New Roman"/>
           <w:color w:val="000000"/>
         </w:rPr>
-        <w:t>Permanasari</w:t>
-      </w:r>
-      <w:proofErr w:type="spellEnd"/>
+        <w:t xml:space="preserve"> Zucco, B</w:t>
+      </w:r>
       <w:r>
         <w:rPr>
           <w:rFonts w:ascii="Times New Roman" w:eastAsia="Times New Roman" w:hAnsi="Times New Roman" w:cs="Times New Roman"/>
           <w:color w:val="000000"/>
         </w:rPr>
-        <w:t>,</w:t>
+        <w:t>.</w:t>
       </w:r>
       <w:r>
         <w:rPr>
           <w:rFonts w:ascii="Times New Roman" w:eastAsia="Times New Roman" w:hAnsi="Times New Roman" w:cs="Times New Roman"/>
           <w:color w:val="000000"/>
         </w:rPr>
-        <w:t xml:space="preserve"> and N. A. Setiawan, </w:t>
+        <w:t xml:space="preserve"> Calabrese, and M</w:t>
       </w:r>
       <w:r>
         <w:rPr>
           <w:rFonts w:ascii="Times New Roman" w:eastAsia="Times New Roman" w:hAnsi="Times New Roman" w:cs="Times New Roman"/>
           <w:color w:val="000000"/>
         </w:rPr>
-        <w:t>“</w:t>
+        <w:t>.</w:t>
       </w:r>
       <w:r>
         <w:rPr>
           <w:rFonts w:ascii="Times New Roman" w:eastAsia="Times New Roman" w:hAnsi="Times New Roman" w:cs="Times New Roman"/>
           <w:color w:val="000000"/>
         </w:rPr>
-        <w:t>Cosine similarity to determine similarity measure: Study case in online essay assessment,</w:t>
+        <w:t xml:space="preserve"> Cannataro</w:t>
       </w:r>
       <w:r>
         <w:rPr>
           <w:rFonts w:ascii="Times New Roman" w:eastAsia="Times New Roman" w:hAnsi="Times New Roman" w:cs="Times New Roman"/>
           <w:color w:val="000000"/>
         </w:rPr>
-        <w:t>”</w:t>
+        <w:t>, “</w:t>
       </w:r>
       <w:r>
         <w:rPr>
           <w:rFonts w:ascii="Times New Roman" w:eastAsia="Times New Roman" w:hAnsi="Times New Roman" w:cs="Times New Roman"/>
           <w:color w:val="000000"/>
         </w:rPr>
+        <w:t>Emotion Mining: from Unimodal</w:t>
+      </w:r>
+      <w:r>
+        <w:rPr>
+          <w:rFonts w:ascii="Times New Roman" w:eastAsia="Times New Roman" w:hAnsi="Times New Roman" w:cs="Times New Roman"/>
+          <w:color w:val="000000"/>
+        </w:rPr>
         <w:t xml:space="preserve"> </w:t>
+      </w:r>
+      <w:r>
+        <w:rPr>
+          <w:rFonts w:ascii="Times New Roman" w:eastAsia="Times New Roman" w:hAnsi="Times New Roman" w:cs="Times New Roman"/>
+          <w:color w:val="000000"/>
+        </w:rPr>
+        <w:t>to Multimodal Approaches</w:t>
+      </w:r>
+      <w:r>
+        <w:rPr>
+          <w:rFonts w:ascii="Times New Roman" w:eastAsia="Times New Roman" w:hAnsi="Times New Roman" w:cs="Times New Roman"/>
+          <w:color w:val="000000"/>
+        </w:rPr>
+        <w:t>,”</w:t>
+      </w:r>
+      <w:r>
+        <w:rPr>
+          <w:rFonts w:ascii="Times New Roman" w:eastAsia="Times New Roman" w:hAnsi="Times New Roman" w:cs="Times New Roman"/>
+          <w:color w:val="000000"/>
+        </w:rPr>
+        <w:t xml:space="preserve"> in </w:t>
       </w:r>
       <w:r>
         <w:rPr>
@@ -20175,14 +21248,14 @@
           <w:iCs/>
           <w:color w:val="000000"/>
         </w:rPr>
-        <w:t>2016 4th International Conference on Cyber and IT Service Management</w:t>
+        <w:t>Brain-Inspired Computing</w:t>
       </w:r>
       <w:r>
         <w:rPr>
           <w:rFonts w:ascii="Times New Roman" w:eastAsia="Times New Roman" w:hAnsi="Times New Roman" w:cs="Times New Roman"/>
           <w:color w:val="000000"/>
         </w:rPr>
-        <w:t>, 2016, pp. 1</w:t>
+        <w:t>, 2021, pp. 143</w:t>
       </w:r>
       <w:r>
         <w:rPr>
@@ -20195,160 +21268,69 @@
           <w:rFonts w:ascii="Times New Roman" w:eastAsia="Times New Roman" w:hAnsi="Times New Roman" w:cs="Times New Roman"/>
           <w:color w:val="000000"/>
         </w:rPr>
-        <w:t>6</w:t>
+        <w:t>158</w:t>
       </w:r>
       <w:r>
         <w:rPr>
           <w:rFonts w:ascii="Times New Roman" w:eastAsia="Times New Roman" w:hAnsi="Times New Roman" w:cs="Times New Roman"/>
           <w:color w:val="000000"/>
         </w:rPr>
-        <w:t>,</w:t>
-      </w:r>
-      <w:r>
+        <w:t>.</w:t>
+      </w:r>
+    </w:p>
+    <w:p>
+      <w:pPr>
+        <w:spacing w:after="0" w:line="480" w:lineRule="auto"/>
         <w:rPr>
           <w:rFonts w:ascii="Times New Roman" w:eastAsia="Times New Roman" w:hAnsi="Times New Roman" w:cs="Times New Roman"/>
           <w:color w:val="000000"/>
         </w:rPr>
-        <w:t xml:space="preserve"> </w:t>
-      </w:r>
-      <w:proofErr w:type="spellStart"/>
+      </w:pPr>
       <w:r>
         <w:rPr>
           <w:rFonts w:ascii="Times New Roman" w:eastAsia="Times New Roman" w:hAnsi="Times New Roman" w:cs="Times New Roman"/>
           <w:color w:val="000000"/>
         </w:rPr>
-        <w:t>doi</w:t>
-      </w:r>
-      <w:proofErr w:type="spellEnd"/>
+        <w:t>[</w:t>
+      </w:r>
+      <w:bookmarkStart w:id="118" w:name="ref_50"/>
       <w:r>
         <w:rPr>
           <w:rFonts w:ascii="Times New Roman" w:eastAsia="Times New Roman" w:hAnsi="Times New Roman" w:cs="Times New Roman"/>
           <w:color w:val="000000"/>
         </w:rPr>
-        <w:t>: 10.1109/CITSM.2016.7577578.</w:t>
-      </w:r>
-    </w:p>
-    <w:p>
-      <w:pPr>
-        <w:spacing w:after="0" w:line="480" w:lineRule="auto"/>
+        <w:t>5</w:t>
+      </w:r>
+      <w:r>
         <w:rPr>
           <w:rFonts w:ascii="Times New Roman" w:eastAsia="Times New Roman" w:hAnsi="Times New Roman" w:cs="Times New Roman"/>
           <w:color w:val="000000"/>
         </w:rPr>
-      </w:pPr>
+        <w:t>0</w:t>
+      </w:r>
+      <w:bookmarkEnd w:id="118"/>
       <w:r>
         <w:rPr>
           <w:rFonts w:ascii="Times New Roman" w:eastAsia="Times New Roman" w:hAnsi="Times New Roman" w:cs="Times New Roman"/>
           <w:color w:val="000000"/>
         </w:rPr>
-        <w:t>[</w:t>
-      </w:r>
-      <w:bookmarkStart w:id="118" w:name="ref_50"/>
+        <w:t>] A2Zadeh, “Missing raw text transcripts for uploaded MOSEI dataset · Issue #213 · A2Zadeh/CMU-</w:t>
+      </w:r>
+      <w:proofErr w:type="spellStart"/>
       <w:r>
         <w:rPr>
           <w:rFonts w:ascii="Times New Roman" w:eastAsia="Times New Roman" w:hAnsi="Times New Roman" w:cs="Times New Roman"/>
           <w:color w:val="000000"/>
         </w:rPr>
-        <w:t>50</w:t>
-      </w:r>
-      <w:bookmarkEnd w:id="118"/>
+        <w:t>MultimodalSDK</w:t>
+      </w:r>
+      <w:proofErr w:type="spellEnd"/>
       <w:r>
         <w:rPr>
           <w:rFonts w:ascii="Times New Roman" w:eastAsia="Times New Roman" w:hAnsi="Times New Roman" w:cs="Times New Roman"/>
           <w:color w:val="000000"/>
         </w:rPr>
-        <w:t xml:space="preserve">] </w:t>
-      </w:r>
-      <w:r>
-        <w:rPr>
-          <w:rFonts w:ascii="Times New Roman" w:eastAsia="Times New Roman" w:hAnsi="Times New Roman" w:cs="Times New Roman"/>
-          <w:color w:val="000000"/>
-        </w:rPr>
-        <w:t>C</w:t>
-      </w:r>
-      <w:r>
-        <w:rPr>
-          <w:rFonts w:ascii="Times New Roman" w:eastAsia="Times New Roman" w:hAnsi="Times New Roman" w:cs="Times New Roman"/>
-          <w:color w:val="000000"/>
-        </w:rPr>
-        <w:t>.</w:t>
-      </w:r>
-      <w:r>
-        <w:rPr>
-          <w:rFonts w:ascii="Times New Roman" w:eastAsia="Times New Roman" w:hAnsi="Times New Roman" w:cs="Times New Roman"/>
-          <w:color w:val="000000"/>
-        </w:rPr>
-        <w:t xml:space="preserve"> Zucco, B</w:t>
-      </w:r>
-      <w:r>
-        <w:rPr>
-          <w:rFonts w:ascii="Times New Roman" w:eastAsia="Times New Roman" w:hAnsi="Times New Roman" w:cs="Times New Roman"/>
-          <w:color w:val="000000"/>
-        </w:rPr>
-        <w:t>.</w:t>
-      </w:r>
-      <w:r>
-        <w:rPr>
-          <w:rFonts w:ascii="Times New Roman" w:eastAsia="Times New Roman" w:hAnsi="Times New Roman" w:cs="Times New Roman"/>
-          <w:color w:val="000000"/>
-        </w:rPr>
-        <w:t xml:space="preserve"> Calabrese, and M</w:t>
-      </w:r>
-      <w:r>
-        <w:rPr>
-          <w:rFonts w:ascii="Times New Roman" w:eastAsia="Times New Roman" w:hAnsi="Times New Roman" w:cs="Times New Roman"/>
-          <w:color w:val="000000"/>
-        </w:rPr>
-        <w:t>.</w:t>
-      </w:r>
-      <w:r>
-        <w:rPr>
-          <w:rFonts w:ascii="Times New Roman" w:eastAsia="Times New Roman" w:hAnsi="Times New Roman" w:cs="Times New Roman"/>
-          <w:color w:val="000000"/>
-        </w:rPr>
-        <w:t xml:space="preserve"> Cannataro</w:t>
-      </w:r>
-      <w:r>
-        <w:rPr>
-          <w:rFonts w:ascii="Times New Roman" w:eastAsia="Times New Roman" w:hAnsi="Times New Roman" w:cs="Times New Roman"/>
-          <w:color w:val="000000"/>
-        </w:rPr>
-        <w:t>, “</w:t>
-      </w:r>
-      <w:r>
-        <w:rPr>
-          <w:rFonts w:ascii="Times New Roman" w:eastAsia="Times New Roman" w:hAnsi="Times New Roman" w:cs="Times New Roman"/>
-          <w:color w:val="000000"/>
-        </w:rPr>
-        <w:t>Emotion Mining: from Unimodal</w:t>
-      </w:r>
-      <w:r>
-        <w:rPr>
-          <w:rFonts w:ascii="Times New Roman" w:eastAsia="Times New Roman" w:hAnsi="Times New Roman" w:cs="Times New Roman"/>
-          <w:color w:val="000000"/>
-        </w:rPr>
-        <w:t xml:space="preserve"> </w:t>
-      </w:r>
-      <w:r>
-        <w:rPr>
-          <w:rFonts w:ascii="Times New Roman" w:eastAsia="Times New Roman" w:hAnsi="Times New Roman" w:cs="Times New Roman"/>
-          <w:color w:val="000000"/>
-        </w:rPr>
-        <w:t>to Multimodal Approaches</w:t>
-      </w:r>
-      <w:r>
-        <w:rPr>
-          <w:rFonts w:ascii="Times New Roman" w:eastAsia="Times New Roman" w:hAnsi="Times New Roman" w:cs="Times New Roman"/>
-          <w:color w:val="000000"/>
-        </w:rPr>
-        <w:t>,”</w:t>
-      </w:r>
-      <w:r>
-        <w:rPr>
-          <w:rFonts w:ascii="Times New Roman" w:eastAsia="Times New Roman" w:hAnsi="Times New Roman" w:cs="Times New Roman"/>
-          <w:color w:val="000000"/>
-        </w:rPr>
-        <w:t xml:space="preserve"> in </w:t>
+        <w:t>,” </w:t>
       </w:r>
       <w:r>
         <w:rPr>
@@ -20357,27 +21339,21 @@
           <w:iCs/>
           <w:color w:val="000000"/>
         </w:rPr>
-        <w:t>Brain-Inspired Computing</w:t>
+        <w:t>GitHub.com</w:t>
       </w:r>
       <w:r>
         <w:rPr>
           <w:rFonts w:ascii="Times New Roman" w:eastAsia="Times New Roman" w:hAnsi="Times New Roman" w:cs="Times New Roman"/>
           <w:color w:val="000000"/>
         </w:rPr>
-        <w:t>, 2021, pp. 143</w:t>
-      </w:r>
-      <w:r>
-        <w:rPr>
-          <w:rFonts w:ascii="Times New Roman" w:hAnsi="Times New Roman" w:cs="Times New Roman"/>
-        </w:rPr>
-        <w:t>–</w:t>
+        <w:t>, 20</w:t>
       </w:r>
       <w:r>
         <w:rPr>
           <w:rFonts w:ascii="Times New Roman" w:eastAsia="Times New Roman" w:hAnsi="Times New Roman" w:cs="Times New Roman"/>
           <w:color w:val="000000"/>
         </w:rPr>
-        <w:t>158</w:t>
+        <w:t>29</w:t>
       </w:r>
       <w:r>
         <w:rPr>
@@ -23355,7 +24331,21 @@
               <w:rPr>
                 <w:rFonts w:ascii="Times New Roman" w:hAnsi="Times New Roman" w:cs="Times New Roman"/>
               </w:rPr>
-              <w:t xml:space="preserve">To maintain track of the changes, the code must be committed to the GitHub repository on a regular basis. The code will be backed up regularly as a result of </w:t>
+              <w:t xml:space="preserve">To maintain track of the changes, the code must be committed to the GitHub repository on a regular basis. The code will be backed up regularly </w:t>
+            </w:r>
+            <w:proofErr w:type="gramStart"/>
+            <w:r>
+              <w:rPr>
+                <w:rFonts w:ascii="Times New Roman" w:hAnsi="Times New Roman" w:cs="Times New Roman"/>
+              </w:rPr>
+              <w:t>as a result of</w:t>
+            </w:r>
+            <w:proofErr w:type="gramEnd"/>
+            <w:r>
+              <w:rPr>
+                <w:rFonts w:ascii="Times New Roman" w:hAnsi="Times New Roman" w:cs="Times New Roman"/>
+              </w:rPr>
+              <w:t xml:space="preserve"> </w:t>
             </w:r>
             <w:r>
               <w:rPr>
@@ -24332,7 +25322,7 @@
                     <pic:cNvPicPr/>
                   </pic:nvPicPr>
                   <pic:blipFill>
-                    <a:blip r:embed="rId32"/>
+                    <a:blip r:embed="rId36"/>
                     <a:stretch>
                       <a:fillRect/>
                     </a:stretch>
@@ -24551,7 +25541,7 @@
                     <pic:cNvPicPr/>
                   </pic:nvPicPr>
                   <pic:blipFill>
-                    <a:blip r:embed="rId33"/>
+                    <a:blip r:embed="rId37"/>
                     <a:stretch>
                       <a:fillRect/>
                     </a:stretch>
@@ -24771,7 +25761,7 @@
                     <pic:cNvPicPr/>
                   </pic:nvPicPr>
                   <pic:blipFill>
-                    <a:blip r:embed="rId34"/>
+                    <a:blip r:embed="rId38"/>
                     <a:stretch>
                       <a:fillRect/>
                     </a:stretch>
@@ -24993,7 +25983,7 @@
                     <pic:cNvPicPr/>
                   </pic:nvPicPr>
                   <pic:blipFill rotWithShape="1">
-                    <a:blip r:embed="rId35"/>
+                    <a:blip r:embed="rId39"/>
                     <a:srcRect t="7803" b="13086"/>
                     <a:stretch/>
                   </pic:blipFill>
@@ -25246,7 +26236,7 @@
                     </pic:cNvPicPr>
                   </pic:nvPicPr>
                   <pic:blipFill rotWithShape="1">
-                    <a:blip r:embed="rId36" cstate="print">
+                    <a:blip r:embed="rId40" cstate="print">
                       <a:extLst>
                         <a:ext uri="{28A0092B-C50C-407E-A947-70E740481C1C}">
                           <a14:useLocalDpi xmlns:a14="http://schemas.microsoft.com/office/drawing/2010/main" val="0"/>
@@ -25481,7 +26471,21 @@
         <w:rPr>
           <w:rFonts w:ascii="Times New Roman" w:hAnsi="Times New Roman" w:cs="Times New Roman"/>
         </w:rPr>
-        <w:t xml:space="preserve"> refers to the number of cases that were incorrectly classified as positive but actually belong to the negative </w:t>
+        <w:t xml:space="preserve"> refers to the number of cases that were incorrectly classified as positive but </w:t>
+      </w:r>
+      <w:proofErr w:type="gramStart"/>
+      <w:r>
+        <w:rPr>
+          <w:rFonts w:ascii="Times New Roman" w:hAnsi="Times New Roman" w:cs="Times New Roman"/>
+        </w:rPr>
+        <w:t>actually belong</w:t>
+      </w:r>
+      <w:proofErr w:type="gramEnd"/>
+      <w:r>
+        <w:rPr>
+          <w:rFonts w:ascii="Times New Roman" w:hAnsi="Times New Roman" w:cs="Times New Roman"/>
+        </w:rPr>
+        <w:t xml:space="preserve"> to the negative </w:t>
       </w:r>
       <w:r>
         <w:rPr>
@@ -25648,7 +26652,7 @@
                     <pic:cNvPicPr/>
                   </pic:nvPicPr>
                   <pic:blipFill>
-                    <a:blip r:embed="rId37"/>
+                    <a:blip r:embed="rId41"/>
                     <a:stretch>
                       <a:fillRect/>
                     </a:stretch>
@@ -25960,7 +26964,7 @@
                     <pic:cNvPicPr/>
                   </pic:nvPicPr>
                   <pic:blipFill>
-                    <a:blip r:embed="rId38"/>
+                    <a:blip r:embed="rId42"/>
                     <a:stretch>
                       <a:fillRect/>
                     </a:stretch>
@@ -26257,7 +27261,7 @@
                     <pic:cNvPicPr/>
                   </pic:nvPicPr>
                   <pic:blipFill>
-                    <a:blip r:embed="rId39"/>
+                    <a:blip r:embed="rId43"/>
                     <a:stretch>
                       <a:fillRect/>
                     </a:stretch>
@@ -26647,7 +27651,7 @@
                     <pic:cNvPicPr/>
                   </pic:nvPicPr>
                   <pic:blipFill>
-                    <a:blip r:embed="rId40">
+                    <a:blip r:embed="rId44">
                       <a:extLst>
                         <a:ext uri="{28A0092B-C50C-407E-A947-70E740481C1C}">
                           <a14:useLocalDpi xmlns:a14="http://schemas.microsoft.com/office/drawing/2010/main" val="0"/>
@@ -26995,7 +27999,7 @@
                     <pic:cNvPicPr/>
                   </pic:nvPicPr>
                   <pic:blipFill>
-                    <a:blip r:embed="rId41" cstate="print">
+                    <a:blip r:embed="rId45" cstate="print">
                       <a:extLst>
                         <a:ext uri="{28A0092B-C50C-407E-A947-70E740481C1C}">
                           <a14:useLocalDpi xmlns:a14="http://schemas.microsoft.com/office/drawing/2010/main" val="0"/>
@@ -29854,7 +30858,7 @@
     </w:p>
     <w:p/>
     <w:sectPr>
-      <w:footerReference w:type="first" r:id="rId42"/>
+      <w:footerReference w:type="first" r:id="rId46"/>
       <w:pgSz w:w="12240" w:h="15840"/>
       <w:pgMar w:top="1440" w:right="1440" w:bottom="1440" w:left="1440" w:header="720" w:footer="720" w:gutter="0"/>
       <w:pgNumType w:start="1"/>

</xml_diff>

<commit_message>
added feature extraction of audio video
</commit_message>
<xml_diff>
--- a/aa497_full_text.docx
+++ b/aa497_full_text.docx
@@ -71,7 +71,39 @@
                                 <w:sz w:val="24"/>
                                 <w:szCs w:val="24"/>
                               </w:rPr>
-                              <w:t>A thesis submitted in fulfilment of the requirements for the degree of Bsc.</w:t>
+                              <w:t xml:space="preserve">A thesis submitted in fulfilment of the requirements for the degree of </w:t>
+                            </w:r>
+                            <w:proofErr w:type="spellStart"/>
+                            <w:r>
+                              <w:rPr>
+                                <w:rFonts w:ascii="Times New Roman" w:hAnsi="Times New Roman" w:cs="Times New Roman"/>
+                                <w:i/>
+                                <w:iCs/>
+                                <w:sz w:val="24"/>
+                                <w:szCs w:val="24"/>
+                              </w:rPr>
+                              <w:t>Bsc</w:t>
+                            </w:r>
+                            <w:proofErr w:type="spellEnd"/>
+                            <w:r>
+                              <w:rPr>
+                                <w:rFonts w:ascii="Times New Roman" w:hAnsi="Times New Roman" w:cs="Times New Roman"/>
+                                <w:i/>
+                                <w:iCs/>
+                                <w:sz w:val="24"/>
+                                <w:szCs w:val="24"/>
+                              </w:rPr>
+                              <w:t xml:space="preserve"> (Honors)</w:t>
+                            </w:r>
+                            <w:r>
+                              <w:rPr>
+                                <w:rFonts w:ascii="Times New Roman" w:hAnsi="Times New Roman" w:cs="Times New Roman"/>
+                                <w:i/>
+                                <w:iCs/>
+                                <w:sz w:val="24"/>
+                                <w:szCs w:val="24"/>
+                              </w:rPr>
+                              <w:t>.</w:t>
                             </w:r>
                           </w:p>
                           <w:p>
@@ -161,7 +193,39 @@
                           <w:sz w:val="24"/>
                           <w:szCs w:val="24"/>
                         </w:rPr>
-                        <w:t>A thesis submitted in fulfilment of the requirements for the degree of Bsc.</w:t>
+                        <w:t xml:space="preserve">A thesis submitted in fulfilment of the requirements for the degree of </w:t>
+                      </w:r>
+                      <w:proofErr w:type="spellStart"/>
+                      <w:r>
+                        <w:rPr>
+                          <w:rFonts w:ascii="Times New Roman" w:hAnsi="Times New Roman" w:cs="Times New Roman"/>
+                          <w:i/>
+                          <w:iCs/>
+                          <w:sz w:val="24"/>
+                          <w:szCs w:val="24"/>
+                        </w:rPr>
+                        <w:t>Bsc</w:t>
+                      </w:r>
+                      <w:proofErr w:type="spellEnd"/>
+                      <w:r>
+                        <w:rPr>
+                          <w:rFonts w:ascii="Times New Roman" w:hAnsi="Times New Roman" w:cs="Times New Roman"/>
+                          <w:i/>
+                          <w:iCs/>
+                          <w:sz w:val="24"/>
+                          <w:szCs w:val="24"/>
+                        </w:rPr>
+                        <w:t xml:space="preserve"> (Honors)</w:t>
+                      </w:r>
+                      <w:r>
+                        <w:rPr>
+                          <w:rFonts w:ascii="Times New Roman" w:hAnsi="Times New Roman" w:cs="Times New Roman"/>
+                          <w:i/>
+                          <w:iCs/>
+                          <w:sz w:val="24"/>
+                          <w:szCs w:val="24"/>
+                        </w:rPr>
+                        <w:t>.</w:t>
                       </w:r>
                     </w:p>
                     <w:p>
@@ -12741,7 +12805,19 @@
         <w:rPr>
           <w:rFonts w:ascii="Times New Roman" w:hAnsi="Times New Roman" w:cs="Times New Roman"/>
         </w:rPr>
-        <w:t xml:space="preserve"> the various stages involved in the implementation of the project, i.e., Getting the Data, Data Cleaning and Processing, Feature Extraction, Feature Fusion, implementation of the DL classifier, and the evaluation of the obtained results. Alongside this, we have also briefly explained some important terminologies, that are essential </w:t>
+        <w:t xml:space="preserve"> the various stages involved in the implementation of the project, i.e., Getting the Data, Data Cleaning and Processing, Feature Extraction, Feature Fusion, </w:t>
+      </w:r>
+      <w:r>
+        <w:rPr>
+          <w:rFonts w:ascii="Times New Roman" w:hAnsi="Times New Roman" w:cs="Times New Roman"/>
+        </w:rPr>
+        <w:t xml:space="preserve">and </w:t>
+      </w:r>
+      <w:r>
+        <w:rPr>
+          <w:rFonts w:ascii="Times New Roman" w:hAnsi="Times New Roman" w:cs="Times New Roman"/>
+        </w:rPr>
+        <w:t xml:space="preserve">implementation of the DL classifier. Alongside this, we have also briefly explained some important terminologies, that are essential </w:t>
       </w:r>
       <w:r>
         <w:rPr>
@@ -14356,7 +14432,19 @@
         <w:rPr>
           <w:rFonts w:ascii="Times New Roman" w:hAnsi="Times New Roman" w:cs="Times New Roman"/>
         </w:rPr>
-        <w:t>), we opted to use an older version of the CMU-MOSEI dataset. This consists of data (Audio, Visual, and Text) already pre-aligned as per their respective timestamp (referred to as the timestamp of the video from which the data was taken). As the data is already aligned and the sequences of each modality are of the same length, we are not required to perform the data alignment step before pre-processing the data. Therefore, since the pre-aligned dataset (the older raw version of CMU-MOSEI) is open-sourced, we decided to use the CMU-MOSEI raw dataset instead of the latest version present at the SDK [</w:t>
+        <w:t xml:space="preserve">), we opted to use an older version of the CMU-MOSEI dataset. This consists of data (Audio, Visual, and Text) already pre-aligned </w:t>
+      </w:r>
+      <w:r>
+        <w:rPr>
+          <w:rFonts w:ascii="Times New Roman" w:hAnsi="Times New Roman" w:cs="Times New Roman"/>
+        </w:rPr>
+        <w:t xml:space="preserve">to the textual modality and </w:t>
+      </w:r>
+      <w:r>
+        <w:rPr>
+          <w:rFonts w:ascii="Times New Roman" w:hAnsi="Times New Roman" w:cs="Times New Roman"/>
+        </w:rPr>
+        <w:t>as per their respective timestamp (referred to as the timestamp of the video from which the data was taken). As the data is already aligned and the sequences of each modality are of the same length, we are not required to perform the data alignment step before pre-processing the data. Therefore, since the pre-aligned dataset (the older raw version of CMU-MOSEI) is open-sourced, we decided to use the CMU-MOSEI raw dataset instead of the latest version present at the SDK [</w:t>
       </w:r>
       <w:r>
         <w:rPr>
@@ -14511,6 +14599,7 @@
               <w:rPr>
                 <w:rFonts w:ascii="Times New Roman" w:hAnsi="Times New Roman" w:cs="Times New Roman"/>
               </w:rPr>
+              <w:lastRenderedPageBreak/>
               <w:t>15290</w:t>
             </w:r>
           </w:p>
@@ -14590,7 +14679,6 @@
           <w:sz w:val="19"/>
           <w:szCs w:val="19"/>
         </w:rPr>
-        <w:lastRenderedPageBreak/>
         <w:t xml:space="preserve">Figure 3. </w:t>
       </w:r>
       <w:r>
@@ -15139,50 +15227,8 @@
       <w:r>
         <w:rPr>
           <w:rFonts w:ascii="Times New Roman" w:hAnsi="Times New Roman" w:cs="Times New Roman"/>
-          <w:i/>
-          <w:iCs/>
-        </w:rPr>
-        <w:t>derived</w:t>
-      </w:r>
-      <w:r>
-        <w:rPr>
-          <w:rFonts w:ascii="Times New Roman" w:hAnsi="Times New Roman" w:cs="Times New Roman"/>
-          <w:i/>
-          <w:iCs/>
-        </w:rPr>
-        <w:t xml:space="preserve"> from the transcripts of the YouTube videos </w:t>
-      </w:r>
-      <w:r>
-        <w:rPr>
-          <w:rFonts w:ascii="Times New Roman" w:hAnsi="Times New Roman" w:cs="Times New Roman"/>
-          <w:i/>
-          <w:iCs/>
-        </w:rPr>
-        <w:t>during the</w:t>
-      </w:r>
-      <w:r>
-        <w:rPr>
-          <w:rFonts w:ascii="Times New Roman" w:hAnsi="Times New Roman" w:cs="Times New Roman"/>
-          <w:i/>
-          <w:iCs/>
-        </w:rPr>
-        <w:t xml:space="preserve"> </w:t>
-      </w:r>
-      <w:r>
-        <w:rPr>
-          <w:rFonts w:ascii="Times New Roman" w:hAnsi="Times New Roman" w:cs="Times New Roman"/>
-          <w:i/>
-          <w:iCs/>
-        </w:rPr>
-        <w:t>creation of</w:t>
-      </w:r>
-      <w:r>
-        <w:rPr>
-          <w:rFonts w:ascii="Times New Roman" w:hAnsi="Times New Roman" w:cs="Times New Roman"/>
-          <w:i/>
-          <w:iCs/>
-        </w:rPr>
-        <w:t xml:space="preserve"> CMU-MOSEI</w:t>
+        </w:rPr>
+        <w:t>derived from the transcripts of the YouTube videos during the creation of CMU-MOSEI</w:t>
       </w:r>
       <w:r>
         <w:rPr>
@@ -15334,20 +15380,20 @@
         <w:rPr>
           <w:rFonts w:ascii="Times New Roman" w:hAnsi="Times New Roman" w:cs="Times New Roman"/>
         </w:rPr>
-        <w:t xml:space="preserve"> embedded word vector is checked to see if it is a key in the newly formed dictionary (</w:t>
-      </w:r>
-      <w:r>
-        <w:rPr>
-          <w:rFonts w:ascii="Times New Roman" w:hAnsi="Times New Roman" w:cs="Times New Roman"/>
-        </w:rPr>
-        <w:t xml:space="preserve">created from the </w:t>
+        <w:t xml:space="preserve"> </w:t>
       </w:r>
       <w:r>
         <w:rPr>
           <w:rFonts w:ascii="Times New Roman" w:hAnsi="Times New Roman" w:cs="Times New Roman"/>
         </w:rPr>
         <w:lastRenderedPageBreak/>
-        <w:t>.</w:t>
+        <w:t>embedded word vector is checked to see if it is a key in the newly formed dictionary (</w:t>
+      </w:r>
+      <w:r>
+        <w:rPr>
+          <w:rFonts w:ascii="Times New Roman" w:hAnsi="Times New Roman" w:cs="Times New Roman"/>
+        </w:rPr>
+        <w:t>created from the .</w:t>
       </w:r>
       <w:proofErr w:type="spellStart"/>
       <w:r>
@@ -15382,13 +15428,13 @@
         <mc:AlternateContent>
           <mc:Choice Requires="wps">
             <w:drawing>
-              <wp:anchor distT="0" distB="0" distL="114300" distR="114300" simplePos="0" relativeHeight="251667968" behindDoc="0" locked="0" layoutInCell="1" allowOverlap="1" wp14:anchorId="45AD76D0" wp14:editId="15D900AA">
+              <wp:anchor distT="0" distB="0" distL="114300" distR="114300" simplePos="0" relativeHeight="251667968" behindDoc="0" locked="0" layoutInCell="1" allowOverlap="1" wp14:anchorId="45AD76D0" wp14:editId="6EC814A9">
                 <wp:simplePos x="0" y="0"/>
                 <wp:positionH relativeFrom="column">
-                  <wp:posOffset>2983733</wp:posOffset>
+                  <wp:posOffset>2983230</wp:posOffset>
                 </wp:positionH>
                 <wp:positionV relativeFrom="paragraph">
-                  <wp:posOffset>1507644</wp:posOffset>
+                  <wp:posOffset>1803916</wp:posOffset>
                 </wp:positionV>
                 <wp:extent cx="443186" cy="325728"/>
                 <wp:effectExtent l="0" t="0" r="0" b="0"/>
@@ -15449,7 +15495,7 @@
           </mc:Choice>
           <mc:Fallback>
             <w:pict>
-              <v:shape w14:anchorId="45AD76D0" id="_x0000_s1036" type="#_x0000_t202" style="position:absolute;margin-left:234.95pt;margin-top:118.7pt;width:34.9pt;height:25.65pt;z-index:251667968;visibility:visible;mso-wrap-style:square;mso-wrap-distance-left:9pt;mso-wrap-distance-top:0;mso-wrap-distance-right:9pt;mso-wrap-distance-bottom:0;mso-position-horizontal:absolute;mso-position-horizontal-relative:text;mso-position-vertical:absolute;mso-position-vertical-relative:text;v-text-anchor:top" o:gfxdata="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" filled="f" stroked="f">
+              <v:shape w14:anchorId="45AD76D0" id="_x0000_s1036" type="#_x0000_t202" style="position:absolute;margin-left:234.9pt;margin-top:142.05pt;width:34.9pt;height:25.65pt;z-index:251667968;visibility:visible;mso-wrap-style:square;mso-wrap-distance-left:9pt;mso-wrap-distance-top:0;mso-wrap-distance-right:9pt;mso-wrap-distance-bottom:0;mso-position-horizontal:absolute;mso-position-horizontal-relative:text;mso-position-vertical:absolute;mso-position-vertical-relative:text;v-text-anchor:top" o:gfxdata="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" filled="f" stroked="f">
                 <v:textbox>
                   <w:txbxContent>
                     <w:p>
@@ -15481,13 +15527,13 @@
         <mc:AlternateContent>
           <mc:Choice Requires="wps">
             <w:drawing>
-              <wp:anchor distT="0" distB="0" distL="114300" distR="114300" simplePos="0" relativeHeight="251656704" behindDoc="0" locked="0" layoutInCell="1" allowOverlap="1" wp14:anchorId="12B053BF" wp14:editId="43E3ABED">
+              <wp:anchor distT="0" distB="0" distL="114300" distR="114300" simplePos="0" relativeHeight="251656704" behindDoc="0" locked="0" layoutInCell="1" allowOverlap="1" wp14:anchorId="12B053BF" wp14:editId="028F314A">
                 <wp:simplePos x="0" y="0"/>
                 <wp:positionH relativeFrom="column">
-                  <wp:posOffset>121097</wp:posOffset>
+                  <wp:posOffset>150795</wp:posOffset>
                 </wp:positionH>
                 <wp:positionV relativeFrom="paragraph">
-                  <wp:posOffset>1507587</wp:posOffset>
+                  <wp:posOffset>1803917</wp:posOffset>
                 </wp:positionV>
                 <wp:extent cx="443186" cy="325728"/>
                 <wp:effectExtent l="0" t="0" r="0" b="0"/>
@@ -15548,7 +15594,7 @@
           </mc:Choice>
           <mc:Fallback>
             <w:pict>
-              <v:shape w14:anchorId="12B053BF" id="_x0000_s1037" type="#_x0000_t202" style="position:absolute;margin-left:9.55pt;margin-top:118.7pt;width:34.9pt;height:25.65pt;z-index:251656704;visibility:visible;mso-wrap-style:square;mso-wrap-distance-left:9pt;mso-wrap-distance-top:0;mso-wrap-distance-right:9pt;mso-wrap-distance-bottom:0;mso-position-horizontal:absolute;mso-position-horizontal-relative:text;mso-position-vertical:absolute;mso-position-vertical-relative:text;v-text-anchor:top" o:gfxdata="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" filled="f" stroked="f">
+              <v:shape w14:anchorId="12B053BF" id="_x0000_s1037" type="#_x0000_t202" style="position:absolute;margin-left:11.85pt;margin-top:142.05pt;width:34.9pt;height:25.65pt;z-index:251656704;visibility:visible;mso-wrap-style:square;mso-wrap-distance-left:9pt;mso-wrap-distance-top:0;mso-wrap-distance-right:9pt;mso-wrap-distance-bottom:0;mso-position-horizontal:absolute;mso-position-horizontal-relative:text;mso-position-vertical:absolute;mso-position-vertical-relative:text;v-text-anchor:top" o:gfxdata="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" filled="f" stroked="f">
                 <v:textbox>
                   <w:txbxContent>
                     <w:p>
@@ -15688,7 +15734,7 @@
           </mc:Choice>
           <mc:Fallback>
             <w:pict>
-              <v:group w14:anchorId="13BE09DE" id="Group 40" o:spid="_x0000_s1026" style="width:438.1pt;height:90.2pt;mso-position-horizontal-relative:char;mso-position-vertical-relative:line" coordorigin="" coordsize="70390,14433" o:gfxdata="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">
+              <v:group w14:anchorId="24AD6C58" id="Group 40" o:spid="_x0000_s1026" style="width:438.1pt;height:90.2pt;mso-position-horizontal-relative:char;mso-position-vertical-relative:line" coordorigin="" coordsize="70390,14433" o:gfxdata="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">
                 <v:shapetype id="_x0000_t75" coordsize="21600,21600" o:spt="75" o:preferrelative="t" path="m@4@5l@4@11@9@11@9@5xe" filled="f" stroked="f">
                   <v:stroke joinstyle="miter"/>
                   <v:formulas>
@@ -16068,7 +16114,14 @@
         <w:rPr>
           <w:rFonts w:ascii="Times New Roman" w:hAnsi="Times New Roman" w:cs="Times New Roman"/>
         </w:rPr>
-        <w:t>we determine which emotion column (Angry, Happy, Surprise, Sad, Fear, or Disgust) has the highest value for each row.</w:t>
+        <w:t xml:space="preserve">we determine which </w:t>
+      </w:r>
+      <w:r>
+        <w:rPr>
+          <w:rFonts w:ascii="Times New Roman" w:hAnsi="Times New Roman" w:cs="Times New Roman"/>
+        </w:rPr>
+        <w:lastRenderedPageBreak/>
+        <w:t>emotion column (Angry, Happy, Surprise, Sad, Fear, or Disgust) has the highest value for each row.</w:t>
       </w:r>
       <w:r>
         <w:rPr>
@@ -16080,14 +16133,7 @@
         <w:rPr>
           <w:rFonts w:ascii="Times New Roman" w:hAnsi="Times New Roman" w:cs="Times New Roman"/>
         </w:rPr>
-        <w:t xml:space="preserve">This </w:t>
-      </w:r>
-      <w:r>
-        <w:rPr>
-          <w:rFonts w:ascii="Times New Roman" w:hAnsi="Times New Roman" w:cs="Times New Roman"/>
-        </w:rPr>
-        <w:lastRenderedPageBreak/>
-        <w:t xml:space="preserve">was done so that we could figure out which emotion has a high level of presence </w:t>
+        <w:t xml:space="preserve">This was done so that we could figure out which emotion has a high level of presence </w:t>
       </w:r>
       <w:r>
         <w:rPr>
@@ -16405,7 +16451,212 @@
           <w:sz w:val="26"/>
           <w:szCs w:val="26"/>
         </w:rPr>
-        <w:t>Extraction of Audio and Visual data</w:t>
+        <w:t>Audio and Visual data</w:t>
+      </w:r>
+    </w:p>
+    <w:p>
+      <w:pPr>
+        <w:spacing w:line="480" w:lineRule="auto"/>
+        <w:rPr>
+          <w:rFonts w:ascii="Times New Roman" w:hAnsi="Times New Roman" w:cs="Times New Roman"/>
+        </w:rPr>
+      </w:pPr>
+      <w:r>
+        <w:rPr>
+          <w:rFonts w:ascii="Times New Roman" w:hAnsi="Times New Roman" w:cs="Times New Roman"/>
+        </w:rPr>
+        <w:t>I</w:t>
+      </w:r>
+      <w:r>
+        <w:rPr>
+          <w:rFonts w:ascii="Times New Roman" w:hAnsi="Times New Roman" w:cs="Times New Roman"/>
+        </w:rPr>
+        <w:t xml:space="preserve">n addition to the </w:t>
+      </w:r>
+      <w:proofErr w:type="spellStart"/>
+      <w:r>
+        <w:rPr>
+          <w:rFonts w:ascii="Times New Roman" w:hAnsi="Times New Roman" w:cs="Times New Roman"/>
+        </w:rPr>
+        <w:t>GloVe</w:t>
+      </w:r>
+      <w:proofErr w:type="spellEnd"/>
+      <w:r>
+        <w:rPr>
+          <w:rFonts w:ascii="Times New Roman" w:hAnsi="Times New Roman" w:cs="Times New Roman"/>
+        </w:rPr>
+        <w:t xml:space="preserve"> embedded textual data</w:t>
+      </w:r>
+      <w:r>
+        <w:rPr>
+          <w:rFonts w:ascii="Times New Roman" w:hAnsi="Times New Roman" w:cs="Times New Roman"/>
+        </w:rPr>
+        <w:t>,</w:t>
+      </w:r>
+      <w:r>
+        <w:rPr>
+          <w:rFonts w:ascii="Times New Roman" w:hAnsi="Times New Roman" w:cs="Times New Roman"/>
+        </w:rPr>
+        <w:t xml:space="preserve"> </w:t>
+      </w:r>
+      <w:r>
+        <w:rPr>
+          <w:rFonts w:ascii="Times New Roman" w:hAnsi="Times New Roman" w:cs="Times New Roman"/>
+        </w:rPr>
+        <w:t>o</w:t>
+      </w:r>
+      <w:r>
+        <w:rPr>
+          <w:rFonts w:ascii="Times New Roman" w:hAnsi="Times New Roman" w:cs="Times New Roman"/>
+        </w:rPr>
+        <w:t>ur dataset included the extracted relevant features of both the audio and visual modalities</w:t>
+      </w:r>
+      <w:r>
+        <w:rPr>
+          <w:rFonts w:ascii="Times New Roman" w:hAnsi="Times New Roman" w:cs="Times New Roman"/>
+        </w:rPr>
+        <w:t xml:space="preserve">. </w:t>
+      </w:r>
+      <w:r>
+        <w:rPr>
+          <w:rFonts w:ascii="Times New Roman" w:hAnsi="Times New Roman" w:cs="Times New Roman"/>
+        </w:rPr>
+        <w:t>F</w:t>
+      </w:r>
+      <w:r>
+        <w:rPr>
+          <w:rFonts w:ascii="Times New Roman" w:hAnsi="Times New Roman" w:cs="Times New Roman"/>
+        </w:rPr>
+        <w:t>ACET was used to produce and extract features for the visual modality</w:t>
+      </w:r>
+      <w:r>
+        <w:rPr>
+          <w:rFonts w:ascii="Times New Roman" w:hAnsi="Times New Roman" w:cs="Times New Roman"/>
+        </w:rPr>
+        <w:t xml:space="preserve">, while </w:t>
+      </w:r>
+      <w:r>
+        <w:rPr>
+          <w:rFonts w:ascii="Times New Roman" w:hAnsi="Times New Roman" w:cs="Times New Roman"/>
+        </w:rPr>
+        <w:t xml:space="preserve">the </w:t>
+      </w:r>
+      <w:r>
+        <w:rPr>
+          <w:rFonts w:ascii="Times New Roman" w:hAnsi="Times New Roman" w:cs="Times New Roman"/>
+        </w:rPr>
+        <w:t xml:space="preserve">COVAREP </w:t>
+      </w:r>
+      <w:r>
+        <w:rPr>
+          <w:rFonts w:ascii="Times New Roman" w:hAnsi="Times New Roman" w:cs="Times New Roman"/>
+        </w:rPr>
+        <w:t xml:space="preserve">software </w:t>
+      </w:r>
+      <w:r>
+        <w:rPr>
+          <w:rFonts w:ascii="Times New Roman" w:hAnsi="Times New Roman" w:cs="Times New Roman"/>
+        </w:rPr>
+        <w:t>was used to extract audio features [</w:t>
+      </w:r>
+      <w:r>
+        <w:rPr>
+          <w:rFonts w:ascii="Times New Roman" w:hAnsi="Times New Roman" w:cs="Times New Roman"/>
+          <w:color w:val="0070C0"/>
+        </w:rPr>
+        <w:t>30</w:t>
+      </w:r>
+      <w:r>
+        <w:rPr>
+          <w:rFonts w:ascii="Times New Roman" w:hAnsi="Times New Roman" w:cs="Times New Roman"/>
+        </w:rPr>
+        <w:t xml:space="preserve">]. 35 visual and 74 audio features were created for each of the words found in </w:t>
+      </w:r>
+      <w:r>
+        <w:rPr>
+          <w:rFonts w:ascii="Times New Roman" w:hAnsi="Times New Roman" w:cs="Times New Roman"/>
+        </w:rPr>
+        <w:t xml:space="preserve">the </w:t>
+      </w:r>
+      <w:r>
+        <w:rPr>
+          <w:rFonts w:ascii="Times New Roman" w:hAnsi="Times New Roman" w:cs="Times New Roman"/>
+        </w:rPr>
+        <w:t>sentences</w:t>
+      </w:r>
+      <w:r>
+        <w:rPr>
+          <w:rFonts w:ascii="Times New Roman" w:hAnsi="Times New Roman" w:cs="Times New Roman"/>
+        </w:rPr>
+        <w:t xml:space="preserve"> (extraction of raw form explained in </w:t>
+      </w:r>
+      <w:r>
+        <w:rPr>
+          <w:rFonts w:ascii="Times New Roman" w:hAnsi="Times New Roman" w:cs="Times New Roman"/>
+          <w:color w:val="31849B" w:themeColor="accent5" w:themeShade="BF"/>
+        </w:rPr>
+        <w:t>3.4.1</w:t>
+      </w:r>
+      <w:r>
+        <w:rPr>
+          <w:rFonts w:ascii="Times New Roman" w:hAnsi="Times New Roman" w:cs="Times New Roman"/>
+        </w:rPr>
+        <w:t xml:space="preserve">). </w:t>
+      </w:r>
+      <w:r>
+        <w:rPr>
+          <w:rFonts w:ascii="Times New Roman" w:hAnsi="Times New Roman" w:cs="Times New Roman"/>
+        </w:rPr>
+        <w:t xml:space="preserve">We had </w:t>
+      </w:r>
+      <w:r>
+        <w:rPr>
+          <w:rFonts w:ascii="Times New Roman" w:hAnsi="Times New Roman" w:cs="Times New Roman"/>
+        </w:rPr>
+        <w:t xml:space="preserve">initially </w:t>
+      </w:r>
+      <w:r>
+        <w:rPr>
+          <w:rFonts w:ascii="Times New Roman" w:hAnsi="Times New Roman" w:cs="Times New Roman"/>
+        </w:rPr>
+        <w:t xml:space="preserve">planned to use FACET and COVAREP for feature extraction of the visual and audio data, respectively, as indicated in </w:t>
+      </w:r>
+      <w:r>
+        <w:rPr>
+          <w:rFonts w:ascii="Times New Roman" w:hAnsi="Times New Roman" w:cs="Times New Roman"/>
+          <w:color w:val="31849B" w:themeColor="accent5" w:themeShade="BF"/>
+        </w:rPr>
+        <w:t>B.1</w:t>
+      </w:r>
+      <w:r>
+        <w:rPr>
+          <w:rFonts w:ascii="Times New Roman" w:hAnsi="Times New Roman" w:cs="Times New Roman"/>
+        </w:rPr>
+        <w:t>. We opted not to re-extract the same features because they had already been extracted using FACET and COVAREP and instead utilize</w:t>
+      </w:r>
+      <w:r>
+        <w:rPr>
+          <w:rFonts w:ascii="Times New Roman" w:hAnsi="Times New Roman" w:cs="Times New Roman"/>
+        </w:rPr>
+        <w:t>d</w:t>
+      </w:r>
+      <w:r>
+        <w:rPr>
+          <w:rFonts w:ascii="Times New Roman" w:hAnsi="Times New Roman" w:cs="Times New Roman"/>
+        </w:rPr>
+        <w:t xml:space="preserve"> </w:t>
+      </w:r>
+      <w:r>
+        <w:rPr>
+          <w:rFonts w:ascii="Times New Roman" w:hAnsi="Times New Roman" w:cs="Times New Roman"/>
+        </w:rPr>
+        <w:t>these provided features</w:t>
+      </w:r>
+      <w:r>
+        <w:rPr>
+          <w:rFonts w:ascii="Times New Roman" w:hAnsi="Times New Roman" w:cs="Times New Roman"/>
+        </w:rPr>
+        <w:t xml:space="preserve"> for our implementation.</w:t>
       </w:r>
     </w:p>
     <w:p>
@@ -16470,7 +16721,7 @@
           <w:sz w:val="26"/>
           <w:szCs w:val="26"/>
         </w:rPr>
-        <w:t>Extraction of Textual data</w:t>
+        <w:t>Textual data</w:t>
       </w:r>
     </w:p>
     <w:p>
@@ -16512,6 +16763,7 @@
           <w:sz w:val="32"/>
           <w:szCs w:val="32"/>
         </w:rPr>
+        <w:lastRenderedPageBreak/>
         <w:t>3</w:t>
       </w:r>
       <w:r>

</xml_diff>

<commit_message>
added data prep and train para
</commit_message>
<xml_diff>
--- a/aa497_full_text.docx
+++ b/aa497_full_text.docx
@@ -13405,24 +13405,7 @@
           <w:sz w:val="32"/>
           <w:szCs w:val="32"/>
         </w:rPr>
-        <w:t xml:space="preserve">2    </w:t>
-      </w:r>
-      <w:commentRangeStart w:id="59"/>
-      <w:r>
-        <w:rPr>
-          <w:rFonts w:ascii="Times New Roman" w:hAnsi="Times New Roman" w:cs="Times New Roman"/>
-          <w:color w:val="215868" w:themeColor="accent5" w:themeShade="80"/>
-          <w:sz w:val="32"/>
-          <w:szCs w:val="32"/>
-        </w:rPr>
-        <w:t>Important Terminologies</w:t>
-      </w:r>
-      <w:commentRangeEnd w:id="59"/>
-      <w:r>
-        <w:rPr>
-          <w:rStyle w:val="CommentReference"/>
-        </w:rPr>
-        <w:commentReference w:id="59"/>
+        <w:t>2    Important Terminologies</w:t>
       </w:r>
     </w:p>
     <w:p>
@@ -14192,56 +14175,15 @@
         </w:rPr>
         <w:t>Attention scores of each token</w:t>
       </w:r>
-    </w:p>
-    <w:p>
-      <w:pPr>
-        <w:spacing w:line="480" w:lineRule="auto"/>
-        <w:rPr>
-          <w:rFonts w:ascii="Times New Roman" w:hAnsi="Times New Roman" w:cs="Times New Roman"/>
-          <w:color w:val="215868" w:themeColor="accent5" w:themeShade="80"/>
-          <w:sz w:val="26"/>
-          <w:szCs w:val="26"/>
-        </w:rPr>
-      </w:pPr>
-      <w:r>
-        <w:rPr>
-          <w:rFonts w:ascii="Times New Roman" w:hAnsi="Times New Roman" w:cs="Times New Roman"/>
-          <w:color w:val="215868" w:themeColor="accent5" w:themeShade="80"/>
-          <w:sz w:val="26"/>
-          <w:szCs w:val="26"/>
-        </w:rPr>
-        <w:t>3.2.3    Transformers</w:t>
-      </w:r>
-    </w:p>
-    <w:p>
-      <w:pPr>
-        <w:spacing w:line="480" w:lineRule="auto"/>
-        <w:rPr>
-          <w:rFonts w:ascii="Times New Roman" w:hAnsi="Times New Roman" w:cs="Times New Roman"/>
-          <w:color w:val="215868" w:themeColor="accent5" w:themeShade="80"/>
-          <w:sz w:val="28"/>
-          <w:szCs w:val="28"/>
-        </w:rPr>
-      </w:pPr>
-    </w:p>
-    <w:p>
-      <w:pPr>
-        <w:spacing w:line="480" w:lineRule="auto"/>
-        <w:rPr>
-          <w:rFonts w:ascii="Times New Roman" w:hAnsi="Times New Roman" w:cs="Times New Roman"/>
-          <w:color w:val="215868" w:themeColor="accent5" w:themeShade="80"/>
-          <w:sz w:val="28"/>
-          <w:szCs w:val="28"/>
-        </w:rPr>
-      </w:pPr>
-    </w:p>
-    <w:p>
-      <w:pPr>
-        <w:spacing w:line="480" w:lineRule="auto"/>
-        <w:rPr>
-          <w:rFonts w:ascii="Times New Roman" w:hAnsi="Times New Roman" w:cs="Times New Roman"/>
-        </w:rPr>
-      </w:pPr>
+      <w:r>
+        <w:rPr>
+          <w:rFonts w:ascii="Times New Roman" w:hAnsi="Times New Roman" w:cs="Times New Roman"/>
+          <w:color w:val="auto"/>
+          <w:sz w:val="19"/>
+          <w:szCs w:val="19"/>
+        </w:rPr>
+        <w:t xml:space="preserve"> in BERT</w:t>
+      </w:r>
     </w:p>
     <w:p>
       <w:pPr>
@@ -14340,7 +14282,14 @@
         <w:rPr>
           <w:rFonts w:ascii="Times New Roman" w:hAnsi="Times New Roman" w:cs="Times New Roman"/>
         </w:rPr>
-        <w:t xml:space="preserve">) dataset for this project. The dataset is open-sourced and is publicly available via the CMU </w:t>
+        <w:t xml:space="preserve">) dataset for this project. The dataset is open-sourced and is publicly available via </w:t>
+      </w:r>
+      <w:r>
+        <w:rPr>
+          <w:rFonts w:ascii="Times New Roman" w:hAnsi="Times New Roman" w:cs="Times New Roman"/>
+        </w:rPr>
+        <w:lastRenderedPageBreak/>
+        <w:t xml:space="preserve">the CMU </w:t>
       </w:r>
       <w:proofErr w:type="spellStart"/>
       <w:r>
@@ -14800,7 +14749,6 @@
         <w:rPr>
           <w:rFonts w:ascii="Times New Roman" w:hAnsi="Times New Roman" w:cs="Times New Roman"/>
         </w:rPr>
-        <w:lastRenderedPageBreak/>
         <w:t xml:space="preserve">Before performing feature extraction, it </w:t>
       </w:r>
       <w:r>
@@ -14937,7 +14885,14 @@
         <w:rPr>
           <w:rFonts w:ascii="Times New Roman" w:hAnsi="Times New Roman" w:cs="Times New Roman"/>
         </w:rPr>
-        <w:t xml:space="preserve"> embeddings. As we planned to make use of pre-trained BERT embeddings instead of </w:t>
+        <w:t xml:space="preserve"> embeddings. As we planned to make use of pre-</w:t>
+      </w:r>
+      <w:r>
+        <w:rPr>
+          <w:rFonts w:ascii="Times New Roman" w:hAnsi="Times New Roman" w:cs="Times New Roman"/>
+        </w:rPr>
+        <w:lastRenderedPageBreak/>
+        <w:t xml:space="preserve">trained BERT embeddings instead of </w:t>
       </w:r>
       <w:proofErr w:type="spellStart"/>
       <w:r>
@@ -15382,224 +15337,13 @@
         <w:rPr>
           <w:rFonts w:ascii="Times New Roman" w:hAnsi="Times New Roman" w:cs="Times New Roman"/>
         </w:rPr>
-        <w:t xml:space="preserve">). If that’s the case, we extract the value of the key (the word associated to the embedding) and each extracted raw word is saved in an empty list that holds the entire sentence (generated from the raw words). A large list was used to store the list containing this raw sentence. </w:t>
-      </w:r>
-      <w:r>
-        <w:rPr>
-          <w:rFonts w:ascii="Times New Roman" w:hAnsi="Times New Roman" w:cs="Times New Roman"/>
-        </w:rPr>
-        <w:lastRenderedPageBreak/>
-        <w:t xml:space="preserve">Finally, this large list is then used to create a csv file </w:t>
-      </w:r>
-      <w:r>
-        <w:rPr>
-          <w:rFonts w:ascii="Times New Roman" w:hAnsi="Times New Roman" w:cs="Times New Roman"/>
-        </w:rPr>
-        <w:t xml:space="preserve">containing the raw sentence level transcripts that will </w:t>
-      </w:r>
-      <w:r>
-        <w:rPr>
-          <w:noProof/>
-        </w:rPr>
-        <mc:AlternateContent>
-          <mc:Choice Requires="wps">
-            <w:drawing>
-              <wp:anchor distT="0" distB="0" distL="114300" distR="114300" simplePos="0" relativeHeight="251667968" behindDoc="0" locked="0" layoutInCell="1" allowOverlap="1" wp14:anchorId="45AD76D0" wp14:editId="0FF9E081">
-                <wp:simplePos x="0" y="0"/>
-                <wp:positionH relativeFrom="column">
-                  <wp:posOffset>2937075</wp:posOffset>
-                </wp:positionH>
-                <wp:positionV relativeFrom="paragraph">
-                  <wp:posOffset>562429</wp:posOffset>
-                </wp:positionV>
-                <wp:extent cx="443186" cy="325728"/>
-                <wp:effectExtent l="0" t="0" r="0" b="0"/>
-                <wp:wrapNone/>
-                <wp:docPr id="44" name="Text Box 2"/>
-                <wp:cNvGraphicFramePr>
-                  <a:graphicFrameLocks xmlns:a="http://schemas.openxmlformats.org/drawingml/2006/main"/>
-                </wp:cNvGraphicFramePr>
-                <a:graphic xmlns:a="http://schemas.openxmlformats.org/drawingml/2006/main">
-                  <a:graphicData uri="http://schemas.microsoft.com/office/word/2010/wordprocessingShape">
-                    <wps:wsp>
-                      <wps:cNvSpPr txBox="1">
-                        <a:spLocks noChangeArrowheads="1"/>
-                      </wps:cNvSpPr>
-                      <wps:spPr bwMode="auto">
-                        <a:xfrm>
-                          <a:off x="0" y="0"/>
-                          <a:ext cx="443186" cy="325728"/>
-                        </a:xfrm>
-                        <a:prstGeom prst="rect">
-                          <a:avLst/>
-                        </a:prstGeom>
-                        <a:noFill/>
-                        <a:ln w="9525">
-                          <a:noFill/>
-                          <a:miter lim="800000"/>
-                          <a:headEnd/>
-                          <a:tailEnd/>
-                        </a:ln>
-                      </wps:spPr>
-                      <wps:txbx>
-                        <w:txbxContent>
-                          <w:p>
-                            <w:pPr>
-                              <w:rPr>
-                                <w:b/>
-                                <w:bCs/>
-                              </w:rPr>
-                            </w:pPr>
-                            <w:r>
-                              <w:rPr>
-                                <w:b/>
-                                <w:bCs/>
-                              </w:rPr>
-                              <w:t>(b)</w:t>
-                            </w:r>
-                          </w:p>
-                        </w:txbxContent>
-                      </wps:txbx>
-                      <wps:bodyPr rot="0" vert="horz" wrap="square" lIns="91440" tIns="45720" rIns="91440" bIns="45720" anchor="t" anchorCtr="0">
-                        <a:noAutofit/>
-                      </wps:bodyPr>
-                    </wps:wsp>
-                  </a:graphicData>
-                </a:graphic>
-              </wp:anchor>
-            </w:drawing>
-          </mc:Choice>
-          <mc:Fallback>
-            <w:pict>
-              <v:shape w14:anchorId="45AD76D0" id="_x0000_s1036" type="#_x0000_t202" style="position:absolute;margin-left:231.25pt;margin-top:44.3pt;width:34.9pt;height:25.65pt;z-index:251667968;visibility:visible;mso-wrap-style:square;mso-wrap-distance-left:9pt;mso-wrap-distance-top:0;mso-wrap-distance-right:9pt;mso-wrap-distance-bottom:0;mso-position-horizontal:absolute;mso-position-horizontal-relative:text;mso-position-vertical:absolute;mso-position-vertical-relative:text;v-text-anchor:top" o:gfxdata="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" filled="f" stroked="f">
-                <v:textbox>
-                  <w:txbxContent>
-                    <w:p>
-                      <w:pPr>
-                        <w:rPr>
-                          <w:b/>
-                          <w:bCs/>
-                        </w:rPr>
-                      </w:pPr>
-                      <w:r>
-                        <w:rPr>
-                          <w:b/>
-                          <w:bCs/>
-                        </w:rPr>
-                        <w:t>(b)</w:t>
-                      </w:r>
-                    </w:p>
-                  </w:txbxContent>
-                </v:textbox>
-              </v:shape>
-            </w:pict>
-          </mc:Fallback>
-        </mc:AlternateContent>
-      </w:r>
-      <w:r>
-        <w:rPr>
-          <w:noProof/>
-        </w:rPr>
-        <mc:AlternateContent>
-          <mc:Choice Requires="wps">
-            <w:drawing>
-              <wp:anchor distT="0" distB="0" distL="114300" distR="114300" simplePos="0" relativeHeight="251656704" behindDoc="0" locked="0" layoutInCell="1" allowOverlap="1" wp14:anchorId="12B053BF" wp14:editId="5033490D">
-                <wp:simplePos x="0" y="0"/>
-                <wp:positionH relativeFrom="column">
-                  <wp:posOffset>114869</wp:posOffset>
-                </wp:positionH>
-                <wp:positionV relativeFrom="paragraph">
-                  <wp:posOffset>532741</wp:posOffset>
-                </wp:positionV>
-                <wp:extent cx="443186" cy="325728"/>
-                <wp:effectExtent l="0" t="0" r="0" b="0"/>
-                <wp:wrapNone/>
-                <wp:docPr id="43" name="Text Box 2"/>
-                <wp:cNvGraphicFramePr>
-                  <a:graphicFrameLocks xmlns:a="http://schemas.openxmlformats.org/drawingml/2006/main"/>
-                </wp:cNvGraphicFramePr>
-                <a:graphic xmlns:a="http://schemas.openxmlformats.org/drawingml/2006/main">
-                  <a:graphicData uri="http://schemas.microsoft.com/office/word/2010/wordprocessingShape">
-                    <wps:wsp>
-                      <wps:cNvSpPr txBox="1">
-                        <a:spLocks noChangeArrowheads="1"/>
-                      </wps:cNvSpPr>
-                      <wps:spPr bwMode="auto">
-                        <a:xfrm>
-                          <a:off x="0" y="0"/>
-                          <a:ext cx="443186" cy="325728"/>
-                        </a:xfrm>
-                        <a:prstGeom prst="rect">
-                          <a:avLst/>
-                        </a:prstGeom>
-                        <a:noFill/>
-                        <a:ln w="9525">
-                          <a:noFill/>
-                          <a:miter lim="800000"/>
-                          <a:headEnd/>
-                          <a:tailEnd/>
-                        </a:ln>
-                      </wps:spPr>
-                      <wps:txbx>
-                        <w:txbxContent>
-                          <w:p>
-                            <w:pPr>
-                              <w:rPr>
-                                <w:b/>
-                                <w:bCs/>
-                              </w:rPr>
-                            </w:pPr>
-                            <w:r>
-                              <w:rPr>
-                                <w:b/>
-                                <w:bCs/>
-                              </w:rPr>
-                              <w:t>(a)</w:t>
-                            </w:r>
-                          </w:p>
-                        </w:txbxContent>
-                      </wps:txbx>
-                      <wps:bodyPr rot="0" vert="horz" wrap="square" lIns="91440" tIns="45720" rIns="91440" bIns="45720" anchor="t" anchorCtr="0">
-                        <a:noAutofit/>
-                      </wps:bodyPr>
-                    </wps:wsp>
-                  </a:graphicData>
-                </a:graphic>
-              </wp:anchor>
-            </w:drawing>
-          </mc:Choice>
-          <mc:Fallback>
-            <w:pict>
-              <v:shape w14:anchorId="12B053BF" id="_x0000_s1037" type="#_x0000_t202" style="position:absolute;margin-left:9.05pt;margin-top:41.95pt;width:34.9pt;height:25.65pt;z-index:251656704;visibility:visible;mso-wrap-style:square;mso-wrap-distance-left:9pt;mso-wrap-distance-top:0;mso-wrap-distance-right:9pt;mso-wrap-distance-bottom:0;mso-position-horizontal:absolute;mso-position-horizontal-relative:text;mso-position-vertical:absolute;mso-position-vertical-relative:text;v-text-anchor:top" o:gfxdata="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" filled="f" stroked="f">
-                <v:textbox>
-                  <w:txbxContent>
-                    <w:p>
-                      <w:pPr>
-                        <w:rPr>
-                          <w:b/>
-                          <w:bCs/>
-                        </w:rPr>
-                      </w:pPr>
-                      <w:r>
-                        <w:rPr>
-                          <w:b/>
-                          <w:bCs/>
-                        </w:rPr>
-                        <w:t>(a)</w:t>
-                      </w:r>
-                    </w:p>
-                  </w:txbxContent>
-                </v:textbox>
-              </v:shape>
-            </w:pict>
-          </mc:Fallback>
-        </mc:AlternateContent>
-      </w:r>
-      <w:r>
-        <w:rPr>
-          <w:rFonts w:ascii="Times New Roman" w:hAnsi="Times New Roman" w:cs="Times New Roman"/>
-        </w:rPr>
-        <w:t>be utilized to generate BERT embeddings</w:t>
+        <w:t xml:space="preserve">). If that’s the case, we extract the value of the key (the word associated to the embedding) and each extracted raw word is saved in an empty list that holds the entire sentence (generated from the raw words). A large list was used to store the list containing this raw sentence. Finally, this large list is then used to create a csv file </w:t>
+      </w:r>
+      <w:r>
+        <w:rPr>
+          <w:rFonts w:ascii="Times New Roman" w:hAnsi="Times New Roman" w:cs="Times New Roman"/>
+        </w:rPr>
+        <w:t>containing the raw sentence level transcripts that will be utilized to generate BERT embeddings</w:t>
       </w:r>
       <w:r>
         <w:rPr>
@@ -15621,126 +15365,42 @@
         <w:jc w:val="center"/>
       </w:pPr>
       <w:r>
-        <w:rPr>
-          <w:noProof/>
-        </w:rPr>
-        <mc:AlternateContent>
-          <mc:Choice Requires="wpg">
-            <w:drawing>
-              <wp:inline distT="0" distB="0" distL="0" distR="0" wp14:anchorId="6902A146" wp14:editId="70835E33">
-                <wp:extent cx="5563731" cy="1145512"/>
-                <wp:effectExtent l="0" t="0" r="0" b="0"/>
-                <wp:docPr id="40" name="Group 40"/>
-                <wp:cNvGraphicFramePr/>
-                <a:graphic xmlns:a="http://schemas.openxmlformats.org/drawingml/2006/main">
-                  <a:graphicData uri="http://schemas.microsoft.com/office/word/2010/wordprocessingGroup">
-                    <wpg:wgp>
-                      <wpg:cNvGrpSpPr/>
-                      <wpg:grpSpPr>
-                        <a:xfrm>
-                          <a:off x="0" y="0"/>
-                          <a:ext cx="5563731" cy="1145512"/>
-                          <a:chOff x="-1" y="-1"/>
-                          <a:chExt cx="7039024" cy="1443329"/>
-                        </a:xfrm>
-                      </wpg:grpSpPr>
-                      <pic:pic xmlns:pic="http://schemas.openxmlformats.org/drawingml/2006/picture">
-                        <pic:nvPicPr>
-                          <pic:cNvPr id="41" name="Picture 41" descr="Graphical user interface, text&#10;&#10;Description automatically generated"/>
-                          <pic:cNvPicPr>
-                            <a:picLocks noChangeAspect="1"/>
-                          </pic:cNvPicPr>
-                        </pic:nvPicPr>
-                        <pic:blipFill>
-                          <a:blip r:embed="rId33">
-                            <a:extLst>
-                              <a:ext uri="{28A0092B-C50C-407E-A947-70E740481C1C}">
-                                <a14:useLocalDpi xmlns:a14="http://schemas.microsoft.com/office/drawing/2010/main" val="0"/>
-                              </a:ext>
-                            </a:extLst>
-                          </a:blip>
-                          <a:stretch>
-                            <a:fillRect/>
-                          </a:stretch>
-                        </pic:blipFill>
-                        <pic:spPr>
-                          <a:xfrm>
-                            <a:off x="3472606" y="31712"/>
-                            <a:ext cx="3566417" cy="1394497"/>
-                          </a:xfrm>
-                          <a:prstGeom prst="rect">
-                            <a:avLst/>
-                          </a:prstGeom>
-                        </pic:spPr>
-                      </pic:pic>
-                      <pic:pic xmlns:pic="http://schemas.openxmlformats.org/drawingml/2006/picture">
-                        <pic:nvPicPr>
-                          <pic:cNvPr id="42" name="Picture 42" descr="Graphical user interface, text, application, email&#10;&#10;Description automatically generated"/>
-                          <pic:cNvPicPr>
-                            <a:picLocks noChangeAspect="1"/>
-                          </pic:cNvPicPr>
-                        </pic:nvPicPr>
-                        <pic:blipFill>
-                          <a:blip r:embed="rId34" cstate="print">
-                            <a:extLst>
-                              <a:ext uri="{28A0092B-C50C-407E-A947-70E740481C1C}">
-                                <a14:useLocalDpi xmlns:a14="http://schemas.microsoft.com/office/drawing/2010/main" val="0"/>
-                              </a:ext>
-                            </a:extLst>
-                          </a:blip>
-                          <a:stretch>
-                            <a:fillRect/>
-                          </a:stretch>
-                        </pic:blipFill>
-                        <pic:spPr>
-                          <a:xfrm>
-                            <a:off x="-1" y="-1"/>
-                            <a:ext cx="3594522" cy="1443329"/>
-                          </a:xfrm>
-                          <a:prstGeom prst="rect">
-                            <a:avLst/>
-                          </a:prstGeom>
-                        </pic:spPr>
-                      </pic:pic>
-                    </wpg:wgp>
-                  </a:graphicData>
-                </a:graphic>
-              </wp:inline>
-            </w:drawing>
-          </mc:Choice>
-          <mc:Fallback>
-            <w:pict>
-              <v:group w14:anchorId="0781BEE4" id="Group 40" o:spid="_x0000_s1026" style="width:438.1pt;height:90.2pt;mso-position-horizontal-relative:char;mso-position-vertical-relative:line" coordorigin="" coordsize="70390,14433" o:gfxdata="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">
-                <v:shapetype id="_x0000_t75" coordsize="21600,21600" o:spt="75" o:preferrelative="t" path="m@4@5l@4@11@9@11@9@5xe" filled="f" stroked="f">
-                  <v:stroke joinstyle="miter"/>
-                  <v:formulas>
-                    <v:f eqn="if lineDrawn pixelLineWidth 0"/>
-                    <v:f eqn="sum @0 1 0"/>
-                    <v:f eqn="sum 0 0 @1"/>
-                    <v:f eqn="prod @2 1 2"/>
-                    <v:f eqn="prod @3 21600 pixelWidth"/>
-                    <v:f eqn="prod @3 21600 pixelHeight"/>
-                    <v:f eqn="sum @0 0 1"/>
-                    <v:f eqn="prod @6 1 2"/>
-                    <v:f eqn="prod @7 21600 pixelWidth"/>
-                    <v:f eqn="sum @8 21600 0"/>
-                    <v:f eqn="prod @7 21600 pixelHeight"/>
-                    <v:f eqn="sum @10 21600 0"/>
-                  </v:formulas>
-                  <v:path o:extrusionok="f" gradientshapeok="t" o:connecttype="rect"/>
-                  <o:lock v:ext="edit" aspectratio="t"/>
-                </v:shapetype>
-                <v:shape id="Picture 41" o:spid="_x0000_s1027" type="#_x0000_t75" alt="Graphical user interface, text&#10;&#10;Description automatically generated" style="position:absolute;left:34726;top:317;width:35664;height:13945;visibility:visible;mso-wrap-style:square" o:gfxdata="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">
-                  <v:imagedata r:id="rId35" o:title="Graphical user interface, text&#10;&#10;Description automatically generated"/>
-                </v:shape>
-                <v:shape id="Picture 42" o:spid="_x0000_s1028" type="#_x0000_t75" alt="Graphical user interface, text, application, email&#10;&#10;Description automatically generated" style="position:absolute;width:35945;height:14433;visibility:visible;mso-wrap-style:square" o:gfxdata="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">
-                  <v:imagedata r:id="rId36" o:title="Graphical user interface, text, application, email&#10;&#10;Description automatically generated"/>
-                </v:shape>
-                <w10:anchorlock/>
-              </v:group>
-            </w:pict>
-          </mc:Fallback>
-        </mc:AlternateContent>
+        <w:lastRenderedPageBreak/>
+        <w:drawing>
+          <wp:inline distT="0" distB="0" distL="0" distR="0" wp14:anchorId="04621DE8" wp14:editId="751E6B8C">
+            <wp:extent cx="4924425" cy="1177969"/>
+            <wp:effectExtent l="0" t="0" r="0" b="3175"/>
+            <wp:docPr id="49" name="Picture 49" descr="Graphical user interface, application&#10;&#10;Description automatically generated"/>
+            <wp:cNvGraphicFramePr>
+              <a:graphicFrameLocks xmlns:a="http://schemas.openxmlformats.org/drawingml/2006/main" noChangeAspect="1"/>
+            </wp:cNvGraphicFramePr>
+            <a:graphic xmlns:a="http://schemas.openxmlformats.org/drawingml/2006/main">
+              <a:graphicData uri="http://schemas.openxmlformats.org/drawingml/2006/picture">
+                <pic:pic xmlns:pic="http://schemas.openxmlformats.org/drawingml/2006/picture">
+                  <pic:nvPicPr>
+                    <pic:cNvPr id="49" name="Picture 49" descr="Graphical user interface, application&#10;&#10;Description automatically generated"/>
+                    <pic:cNvPicPr/>
+                  </pic:nvPicPr>
+                  <pic:blipFill>
+                    <a:blip r:embed="rId33"/>
+                    <a:stretch>
+                      <a:fillRect/>
+                    </a:stretch>
+                  </pic:blipFill>
+                  <pic:spPr>
+                    <a:xfrm>
+                      <a:off x="0" y="0"/>
+                      <a:ext cx="4959701" cy="1186407"/>
+                    </a:xfrm>
+                    <a:prstGeom prst="rect">
+                      <a:avLst/>
+                    </a:prstGeom>
+                  </pic:spPr>
+                </pic:pic>
+              </a:graphicData>
+            </a:graphic>
+          </wp:inline>
+        </w:drawing>
       </w:r>
     </w:p>
     <w:p>
@@ -16146,14 +15806,7 @@
         <w:rPr>
           <w:rFonts w:ascii="Times New Roman" w:hAnsi="Times New Roman" w:cs="Times New Roman"/>
         </w:rPr>
-        <w:t xml:space="preserve">We </w:t>
-      </w:r>
-      <w:r>
-        <w:rPr>
-          <w:rFonts w:ascii="Times New Roman" w:hAnsi="Times New Roman" w:cs="Times New Roman"/>
-        </w:rPr>
-        <w:lastRenderedPageBreak/>
-        <w:t>modify the highest emotion score value to 1 for each row using this list, and the remaining scores are then converted to 0.</w:t>
+        <w:t>We modify the highest emotion score value to 1 for each row using this list, and the remaining scores are then converted to 0.</w:t>
       </w:r>
     </w:p>
     <w:p>
@@ -16167,6 +15820,7 @@
           <w:rFonts w:ascii="Times New Roman" w:hAnsi="Times New Roman" w:cs="Times New Roman"/>
           <w:noProof/>
         </w:rPr>
+        <w:lastRenderedPageBreak/>
         <w:drawing>
           <wp:inline distT="0" distB="0" distL="0" distR="0" wp14:anchorId="19557C90" wp14:editId="6B06F6AF">
             <wp:extent cx="2260879" cy="659642"/>
@@ -16183,7 +15837,7 @@
                     <pic:cNvPicPr/>
                   </pic:nvPicPr>
                   <pic:blipFill>
-                    <a:blip r:embed="rId37">
+                    <a:blip r:embed="rId34">
                       <a:extLst>
                         <a:ext uri="{28A0092B-C50C-407E-A947-70E740481C1C}">
                           <a14:useLocalDpi xmlns:a14="http://schemas.microsoft.com/office/drawing/2010/main" val="0"/>
@@ -16793,21 +16447,21 @@
           <w:color w:val="215868" w:themeColor="accent5" w:themeShade="80"/>
           <w:u w:val="single"/>
         </w:rPr>
+        <w:t>Formatting of the Input data and pre-processing</w:t>
+      </w:r>
+    </w:p>
+    <w:p>
+      <w:pPr>
+        <w:spacing w:line="480" w:lineRule="auto"/>
+        <w:rPr>
+          <w:rFonts w:ascii="Times New Roman" w:hAnsi="Times New Roman" w:cs="Times New Roman"/>
+        </w:rPr>
+      </w:pPr>
+      <w:r>
+        <w:rPr>
+          <w:rFonts w:ascii="Times New Roman" w:hAnsi="Times New Roman" w:cs="Times New Roman"/>
+        </w:rPr>
         <w:lastRenderedPageBreak/>
-        <w:t>Formatting of the Input data and pre-processing</w:t>
-      </w:r>
-    </w:p>
-    <w:p>
-      <w:pPr>
-        <w:spacing w:line="480" w:lineRule="auto"/>
-        <w:rPr>
-          <w:rFonts w:ascii="Times New Roman" w:hAnsi="Times New Roman" w:cs="Times New Roman"/>
-        </w:rPr>
-      </w:pPr>
-      <w:r>
-        <w:rPr>
-          <w:rFonts w:ascii="Times New Roman" w:hAnsi="Times New Roman" w:cs="Times New Roman"/>
-        </w:rPr>
         <w:t xml:space="preserve">Before feeding the raw sentences to the model, we had to prepare them into a particular format that the BERT model requires. After storing the train and validation sentences along with their emotion scores (1 and 0) in a </w:t>
       </w:r>
       <w:proofErr w:type="spellStart"/>
@@ -16944,7 +16598,6 @@
           <w:rFonts w:ascii="Times New Roman" w:hAnsi="Times New Roman" w:cs="Times New Roman"/>
           <w:noProof/>
         </w:rPr>
-        <w:lastRenderedPageBreak/>
         <w:drawing>
           <wp:inline distT="0" distB="0" distL="0" distR="0" wp14:anchorId="27511F9E" wp14:editId="6E36C55D">
             <wp:extent cx="6673890" cy="381467"/>
@@ -16961,7 +16614,7 @@
                     <pic:cNvPicPr/>
                   </pic:nvPicPr>
                   <pic:blipFill>
-                    <a:blip r:embed="rId38"/>
+                    <a:blip r:embed="rId35"/>
                     <a:stretch>
                       <a:fillRect/>
                     </a:stretch>
@@ -17128,6 +16781,7 @@
         <w:rPr>
           <w:rFonts w:ascii="Times New Roman" w:hAnsi="Times New Roman" w:cs="Times New Roman"/>
         </w:rPr>
+        <w:lastRenderedPageBreak/>
         <w:t xml:space="preserve">The dictionary was taken as an input to </w:t>
       </w:r>
       <w:proofErr w:type="spellStart"/>
@@ -17225,7 +16879,7 @@
                     <pic:cNvPicPr/>
                   </pic:nvPicPr>
                   <pic:blipFill>
-                    <a:blip r:embed="rId39"/>
+                    <a:blip r:embed="rId36"/>
                     <a:stretch>
                       <a:fillRect/>
                     </a:stretch>
@@ -17389,7 +17043,7 @@
         </w:rPr>
         <w:t xml:space="preserve">The model training, testing, and validation are done in batches of size 32. The </w:t>
       </w:r>
-      <w:bookmarkStart w:id="60" w:name="_Hlk101185878"/>
+      <w:bookmarkStart w:id="59" w:name="_Hlk101185878"/>
       <w:proofErr w:type="spellStart"/>
       <w:r>
         <w:rPr>
@@ -17404,7 +17058,7 @@
         </w:rPr>
         <w:t xml:space="preserve"> model </w:t>
       </w:r>
-      <w:bookmarkEnd w:id="60"/>
+      <w:bookmarkEnd w:id="59"/>
       <w:r>
         <w:rPr>
           <w:rFonts w:ascii="Times New Roman" w:hAnsi="Times New Roman" w:cs="Times New Roman"/>
@@ -17526,7 +17180,7 @@
                     <pic:cNvPicPr/>
                   </pic:nvPicPr>
                   <pic:blipFill>
-                    <a:blip r:embed="rId40">
+                    <a:blip r:embed="rId37">
                       <a:extLst>
                         <a:ext uri="{28A0092B-C50C-407E-A947-70E740481C1C}">
                           <a14:useLocalDpi xmlns:a14="http://schemas.microsoft.com/office/drawing/2010/main" val="0"/>
@@ -17687,7 +17341,27 @@
           <w:sz w:val="19"/>
           <w:szCs w:val="19"/>
         </w:rPr>
-        <w:t xml:space="preserve"> (b) </w:t>
+        <w:t xml:space="preserve"> </w:t>
+      </w:r>
+      <w:r>
+        <w:rPr>
+          <w:rFonts w:ascii="Times New Roman" w:hAnsi="Times New Roman" w:cs="Times New Roman"/>
+          <w:i w:val="0"/>
+          <w:iCs w:val="0"/>
+          <w:color w:val="auto"/>
+          <w:sz w:val="19"/>
+          <w:szCs w:val="19"/>
+        </w:rPr>
+        <w:t xml:space="preserve">[57] </w:t>
+      </w:r>
+      <w:r>
+        <w:rPr>
+          <w:rFonts w:ascii="Times New Roman" w:hAnsi="Times New Roman" w:cs="Times New Roman"/>
+          <w:color w:val="auto"/>
+          <w:sz w:val="19"/>
+          <w:szCs w:val="19"/>
+        </w:rPr>
+        <w:t xml:space="preserve">(b) </w:t>
       </w:r>
       <w:r>
         <w:rPr>
@@ -18102,6 +17776,813 @@
         <w:spacing w:line="480" w:lineRule="auto"/>
         <w:rPr>
           <w:rFonts w:ascii="Times New Roman" w:hAnsi="Times New Roman" w:cs="Times New Roman"/>
+        </w:rPr>
+      </w:pPr>
+      <w:r>
+        <w:rPr>
+          <w:rFonts w:ascii="Times New Roman" w:hAnsi="Times New Roman" w:cs="Times New Roman"/>
+        </w:rPr>
+        <w:t>The following sub-sections discuss how the data was prepared before feeding it to the NN and which training hyperparameters were used for the model.</w:t>
+      </w:r>
+    </w:p>
+    <w:p>
+      <w:pPr>
+        <w:spacing w:line="480" w:lineRule="auto"/>
+        <w:rPr>
+          <w:rFonts w:ascii="Times New Roman" w:hAnsi="Times New Roman" w:cs="Times New Roman"/>
+          <w:b/>
+          <w:bCs/>
+          <w:color w:val="215868" w:themeColor="accent5" w:themeShade="80"/>
+          <w:u w:val="single"/>
+        </w:rPr>
+      </w:pPr>
+      <w:r>
+        <w:rPr>
+          <w:rFonts w:ascii="Times New Roman" w:hAnsi="Times New Roman" w:cs="Times New Roman"/>
+          <w:b/>
+          <w:bCs/>
+          <w:color w:val="215868" w:themeColor="accent5" w:themeShade="80"/>
+          <w:u w:val="single"/>
+        </w:rPr>
+        <w:lastRenderedPageBreak/>
+        <w:t>Standardizing of data</w:t>
+      </w:r>
+    </w:p>
+    <w:p>
+      <w:pPr>
+        <w:spacing w:line="480" w:lineRule="auto"/>
+        <w:rPr>
+          <w:rFonts w:ascii="Times New Roman" w:hAnsi="Times New Roman" w:cs="Times New Roman"/>
+        </w:rPr>
+      </w:pPr>
+      <w:r>
+        <w:rPr>
+          <w:rFonts w:ascii="Times New Roman" w:hAnsi="Times New Roman" w:cs="Times New Roman"/>
+        </w:rPr>
+        <w:t>As the features</w:t>
+      </w:r>
+      <w:r>
+        <w:rPr>
+          <w:rFonts w:ascii="Times New Roman" w:hAnsi="Times New Roman" w:cs="Times New Roman"/>
+        </w:rPr>
+        <w:t xml:space="preserve"> for the Visual, Audio, and Text modalities have been obtained using three different models/software – FACET, COVAREP, and BERT, there is a probability that these features are of different scales. Due to this possible variation in scales, o</w:t>
+      </w:r>
+      <w:r>
+        <w:rPr>
+          <w:rFonts w:ascii="Times New Roman" w:hAnsi="Times New Roman" w:cs="Times New Roman"/>
+        </w:rPr>
+        <w:t>ne of them could be significantly more valuable than the other two</w:t>
+      </w:r>
+      <w:r>
+        <w:rPr>
+          <w:rFonts w:ascii="Times New Roman" w:hAnsi="Times New Roman" w:cs="Times New Roman"/>
+        </w:rPr>
+        <w:t>.</w:t>
+      </w:r>
+      <w:r>
+        <w:rPr>
+          <w:rFonts w:ascii="Times New Roman" w:hAnsi="Times New Roman" w:cs="Times New Roman"/>
+        </w:rPr>
+        <w:t xml:space="preserve"> </w:t>
+      </w:r>
+      <w:r>
+        <w:rPr>
+          <w:rFonts w:ascii="Times New Roman" w:hAnsi="Times New Roman" w:cs="Times New Roman"/>
+        </w:rPr>
+        <w:t xml:space="preserve">Input features to the NN </w:t>
+      </w:r>
+      <w:r>
+        <w:rPr>
+          <w:rFonts w:ascii="Times New Roman" w:hAnsi="Times New Roman" w:cs="Times New Roman"/>
+        </w:rPr>
+        <w:t xml:space="preserve">are typically standardized to a similar scale </w:t>
+      </w:r>
+      <w:r>
+        <w:rPr>
+          <w:rFonts w:ascii="Times New Roman" w:hAnsi="Times New Roman" w:cs="Times New Roman"/>
+        </w:rPr>
+        <w:t>to</w:t>
+      </w:r>
+      <w:r>
+        <w:rPr>
+          <w:rFonts w:ascii="Times New Roman" w:hAnsi="Times New Roman" w:cs="Times New Roman"/>
+        </w:rPr>
+        <w:t xml:space="preserve"> be mathematically compared more precisely.</w:t>
+      </w:r>
+    </w:p>
+    <w:p>
+      <w:pPr>
+        <w:keepNext/>
+        <w:spacing w:line="240" w:lineRule="auto"/>
+        <w:jc w:val="center"/>
+      </w:pPr>
+      <w:r>
+        <w:rPr>
+          <w:rFonts w:ascii="Times New Roman" w:hAnsi="Times New Roman" w:cs="Times New Roman"/>
+          <w:noProof/>
+        </w:rPr>
+        <w:drawing>
+          <wp:inline distT="0" distB="0" distL="0" distR="0" wp14:anchorId="772D931B" wp14:editId="21678861">
+            <wp:extent cx="814388" cy="363172"/>
+            <wp:effectExtent l="0" t="0" r="5080" b="0"/>
+            <wp:docPr id="47" name="Picture 47" descr="Diagram&#10;&#10;Description automatically generated"/>
+            <wp:cNvGraphicFramePr>
+              <a:graphicFrameLocks xmlns:a="http://schemas.openxmlformats.org/drawingml/2006/main" noChangeAspect="1"/>
+            </wp:cNvGraphicFramePr>
+            <a:graphic xmlns:a="http://schemas.openxmlformats.org/drawingml/2006/main">
+              <a:graphicData uri="http://schemas.openxmlformats.org/drawingml/2006/picture">
+                <pic:pic xmlns:pic="http://schemas.openxmlformats.org/drawingml/2006/picture">
+                  <pic:nvPicPr>
+                    <pic:cNvPr id="1" name="Picture 1" descr="Diagram&#10;&#10;Description automatically generated"/>
+                    <pic:cNvPicPr/>
+                  </pic:nvPicPr>
+                  <pic:blipFill>
+                    <a:blip r:embed="rId38"/>
+                    <a:stretch>
+                      <a:fillRect/>
+                    </a:stretch>
+                  </pic:blipFill>
+                  <pic:spPr>
+                    <a:xfrm>
+                      <a:off x="0" y="0"/>
+                      <a:ext cx="851437" cy="379694"/>
+                    </a:xfrm>
+                    <a:prstGeom prst="rect">
+                      <a:avLst/>
+                    </a:prstGeom>
+                  </pic:spPr>
+                </pic:pic>
+              </a:graphicData>
+            </a:graphic>
+          </wp:inline>
+        </w:drawing>
+      </w:r>
+    </w:p>
+    <w:p>
+      <w:pPr>
+        <w:pStyle w:val="Caption"/>
+        <w:jc w:val="center"/>
+        <w:rPr>
+          <w:rFonts w:ascii="Times New Roman" w:hAnsi="Times New Roman" w:cs="Times New Roman"/>
+          <w:color w:val="auto"/>
+          <w:sz w:val="19"/>
+          <w:szCs w:val="19"/>
+        </w:rPr>
+      </w:pPr>
+      <w:r>
+        <w:rPr>
+          <w:rFonts w:ascii="Times New Roman" w:hAnsi="Times New Roman" w:cs="Times New Roman"/>
+          <w:b/>
+          <w:bCs/>
+          <w:color w:val="auto"/>
+          <w:sz w:val="19"/>
+          <w:szCs w:val="19"/>
+        </w:rPr>
+        <w:t xml:space="preserve">Figure 3. </w:t>
+      </w:r>
+      <w:r>
+        <w:rPr>
+          <w:rFonts w:ascii="Times New Roman" w:hAnsi="Times New Roman" w:cs="Times New Roman"/>
+          <w:b/>
+          <w:bCs/>
+          <w:color w:val="auto"/>
+          <w:sz w:val="19"/>
+          <w:szCs w:val="19"/>
+        </w:rPr>
+        <w:fldChar w:fldCharType="begin"/>
+      </w:r>
+      <w:r>
+        <w:rPr>
+          <w:rFonts w:ascii="Times New Roman" w:hAnsi="Times New Roman" w:cs="Times New Roman"/>
+          <w:b/>
+          <w:bCs/>
+          <w:color w:val="auto"/>
+          <w:sz w:val="19"/>
+          <w:szCs w:val="19"/>
+        </w:rPr>
+        <w:instrText xml:space="preserve"> SEQ Figure_3. \* ARABIC </w:instrText>
+      </w:r>
+      <w:r>
+        <w:rPr>
+          <w:rFonts w:ascii="Times New Roman" w:hAnsi="Times New Roman" w:cs="Times New Roman"/>
+          <w:b/>
+          <w:bCs/>
+          <w:color w:val="auto"/>
+          <w:sz w:val="19"/>
+          <w:szCs w:val="19"/>
+        </w:rPr>
+        <w:fldChar w:fldCharType="separate"/>
+      </w:r>
+      <w:r>
+        <w:rPr>
+          <w:rFonts w:ascii="Times New Roman" w:hAnsi="Times New Roman" w:cs="Times New Roman"/>
+          <w:b/>
+          <w:bCs/>
+          <w:noProof/>
+          <w:color w:val="auto"/>
+          <w:sz w:val="19"/>
+          <w:szCs w:val="19"/>
+        </w:rPr>
+        <w:t>11</w:t>
+      </w:r>
+      <w:r>
+        <w:rPr>
+          <w:rFonts w:ascii="Times New Roman" w:hAnsi="Times New Roman" w:cs="Times New Roman"/>
+          <w:b/>
+          <w:bCs/>
+          <w:color w:val="auto"/>
+          <w:sz w:val="19"/>
+          <w:szCs w:val="19"/>
+        </w:rPr>
+        <w:fldChar w:fldCharType="end"/>
+      </w:r>
+      <w:r>
+        <w:rPr>
+          <w:rFonts w:ascii="Times New Roman" w:hAnsi="Times New Roman" w:cs="Times New Roman"/>
+          <w:b/>
+          <w:bCs/>
+          <w:color w:val="auto"/>
+          <w:sz w:val="19"/>
+          <w:szCs w:val="19"/>
+        </w:rPr>
+        <w:t xml:space="preserve">: </w:t>
+      </w:r>
+      <w:r>
+        <w:rPr>
+          <w:rFonts w:ascii="Times New Roman" w:hAnsi="Times New Roman" w:cs="Times New Roman"/>
+          <w:color w:val="auto"/>
+          <w:sz w:val="19"/>
+          <w:szCs w:val="19"/>
+        </w:rPr>
+        <w:t>Formula of Standardization</w:t>
+      </w:r>
+    </w:p>
+    <w:p>
+      <w:pPr>
+        <w:spacing w:line="480" w:lineRule="auto"/>
+        <w:rPr>
+          <w:rFonts w:ascii="Times New Roman" w:hAnsi="Times New Roman" w:cs="Times New Roman"/>
+        </w:rPr>
+      </w:pPr>
+      <w:r>
+        <w:rPr>
+          <w:rFonts w:ascii="Times New Roman" w:hAnsi="Times New Roman" w:cs="Times New Roman"/>
+        </w:rPr>
+        <w:t>The features are standardized by converting the µ (mean) value to 0, and the standard deviation (σ) value is scaled to 1. In figure 3.</w:t>
+      </w:r>
+      <w:r>
+        <w:rPr>
+          <w:rFonts w:ascii="Times New Roman" w:hAnsi="Times New Roman" w:cs="Times New Roman"/>
+        </w:rPr>
+        <w:t>11</w:t>
+      </w:r>
+      <w:r>
+        <w:rPr>
+          <w:rFonts w:ascii="Times New Roman" w:hAnsi="Times New Roman" w:cs="Times New Roman"/>
+        </w:rPr>
+        <w:t xml:space="preserve">, “x” is the current sample that is being standardized. </w:t>
+      </w:r>
+      <w:r>
+        <w:rPr>
+          <w:rFonts w:ascii="Times New Roman" w:hAnsi="Times New Roman" w:cs="Times New Roman"/>
+        </w:rPr>
+        <w:t>Standardization ensures that differences in input feature scales do not cause the model to become biased and that the model</w:t>
+      </w:r>
+      <w:r>
+        <w:rPr>
+          <w:rFonts w:ascii="Times New Roman" w:hAnsi="Times New Roman" w:cs="Times New Roman"/>
+        </w:rPr>
+        <w:t>’</w:t>
+      </w:r>
+      <w:r>
+        <w:rPr>
+          <w:rFonts w:ascii="Times New Roman" w:hAnsi="Times New Roman" w:cs="Times New Roman"/>
+        </w:rPr>
+        <w:t>s learning is unaffected.</w:t>
+      </w:r>
+    </w:p>
+    <w:p>
+      <w:pPr>
+        <w:spacing w:line="480" w:lineRule="auto"/>
+        <w:rPr>
+          <w:rFonts w:ascii="Times New Roman" w:hAnsi="Times New Roman" w:cs="Times New Roman"/>
+          <w:b/>
+          <w:bCs/>
+          <w:color w:val="215868" w:themeColor="accent5" w:themeShade="80"/>
+          <w:u w:val="single"/>
+        </w:rPr>
+      </w:pPr>
+      <w:r>
+        <w:rPr>
+          <w:rFonts w:ascii="Times New Roman" w:hAnsi="Times New Roman" w:cs="Times New Roman"/>
+          <w:b/>
+          <w:bCs/>
+          <w:color w:val="215868" w:themeColor="accent5" w:themeShade="80"/>
+          <w:u w:val="single"/>
+        </w:rPr>
+        <w:t>Loss Function</w:t>
+      </w:r>
+    </w:p>
+    <w:p>
+      <w:pPr>
+        <w:spacing w:line="480" w:lineRule="auto"/>
+        <w:rPr>
+          <w:rFonts w:ascii="Times New Roman" w:hAnsi="Times New Roman" w:cs="Times New Roman"/>
+        </w:rPr>
+      </w:pPr>
+      <w:r>
+        <w:rPr>
+          <w:rFonts w:ascii="Times New Roman" w:hAnsi="Times New Roman" w:cs="Times New Roman"/>
+        </w:rPr>
+        <w:t xml:space="preserve">We conducted training and testing for each emotion class independently to </w:t>
+      </w:r>
+      <w:r>
+        <w:rPr>
+          <w:rFonts w:ascii="Times New Roman" w:hAnsi="Times New Roman" w:cs="Times New Roman"/>
+        </w:rPr>
+        <w:t>compute</w:t>
+      </w:r>
+      <w:r>
+        <w:rPr>
+          <w:rFonts w:ascii="Times New Roman" w:hAnsi="Times New Roman" w:cs="Times New Roman"/>
+        </w:rPr>
+        <w:t xml:space="preserve"> the </w:t>
+      </w:r>
+      <w:r>
+        <w:rPr>
+          <w:rFonts w:ascii="Times New Roman" w:hAnsi="Times New Roman" w:cs="Times New Roman"/>
+        </w:rPr>
+        <w:t>results</w:t>
+      </w:r>
+      <w:r>
+        <w:rPr>
+          <w:rFonts w:ascii="Times New Roman" w:hAnsi="Times New Roman" w:cs="Times New Roman"/>
+        </w:rPr>
+        <w:t xml:space="preserve"> (accuracy, F1-Score, Recall, </w:t>
+      </w:r>
+      <w:r>
+        <w:rPr>
+          <w:rFonts w:ascii="Times New Roman" w:hAnsi="Times New Roman" w:cs="Times New Roman"/>
+        </w:rPr>
+        <w:t>etc.</w:t>
+      </w:r>
+      <w:r>
+        <w:rPr>
+          <w:rFonts w:ascii="Times New Roman" w:hAnsi="Times New Roman" w:cs="Times New Roman"/>
+        </w:rPr>
+        <w:t>) for each emotion class</w:t>
+      </w:r>
+      <w:r>
+        <w:rPr>
+          <w:rFonts w:ascii="Times New Roman" w:hAnsi="Times New Roman" w:cs="Times New Roman"/>
+        </w:rPr>
+        <w:t xml:space="preserve"> separately</w:t>
+      </w:r>
+      <w:r>
+        <w:rPr>
+          <w:rFonts w:ascii="Times New Roman" w:hAnsi="Times New Roman" w:cs="Times New Roman"/>
+        </w:rPr>
+        <w:t>.</w:t>
+      </w:r>
+      <w:r>
+        <w:rPr>
+          <w:rFonts w:ascii="Times New Roman" w:hAnsi="Times New Roman" w:cs="Times New Roman"/>
+        </w:rPr>
+        <w:t xml:space="preserve"> </w:t>
+      </w:r>
+      <w:r>
+        <w:rPr>
+          <w:rFonts w:ascii="Times New Roman" w:hAnsi="Times New Roman" w:cs="Times New Roman"/>
+        </w:rPr>
+        <w:t>As a result, our NN was trained to be a binary classifier</w:t>
+      </w:r>
+      <w:r>
+        <w:rPr>
+          <w:rFonts w:ascii="Times New Roman" w:hAnsi="Times New Roman" w:cs="Times New Roman"/>
+        </w:rPr>
+        <w:t xml:space="preserve"> because our classification task is as follows: Given a fused feature, predict whether the emotion (the class, for example, Fear, Happy, etc. that the model is currently being trained on) is present (label = 1) or not (label = 0). </w:t>
+      </w:r>
+      <w:r>
+        <w:rPr>
+          <w:rFonts w:ascii="Times New Roman" w:hAnsi="Times New Roman" w:cs="Times New Roman"/>
+        </w:rPr>
+        <w:t>Because we were working with a binary classification problem, we picked the Binary Cross</w:t>
+      </w:r>
+      <w:r>
+        <w:rPr>
+          <w:rFonts w:ascii="Times New Roman" w:hAnsi="Times New Roman" w:cs="Times New Roman"/>
+        </w:rPr>
+        <w:t>-</w:t>
+      </w:r>
+      <w:r>
+        <w:rPr>
+          <w:rFonts w:ascii="Times New Roman" w:hAnsi="Times New Roman" w:cs="Times New Roman"/>
+        </w:rPr>
+        <w:t>Entropy loss function instead of the usual Cross</w:t>
+      </w:r>
+      <w:r>
+        <w:rPr>
+          <w:rFonts w:ascii="Times New Roman" w:hAnsi="Times New Roman" w:cs="Times New Roman"/>
+        </w:rPr>
+        <w:t>-</w:t>
+      </w:r>
+      <w:r>
+        <w:rPr>
+          <w:rFonts w:ascii="Times New Roman" w:hAnsi="Times New Roman" w:cs="Times New Roman"/>
+        </w:rPr>
+        <w:t xml:space="preserve">Entropy loss function. </w:t>
+      </w:r>
+      <w:proofErr w:type="spellStart"/>
+      <w:proofErr w:type="gramStart"/>
+      <w:r>
+        <w:rPr>
+          <w:rFonts w:ascii="Times New Roman" w:hAnsi="Times New Roman" w:cs="Times New Roman"/>
+        </w:rPr>
+        <w:t>BCELoss</w:t>
+      </w:r>
+      <w:proofErr w:type="spellEnd"/>
+      <w:r>
+        <w:rPr>
+          <w:rFonts w:ascii="Times New Roman" w:hAnsi="Times New Roman" w:cs="Times New Roman"/>
+        </w:rPr>
+        <w:t>(</w:t>
+      </w:r>
+      <w:proofErr w:type="gramEnd"/>
+      <w:r>
+        <w:rPr>
+          <w:rFonts w:ascii="Times New Roman" w:hAnsi="Times New Roman" w:cs="Times New Roman"/>
+        </w:rPr>
+        <w:t xml:space="preserve">) and </w:t>
+      </w:r>
+      <w:proofErr w:type="spellStart"/>
+      <w:r>
+        <w:rPr>
+          <w:rFonts w:ascii="Times New Roman" w:hAnsi="Times New Roman" w:cs="Times New Roman"/>
+        </w:rPr>
+        <w:t>BCEWithLogitsLoss</w:t>
+      </w:r>
+      <w:proofErr w:type="spellEnd"/>
+      <w:r>
+        <w:rPr>
+          <w:rFonts w:ascii="Times New Roman" w:hAnsi="Times New Roman" w:cs="Times New Roman"/>
+        </w:rPr>
+        <w:t>() are two Binary Cross</w:t>
+      </w:r>
+      <w:r>
+        <w:rPr>
+          <w:rFonts w:ascii="Times New Roman" w:hAnsi="Times New Roman" w:cs="Times New Roman"/>
+        </w:rPr>
+        <w:t>-</w:t>
+      </w:r>
+      <w:r>
+        <w:rPr>
+          <w:rFonts w:ascii="Times New Roman" w:hAnsi="Times New Roman" w:cs="Times New Roman"/>
+        </w:rPr>
+        <w:t xml:space="preserve">Entropy methods included </w:t>
+      </w:r>
+      <w:r>
+        <w:rPr>
+          <w:rFonts w:ascii="Times New Roman" w:hAnsi="Times New Roman" w:cs="Times New Roman"/>
+        </w:rPr>
+        <w:t>in the</w:t>
+      </w:r>
+      <w:r>
+        <w:rPr>
+          <w:rFonts w:ascii="Times New Roman" w:hAnsi="Times New Roman" w:cs="Times New Roman"/>
+        </w:rPr>
+        <w:t xml:space="preserve"> </w:t>
+      </w:r>
+      <w:proofErr w:type="spellStart"/>
+      <w:r>
+        <w:rPr>
+          <w:rFonts w:ascii="Times New Roman" w:hAnsi="Times New Roman" w:cs="Times New Roman"/>
+        </w:rPr>
+        <w:t>PyTorch</w:t>
+      </w:r>
+      <w:proofErr w:type="spellEnd"/>
+      <w:r>
+        <w:rPr>
+          <w:rFonts w:ascii="Times New Roman" w:hAnsi="Times New Roman" w:cs="Times New Roman"/>
+        </w:rPr>
+        <w:t xml:space="preserve"> </w:t>
+      </w:r>
+      <w:r>
+        <w:rPr>
+          <w:rFonts w:ascii="Times New Roman" w:hAnsi="Times New Roman" w:cs="Times New Roman"/>
+        </w:rPr>
+        <w:t>library</w:t>
+      </w:r>
+      <w:r>
+        <w:rPr>
+          <w:rFonts w:ascii="Times New Roman" w:hAnsi="Times New Roman" w:cs="Times New Roman"/>
+        </w:rPr>
+        <w:t xml:space="preserve">. However, </w:t>
+      </w:r>
+      <w:r>
+        <w:rPr>
+          <w:rFonts w:ascii="Times New Roman" w:hAnsi="Times New Roman" w:cs="Times New Roman"/>
+        </w:rPr>
+        <w:t xml:space="preserve">we used </w:t>
+      </w:r>
+      <w:proofErr w:type="spellStart"/>
+      <w:proofErr w:type="gramStart"/>
+      <w:r>
+        <w:rPr>
+          <w:rFonts w:ascii="Times New Roman" w:hAnsi="Times New Roman" w:cs="Times New Roman"/>
+        </w:rPr>
+        <w:t>BCEWithLogitsLoss</w:t>
+      </w:r>
+      <w:proofErr w:type="spellEnd"/>
+      <w:r>
+        <w:rPr>
+          <w:rFonts w:ascii="Times New Roman" w:hAnsi="Times New Roman" w:cs="Times New Roman"/>
+        </w:rPr>
+        <w:t>(</w:t>
+      </w:r>
+      <w:proofErr w:type="gramEnd"/>
+      <w:r>
+        <w:rPr>
+          <w:rFonts w:ascii="Times New Roman" w:hAnsi="Times New Roman" w:cs="Times New Roman"/>
+        </w:rPr>
+        <w:t xml:space="preserve">) for our model because it is a combination of the Sigmoid and </w:t>
+      </w:r>
+      <w:proofErr w:type="spellStart"/>
+      <w:r>
+        <w:rPr>
+          <w:rFonts w:ascii="Times New Roman" w:hAnsi="Times New Roman" w:cs="Times New Roman"/>
+        </w:rPr>
+        <w:t>BCELoss</w:t>
+      </w:r>
+      <w:proofErr w:type="spellEnd"/>
+      <w:r>
+        <w:rPr>
+          <w:rFonts w:ascii="Times New Roman" w:hAnsi="Times New Roman" w:cs="Times New Roman"/>
+        </w:rPr>
+        <w:t>() functions</w:t>
+      </w:r>
+      <w:r>
+        <w:rPr>
+          <w:rFonts w:ascii="Times New Roman" w:hAnsi="Times New Roman" w:cs="Times New Roman"/>
+        </w:rPr>
+        <w:t xml:space="preserve">. </w:t>
+      </w:r>
+      <w:r>
+        <w:rPr>
+          <w:rFonts w:ascii="Times New Roman" w:hAnsi="Times New Roman" w:cs="Times New Roman"/>
+        </w:rPr>
+        <w:t xml:space="preserve">Moreover, in comparison to </w:t>
+      </w:r>
+      <w:proofErr w:type="spellStart"/>
+      <w:proofErr w:type="gramStart"/>
+      <w:r>
+        <w:rPr>
+          <w:rFonts w:ascii="Times New Roman" w:hAnsi="Times New Roman" w:cs="Times New Roman"/>
+        </w:rPr>
+        <w:t>BCELoss</w:t>
+      </w:r>
+      <w:proofErr w:type="spellEnd"/>
+      <w:r>
+        <w:rPr>
+          <w:rFonts w:ascii="Times New Roman" w:hAnsi="Times New Roman" w:cs="Times New Roman"/>
+        </w:rPr>
+        <w:t>(</w:t>
+      </w:r>
+      <w:proofErr w:type="gramEnd"/>
+      <w:r>
+        <w:rPr>
+          <w:rFonts w:ascii="Times New Roman" w:hAnsi="Times New Roman" w:cs="Times New Roman"/>
+        </w:rPr>
+        <w:t xml:space="preserve">), the </w:t>
+      </w:r>
+      <w:proofErr w:type="spellStart"/>
+      <w:r>
+        <w:rPr>
+          <w:rFonts w:ascii="Times New Roman" w:hAnsi="Times New Roman" w:cs="Times New Roman"/>
+        </w:rPr>
+        <w:t>BCEWithLogitsLoss</w:t>
+      </w:r>
+      <w:proofErr w:type="spellEnd"/>
+      <w:r>
+        <w:rPr>
+          <w:rFonts w:ascii="Times New Roman" w:hAnsi="Times New Roman" w:cs="Times New Roman"/>
+        </w:rPr>
+        <w:t>() function is more numerically stable</w:t>
+      </w:r>
+      <w:r>
+        <w:rPr>
+          <w:rFonts w:ascii="Times New Roman" w:hAnsi="Times New Roman" w:cs="Times New Roman"/>
+        </w:rPr>
+        <w:t>.</w:t>
+      </w:r>
+    </w:p>
+    <w:p>
+      <w:pPr>
+        <w:keepNext/>
+        <w:spacing w:line="240" w:lineRule="auto"/>
+        <w:jc w:val="center"/>
+      </w:pPr>
+      <w:r>
+        <w:rPr>
+          <w:rFonts w:ascii="Times New Roman" w:hAnsi="Times New Roman" w:cs="Times New Roman"/>
+        </w:rPr>
+        <w:lastRenderedPageBreak/>
+        <w:drawing>
+          <wp:inline distT="0" distB="0" distL="0" distR="0" wp14:anchorId="696659D1" wp14:editId="0FB7443D">
+            <wp:extent cx="3671888" cy="537263"/>
+            <wp:effectExtent l="0" t="0" r="5080" b="0"/>
+            <wp:docPr id="48" name="Picture 48"/>
+            <wp:cNvGraphicFramePr>
+              <a:graphicFrameLocks xmlns:a="http://schemas.openxmlformats.org/drawingml/2006/main" noChangeAspect="1"/>
+            </wp:cNvGraphicFramePr>
+            <a:graphic xmlns:a="http://schemas.openxmlformats.org/drawingml/2006/main">
+              <a:graphicData uri="http://schemas.openxmlformats.org/drawingml/2006/picture">
+                <pic:pic xmlns:pic="http://schemas.openxmlformats.org/drawingml/2006/picture">
+                  <pic:nvPicPr>
+                    <pic:cNvPr id="48" name="Picture 48"/>
+                    <pic:cNvPicPr/>
+                  </pic:nvPicPr>
+                  <pic:blipFill>
+                    <a:blip r:embed="rId39" cstate="print">
+                      <a:extLst>
+                        <a:ext uri="{28A0092B-C50C-407E-A947-70E740481C1C}">
+                          <a14:useLocalDpi xmlns:a14="http://schemas.microsoft.com/office/drawing/2010/main" val="0"/>
+                        </a:ext>
+                      </a:extLst>
+                    </a:blip>
+                    <a:stretch>
+                      <a:fillRect/>
+                    </a:stretch>
+                  </pic:blipFill>
+                  <pic:spPr>
+                    <a:xfrm>
+                      <a:off x="0" y="0"/>
+                      <a:ext cx="3807777" cy="557146"/>
+                    </a:xfrm>
+                    <a:prstGeom prst="rect">
+                      <a:avLst/>
+                    </a:prstGeom>
+                  </pic:spPr>
+                </pic:pic>
+              </a:graphicData>
+            </a:graphic>
+          </wp:inline>
+        </w:drawing>
+      </w:r>
+    </w:p>
+    <w:p>
+      <w:pPr>
+        <w:pStyle w:val="Caption"/>
+        <w:jc w:val="center"/>
+        <w:rPr>
+          <w:rFonts w:ascii="Times New Roman" w:hAnsi="Times New Roman" w:cs="Times New Roman"/>
+          <w:color w:val="auto"/>
+          <w:sz w:val="19"/>
+          <w:szCs w:val="19"/>
+        </w:rPr>
+      </w:pPr>
+      <w:r>
+        <w:rPr>
+          <w:rFonts w:ascii="Times New Roman" w:hAnsi="Times New Roman" w:cs="Times New Roman"/>
+          <w:b/>
+          <w:bCs/>
+          <w:color w:val="auto"/>
+          <w:sz w:val="19"/>
+          <w:szCs w:val="19"/>
+        </w:rPr>
+        <w:t xml:space="preserve">Figure 3. </w:t>
+      </w:r>
+      <w:r>
+        <w:rPr>
+          <w:rFonts w:ascii="Times New Roman" w:hAnsi="Times New Roman" w:cs="Times New Roman"/>
+          <w:b/>
+          <w:bCs/>
+          <w:color w:val="auto"/>
+          <w:sz w:val="19"/>
+          <w:szCs w:val="19"/>
+        </w:rPr>
+        <w:fldChar w:fldCharType="begin"/>
+      </w:r>
+      <w:r>
+        <w:rPr>
+          <w:rFonts w:ascii="Times New Roman" w:hAnsi="Times New Roman" w:cs="Times New Roman"/>
+          <w:b/>
+          <w:bCs/>
+          <w:color w:val="auto"/>
+          <w:sz w:val="19"/>
+          <w:szCs w:val="19"/>
+        </w:rPr>
+        <w:instrText xml:space="preserve"> SEQ Figure_3. \* ARABIC </w:instrText>
+      </w:r>
+      <w:r>
+        <w:rPr>
+          <w:rFonts w:ascii="Times New Roman" w:hAnsi="Times New Roman" w:cs="Times New Roman"/>
+          <w:b/>
+          <w:bCs/>
+          <w:color w:val="auto"/>
+          <w:sz w:val="19"/>
+          <w:szCs w:val="19"/>
+        </w:rPr>
+        <w:fldChar w:fldCharType="separate"/>
+      </w:r>
+      <w:r>
+        <w:rPr>
+          <w:rFonts w:ascii="Times New Roman" w:hAnsi="Times New Roman" w:cs="Times New Roman"/>
+          <w:b/>
+          <w:bCs/>
+          <w:noProof/>
+          <w:color w:val="auto"/>
+          <w:sz w:val="19"/>
+          <w:szCs w:val="19"/>
+        </w:rPr>
+        <w:t>12</w:t>
+      </w:r>
+      <w:r>
+        <w:rPr>
+          <w:rFonts w:ascii="Times New Roman" w:hAnsi="Times New Roman" w:cs="Times New Roman"/>
+          <w:b/>
+          <w:bCs/>
+          <w:color w:val="auto"/>
+          <w:sz w:val="19"/>
+          <w:szCs w:val="19"/>
+        </w:rPr>
+        <w:fldChar w:fldCharType="end"/>
+      </w:r>
+      <w:r>
+        <w:rPr>
+          <w:rFonts w:ascii="Times New Roman" w:hAnsi="Times New Roman" w:cs="Times New Roman"/>
+          <w:b/>
+          <w:bCs/>
+          <w:color w:val="auto"/>
+          <w:sz w:val="19"/>
+          <w:szCs w:val="19"/>
+        </w:rPr>
+        <w:t xml:space="preserve">: </w:t>
+      </w:r>
+      <w:r>
+        <w:rPr>
+          <w:rFonts w:ascii="Times New Roman" w:hAnsi="Times New Roman" w:cs="Times New Roman"/>
+          <w:color w:val="auto"/>
+          <w:sz w:val="19"/>
+          <w:szCs w:val="19"/>
+        </w:rPr>
+        <w:t>(a) The Binary Cross Entropy function (b) The Sigmoid function</w:t>
+      </w:r>
+    </w:p>
+    <w:p>
+      <w:pPr>
+        <w:spacing w:line="480" w:lineRule="auto"/>
+        <w:rPr>
+          <w:rFonts w:ascii="Times New Roman" w:hAnsi="Times New Roman" w:cs="Times New Roman"/>
+          <w:b/>
+          <w:bCs/>
+          <w:color w:val="215868" w:themeColor="accent5" w:themeShade="80"/>
+          <w:u w:val="single"/>
+        </w:rPr>
+      </w:pPr>
+      <w:r>
+        <w:rPr>
+          <w:rFonts w:ascii="Times New Roman" w:hAnsi="Times New Roman" w:cs="Times New Roman"/>
+          <w:b/>
+          <w:bCs/>
+          <w:color w:val="215868" w:themeColor="accent5" w:themeShade="80"/>
+          <w:u w:val="single"/>
+        </w:rPr>
+        <w:t>Optimizer</w:t>
+      </w:r>
+    </w:p>
+    <w:p>
+      <w:pPr>
+        <w:spacing w:line="480" w:lineRule="auto"/>
+        <w:rPr>
+          <w:rFonts w:ascii="Times New Roman" w:hAnsi="Times New Roman" w:cs="Times New Roman"/>
+        </w:rPr>
+      </w:pPr>
+      <w:r>
+        <w:rPr>
+          <w:rFonts w:ascii="Times New Roman" w:hAnsi="Times New Roman" w:cs="Times New Roman"/>
+        </w:rPr>
+        <w:t xml:space="preserve">For our optimizer, we chose “Adam” with a learning rate of 0.001. Before fitting the model, the initialized optimizer was used for clearing out any gradients. This step was done for each epoch. Additionally, at the end of every epoch, we update the NN’s (the model) weights by calling the </w:t>
+      </w:r>
+      <w:proofErr w:type="gramStart"/>
+      <w:r>
+        <w:rPr>
+          <w:rFonts w:ascii="Times New Roman" w:hAnsi="Times New Roman" w:cs="Times New Roman"/>
+        </w:rPr>
+        <w:t>step(</w:t>
+      </w:r>
+      <w:proofErr w:type="gramEnd"/>
+      <w:r>
+        <w:rPr>
+          <w:rFonts w:ascii="Times New Roman" w:hAnsi="Times New Roman" w:cs="Times New Roman"/>
+        </w:rPr>
+        <w:t>) function of the optimizer.</w:t>
+      </w:r>
+    </w:p>
+    <w:p>
+      <w:pPr>
+        <w:spacing w:line="480" w:lineRule="auto"/>
+        <w:rPr>
+          <w:rFonts w:ascii="Times New Roman" w:hAnsi="Times New Roman" w:cs="Times New Roman"/>
           <w:color w:val="215868" w:themeColor="accent5" w:themeShade="80"/>
           <w:sz w:val="32"/>
           <w:szCs w:val="32"/>
@@ -18174,7 +18655,6 @@
         <w:rPr>
           <w:rFonts w:ascii="Times New Roman" w:hAnsi="Times New Roman" w:cs="Times New Roman"/>
         </w:rPr>
-        <w:lastRenderedPageBreak/>
         <w:br w:type="page"/>
       </w:r>
     </w:p>
@@ -18258,8 +18738,8 @@
           <w:szCs w:val="44"/>
         </w:rPr>
       </w:pPr>
-      <w:bookmarkStart w:id="61" w:name="chap_4"/>
-      <w:commentRangeStart w:id="62"/>
+      <w:bookmarkStart w:id="60" w:name="chap_4"/>
+      <w:commentRangeStart w:id="61"/>
       <w:r>
         <w:rPr>
           <w:rFonts w:ascii="Times New Roman" w:hAnsi="Times New Roman" w:cs="Times New Roman"/>
@@ -18279,15 +18759,15 @@
         </w:rPr>
         <w:t>Results and Evaluation</w:t>
       </w:r>
-      <w:commentRangeEnd w:id="62"/>
+      <w:commentRangeEnd w:id="61"/>
       <w:r>
         <w:rPr>
           <w:rStyle w:val="CommentReference"/>
         </w:rPr>
-        <w:commentReference w:id="62"/>
-      </w:r>
-    </w:p>
-    <w:bookmarkEnd w:id="61"/>
+        <w:commentReference w:id="61"/>
+      </w:r>
+    </w:p>
+    <w:bookmarkEnd w:id="60"/>
     <w:p>
       <w:pPr>
         <w:rPr>
@@ -18318,8 +18798,8 @@
           <w:szCs w:val="44"/>
         </w:rPr>
       </w:pPr>
-      <w:bookmarkStart w:id="63" w:name="chap_5"/>
-      <w:commentRangeStart w:id="64"/>
+      <w:bookmarkStart w:id="62" w:name="chap_5"/>
+      <w:commentRangeStart w:id="63"/>
       <w:r>
         <w:rPr>
           <w:rFonts w:ascii="Times New Roman" w:hAnsi="Times New Roman" w:cs="Times New Roman"/>
@@ -18339,15 +18819,15 @@
         </w:rPr>
         <w:t>Conclusion and Future Work</w:t>
       </w:r>
-      <w:commentRangeEnd w:id="64"/>
+      <w:commentRangeEnd w:id="63"/>
       <w:r>
         <w:rPr>
           <w:rStyle w:val="CommentReference"/>
         </w:rPr>
-        <w:commentReference w:id="64"/>
-      </w:r>
-    </w:p>
-    <w:bookmarkEnd w:id="63"/>
+        <w:commentReference w:id="63"/>
+      </w:r>
+    </w:p>
+    <w:bookmarkEnd w:id="62"/>
     <w:p>
       <w:pPr>
         <w:spacing w:line="480" w:lineRule="auto"/>
@@ -18428,14 +18908,14 @@
           <w:rFonts w:ascii="Times New Roman" w:hAnsi="Times New Roman" w:cs="Times New Roman"/>
         </w:rPr>
       </w:pPr>
-      <w:bookmarkStart w:id="65" w:name="ref_1"/>
+      <w:bookmarkStart w:id="64" w:name="ref_1"/>
       <w:r>
         <w:rPr>
           <w:rFonts w:ascii="Times New Roman" w:hAnsi="Times New Roman" w:cs="Times New Roman"/>
         </w:rPr>
         <w:t>[1]</w:t>
       </w:r>
-      <w:bookmarkEnd w:id="65"/>
+      <w:bookmarkEnd w:id="64"/>
       <w:r>
         <w:rPr>
           <w:rFonts w:ascii="Times New Roman" w:hAnsi="Times New Roman" w:cs="Times New Roman"/>
@@ -18504,14 +18984,14 @@
         </w:rPr>
         <w:t>[</w:t>
       </w:r>
-      <w:bookmarkStart w:id="66" w:name="ref_2"/>
+      <w:bookmarkStart w:id="65" w:name="ref_2"/>
       <w:r>
         <w:rPr>
           <w:rFonts w:ascii="Times New Roman" w:hAnsi="Times New Roman" w:cs="Times New Roman"/>
         </w:rPr>
         <w:t>2</w:t>
       </w:r>
-      <w:bookmarkEnd w:id="66"/>
+      <w:bookmarkEnd w:id="65"/>
       <w:r>
         <w:rPr>
           <w:rFonts w:ascii="Times New Roman" w:hAnsi="Times New Roman" w:cs="Times New Roman"/>
@@ -18566,14 +19046,14 @@
         </w:rPr>
         <w:t>[</w:t>
       </w:r>
-      <w:bookmarkStart w:id="67" w:name="ref_3"/>
+      <w:bookmarkStart w:id="66" w:name="ref_3"/>
       <w:r>
         <w:rPr>
           <w:rFonts w:ascii="Times New Roman" w:hAnsi="Times New Roman" w:cs="Times New Roman"/>
         </w:rPr>
         <w:t>3</w:t>
       </w:r>
-      <w:bookmarkEnd w:id="67"/>
+      <w:bookmarkEnd w:id="66"/>
       <w:r>
         <w:rPr>
           <w:rFonts w:ascii="Times New Roman" w:hAnsi="Times New Roman" w:cs="Times New Roman"/>
@@ -18628,14 +19108,14 @@
         </w:rPr>
         <w:t>[</w:t>
       </w:r>
-      <w:bookmarkStart w:id="68" w:name="ref_4"/>
+      <w:bookmarkStart w:id="67" w:name="ref_4"/>
       <w:r>
         <w:rPr>
           <w:rFonts w:ascii="Times New Roman" w:hAnsi="Times New Roman" w:cs="Times New Roman"/>
         </w:rPr>
         <w:t>4</w:t>
       </w:r>
-      <w:bookmarkEnd w:id="68"/>
+      <w:bookmarkEnd w:id="67"/>
       <w:r>
         <w:rPr>
           <w:rFonts w:ascii="Times New Roman" w:hAnsi="Times New Roman" w:cs="Times New Roman"/>
@@ -18690,14 +19170,14 @@
         </w:rPr>
         <w:t>[</w:t>
       </w:r>
-      <w:bookmarkStart w:id="69" w:name="ref_5"/>
+      <w:bookmarkStart w:id="68" w:name="ref_5"/>
       <w:r>
         <w:rPr>
           <w:rFonts w:ascii="Times New Roman" w:hAnsi="Times New Roman" w:cs="Times New Roman"/>
         </w:rPr>
         <w:t>5</w:t>
       </w:r>
-      <w:bookmarkEnd w:id="69"/>
+      <w:bookmarkEnd w:id="68"/>
       <w:r>
         <w:rPr>
           <w:rFonts w:ascii="Times New Roman" w:hAnsi="Times New Roman" w:cs="Times New Roman"/>
@@ -18810,14 +19290,14 @@
         </w:rPr>
         <w:t>[</w:t>
       </w:r>
-      <w:bookmarkStart w:id="70" w:name="ref_6"/>
+      <w:bookmarkStart w:id="69" w:name="ref_6"/>
       <w:r>
         <w:rPr>
           <w:rFonts w:ascii="Times New Roman" w:hAnsi="Times New Roman" w:cs="Times New Roman"/>
         </w:rPr>
         <w:t>6</w:t>
       </w:r>
-      <w:bookmarkEnd w:id="70"/>
+      <w:bookmarkEnd w:id="69"/>
       <w:r>
         <w:rPr>
           <w:rFonts w:ascii="Times New Roman" w:hAnsi="Times New Roman" w:cs="Times New Roman"/>
@@ -18872,48 +19352,48 @@
         </w:rPr>
         <w:t>[</w:t>
       </w:r>
-      <w:bookmarkStart w:id="71" w:name="ref_7"/>
+      <w:bookmarkStart w:id="70" w:name="ref_7"/>
       <w:r>
         <w:rPr>
           <w:rFonts w:ascii="Times New Roman" w:hAnsi="Times New Roman" w:cs="Times New Roman"/>
         </w:rPr>
         <w:t>7</w:t>
       </w:r>
+      <w:bookmarkEnd w:id="70"/>
+      <w:r>
+        <w:rPr>
+          <w:rFonts w:ascii="Times New Roman" w:hAnsi="Times New Roman" w:cs="Times New Roman"/>
+        </w:rPr>
+        <w:t xml:space="preserve">] </w:t>
+      </w:r>
+      <w:r>
+        <w:rPr>
+          <w:rFonts w:ascii="Times New Roman" w:hAnsi="Times New Roman" w:cs="Times New Roman"/>
+        </w:rPr>
+        <w:t>S. Poria, D. Hazarika, N. Majumder, G. Naik, E. Cambria, and R. Mihalcea, “MELD: A Multimodal Multi-Party Dataset for Emotion Recognition in Conversations,” 2018.</w:t>
+      </w:r>
+    </w:p>
+    <w:p>
+      <w:pPr>
+        <w:spacing w:line="480" w:lineRule="auto"/>
+        <w:rPr>
+          <w:rFonts w:ascii="Times New Roman" w:hAnsi="Times New Roman" w:cs="Times New Roman"/>
+        </w:rPr>
+      </w:pPr>
+      <w:r>
+        <w:rPr>
+          <w:rFonts w:ascii="Times New Roman" w:hAnsi="Times New Roman" w:cs="Times New Roman"/>
+        </w:rPr>
+        <w:t>[</w:t>
+      </w:r>
+      <w:bookmarkStart w:id="71" w:name="ref_8"/>
+      <w:r>
+        <w:rPr>
+          <w:rFonts w:ascii="Times New Roman" w:hAnsi="Times New Roman" w:cs="Times New Roman"/>
+        </w:rPr>
+        <w:t>8</w:t>
+      </w:r>
       <w:bookmarkEnd w:id="71"/>
-      <w:r>
-        <w:rPr>
-          <w:rFonts w:ascii="Times New Roman" w:hAnsi="Times New Roman" w:cs="Times New Roman"/>
-        </w:rPr>
-        <w:t xml:space="preserve">] </w:t>
-      </w:r>
-      <w:r>
-        <w:rPr>
-          <w:rFonts w:ascii="Times New Roman" w:hAnsi="Times New Roman" w:cs="Times New Roman"/>
-        </w:rPr>
-        <w:t>S. Poria, D. Hazarika, N. Majumder, G. Naik, E. Cambria, and R. Mihalcea, “MELD: A Multimodal Multi-Party Dataset for Emotion Recognition in Conversations,” 2018.</w:t>
-      </w:r>
-    </w:p>
-    <w:p>
-      <w:pPr>
-        <w:spacing w:line="480" w:lineRule="auto"/>
-        <w:rPr>
-          <w:rFonts w:ascii="Times New Roman" w:hAnsi="Times New Roman" w:cs="Times New Roman"/>
-        </w:rPr>
-      </w:pPr>
-      <w:r>
-        <w:rPr>
-          <w:rFonts w:ascii="Times New Roman" w:hAnsi="Times New Roman" w:cs="Times New Roman"/>
-        </w:rPr>
-        <w:t>[</w:t>
-      </w:r>
-      <w:bookmarkStart w:id="72" w:name="ref_8"/>
-      <w:r>
-        <w:rPr>
-          <w:rFonts w:ascii="Times New Roman" w:hAnsi="Times New Roman" w:cs="Times New Roman"/>
-        </w:rPr>
-        <w:t>8</w:t>
-      </w:r>
-      <w:bookmarkEnd w:id="72"/>
       <w:r>
         <w:rPr>
           <w:rFonts w:ascii="Times New Roman" w:hAnsi="Times New Roman" w:cs="Times New Roman"/>
@@ -19027,14 +19507,14 @@
         <w:lastRenderedPageBreak/>
         <w:t>[</w:t>
       </w:r>
-      <w:bookmarkStart w:id="73" w:name="ref_9"/>
+      <w:bookmarkStart w:id="72" w:name="ref_9"/>
       <w:r>
         <w:rPr>
           <w:rFonts w:ascii="Times New Roman" w:hAnsi="Times New Roman" w:cs="Times New Roman"/>
         </w:rPr>
         <w:t>9</w:t>
       </w:r>
-      <w:bookmarkEnd w:id="73"/>
+      <w:bookmarkEnd w:id="72"/>
       <w:r>
         <w:rPr>
           <w:rFonts w:ascii="Times New Roman" w:hAnsi="Times New Roman" w:cs="Times New Roman"/>
@@ -19153,14 +19633,14 @@
         </w:rPr>
         <w:t>[</w:t>
       </w:r>
-      <w:bookmarkStart w:id="74" w:name="ref_10"/>
+      <w:bookmarkStart w:id="73" w:name="ref_10"/>
       <w:r>
         <w:rPr>
           <w:rFonts w:ascii="Times New Roman" w:hAnsi="Times New Roman" w:cs="Times New Roman"/>
         </w:rPr>
         <w:t>10</w:t>
       </w:r>
-      <w:bookmarkEnd w:id="74"/>
+      <w:bookmarkEnd w:id="73"/>
       <w:r>
         <w:rPr>
           <w:rFonts w:ascii="Times New Roman" w:hAnsi="Times New Roman" w:cs="Times New Roman"/>
@@ -19237,152 +19717,152 @@
         </w:rPr>
         <w:t>[</w:t>
       </w:r>
-      <w:bookmarkStart w:id="75" w:name="ref_11"/>
+      <w:bookmarkStart w:id="74" w:name="ref_11"/>
       <w:r>
         <w:rPr>
           <w:rFonts w:ascii="Times New Roman" w:hAnsi="Times New Roman" w:cs="Times New Roman"/>
         </w:rPr>
         <w:t>11</w:t>
       </w:r>
+      <w:bookmarkEnd w:id="74"/>
+      <w:r>
+        <w:rPr>
+          <w:rFonts w:ascii="Times New Roman" w:hAnsi="Times New Roman" w:cs="Times New Roman"/>
+        </w:rPr>
+        <w:t xml:space="preserve">] </w:t>
+      </w:r>
+      <w:r>
+        <w:rPr>
+          <w:rFonts w:ascii="Times New Roman" w:hAnsi="Times New Roman" w:cs="Times New Roman"/>
+        </w:rPr>
+        <w:t>V.</w:t>
+      </w:r>
+      <w:r>
+        <w:rPr>
+          <w:rFonts w:ascii="Times New Roman" w:hAnsi="Times New Roman" w:cs="Times New Roman"/>
+        </w:rPr>
+        <w:t xml:space="preserve"> </w:t>
+      </w:r>
+      <w:proofErr w:type="spellStart"/>
+      <w:r>
+        <w:rPr>
+          <w:rFonts w:ascii="Times New Roman" w:hAnsi="Times New Roman" w:cs="Times New Roman"/>
+        </w:rPr>
+        <w:t>Sacharin</w:t>
+      </w:r>
+      <w:proofErr w:type="spellEnd"/>
+      <w:r>
+        <w:rPr>
+          <w:rFonts w:ascii="Times New Roman" w:hAnsi="Times New Roman" w:cs="Times New Roman"/>
+        </w:rPr>
+        <w:t xml:space="preserve">, </w:t>
+      </w:r>
+      <w:r>
+        <w:rPr>
+          <w:rFonts w:ascii="Times New Roman" w:hAnsi="Times New Roman" w:cs="Times New Roman"/>
+        </w:rPr>
+        <w:t>K.</w:t>
+      </w:r>
+      <w:r>
+        <w:rPr>
+          <w:rFonts w:ascii="Times New Roman" w:hAnsi="Times New Roman" w:cs="Times New Roman"/>
+        </w:rPr>
+        <w:t xml:space="preserve"> </w:t>
+      </w:r>
+      <w:r>
+        <w:rPr>
+          <w:rFonts w:ascii="Times New Roman" w:hAnsi="Times New Roman" w:cs="Times New Roman"/>
+        </w:rPr>
+        <w:t>Schlegel</w:t>
+      </w:r>
+      <w:r>
+        <w:rPr>
+          <w:rFonts w:ascii="Times New Roman" w:hAnsi="Times New Roman" w:cs="Times New Roman"/>
+        </w:rPr>
+        <w:t xml:space="preserve">, and </w:t>
+      </w:r>
+      <w:r>
+        <w:rPr>
+          <w:rFonts w:ascii="Times New Roman" w:hAnsi="Times New Roman" w:cs="Times New Roman"/>
+        </w:rPr>
+        <w:t>K.R.</w:t>
+      </w:r>
+      <w:r>
+        <w:rPr>
+          <w:rFonts w:ascii="Times New Roman" w:hAnsi="Times New Roman" w:cs="Times New Roman"/>
+        </w:rPr>
+        <w:t xml:space="preserve"> </w:t>
+      </w:r>
+      <w:r>
+        <w:rPr>
+          <w:rFonts w:ascii="Times New Roman" w:hAnsi="Times New Roman" w:cs="Times New Roman"/>
+        </w:rPr>
+        <w:t>Scherer</w:t>
+      </w:r>
+      <w:r>
+        <w:rPr>
+          <w:rFonts w:ascii="Times New Roman" w:hAnsi="Times New Roman" w:cs="Times New Roman"/>
+        </w:rPr>
+        <w:t>, “</w:t>
+      </w:r>
+      <w:r>
+        <w:rPr>
+          <w:rFonts w:ascii="Times New Roman" w:hAnsi="Times New Roman" w:cs="Times New Roman"/>
+        </w:rPr>
+        <w:t>Geneva Emotion Wheel Rating Study</w:t>
+      </w:r>
+      <w:r>
+        <w:rPr>
+          <w:rFonts w:ascii="Times New Roman" w:hAnsi="Times New Roman" w:cs="Times New Roman"/>
+        </w:rPr>
+        <w:t xml:space="preserve">,” </w:t>
+      </w:r>
+      <w:r>
+        <w:rPr>
+          <w:rFonts w:ascii="Times New Roman" w:hAnsi="Times New Roman" w:cs="Times New Roman"/>
+        </w:rPr>
+        <w:t>University of Geneva, Swiss Center for Affective Sciences</w:t>
+      </w:r>
+      <w:r>
+        <w:rPr>
+          <w:rFonts w:ascii="Times New Roman" w:hAnsi="Times New Roman" w:cs="Times New Roman"/>
+        </w:rPr>
+        <w:t>,</w:t>
+      </w:r>
+      <w:r>
+        <w:rPr>
+          <w:rFonts w:ascii="Times New Roman" w:hAnsi="Times New Roman" w:cs="Times New Roman"/>
+        </w:rPr>
+        <w:t xml:space="preserve"> </w:t>
+      </w:r>
+      <w:r>
+        <w:rPr>
+          <w:rFonts w:ascii="Times New Roman" w:hAnsi="Times New Roman" w:cs="Times New Roman"/>
+        </w:rPr>
+        <w:t>2012.</w:t>
+      </w:r>
+    </w:p>
+    <w:p>
+      <w:pPr>
+        <w:spacing w:line="480" w:lineRule="auto"/>
+        <w:rPr>
+          <w:rFonts w:ascii="Times New Roman" w:hAnsi="Times New Roman" w:cs="Times New Roman"/>
+        </w:rPr>
+      </w:pPr>
+      <w:r>
+        <w:rPr>
+          <w:rFonts w:ascii="Times New Roman" w:hAnsi="Times New Roman" w:cs="Times New Roman"/>
+        </w:rPr>
+        <w:t>[</w:t>
+      </w:r>
+      <w:bookmarkStart w:id="75" w:name="ref_12"/>
+      <w:r>
+        <w:rPr>
+          <w:rFonts w:ascii="Times New Roman" w:hAnsi="Times New Roman" w:cs="Times New Roman"/>
+        </w:rPr>
+        <w:t>12</w:t>
+      </w:r>
       <w:bookmarkEnd w:id="75"/>
-      <w:r>
-        <w:rPr>
-          <w:rFonts w:ascii="Times New Roman" w:hAnsi="Times New Roman" w:cs="Times New Roman"/>
-        </w:rPr>
-        <w:t xml:space="preserve">] </w:t>
-      </w:r>
-      <w:r>
-        <w:rPr>
-          <w:rFonts w:ascii="Times New Roman" w:hAnsi="Times New Roman" w:cs="Times New Roman"/>
-        </w:rPr>
-        <w:t>V.</w:t>
-      </w:r>
-      <w:r>
-        <w:rPr>
-          <w:rFonts w:ascii="Times New Roman" w:hAnsi="Times New Roman" w:cs="Times New Roman"/>
-        </w:rPr>
-        <w:t xml:space="preserve"> </w:t>
-      </w:r>
-      <w:proofErr w:type="spellStart"/>
-      <w:r>
-        <w:rPr>
-          <w:rFonts w:ascii="Times New Roman" w:hAnsi="Times New Roman" w:cs="Times New Roman"/>
-        </w:rPr>
-        <w:t>Sacharin</w:t>
-      </w:r>
-      <w:proofErr w:type="spellEnd"/>
-      <w:r>
-        <w:rPr>
-          <w:rFonts w:ascii="Times New Roman" w:hAnsi="Times New Roman" w:cs="Times New Roman"/>
-        </w:rPr>
-        <w:t xml:space="preserve">, </w:t>
-      </w:r>
-      <w:r>
-        <w:rPr>
-          <w:rFonts w:ascii="Times New Roman" w:hAnsi="Times New Roman" w:cs="Times New Roman"/>
-        </w:rPr>
-        <w:t>K.</w:t>
-      </w:r>
-      <w:r>
-        <w:rPr>
-          <w:rFonts w:ascii="Times New Roman" w:hAnsi="Times New Roman" w:cs="Times New Roman"/>
-        </w:rPr>
-        <w:t xml:space="preserve"> </w:t>
-      </w:r>
-      <w:r>
-        <w:rPr>
-          <w:rFonts w:ascii="Times New Roman" w:hAnsi="Times New Roman" w:cs="Times New Roman"/>
-        </w:rPr>
-        <w:t>Schlegel</w:t>
-      </w:r>
-      <w:r>
-        <w:rPr>
-          <w:rFonts w:ascii="Times New Roman" w:hAnsi="Times New Roman" w:cs="Times New Roman"/>
-        </w:rPr>
-        <w:t xml:space="preserve">, and </w:t>
-      </w:r>
-      <w:r>
-        <w:rPr>
-          <w:rFonts w:ascii="Times New Roman" w:hAnsi="Times New Roman" w:cs="Times New Roman"/>
-        </w:rPr>
-        <w:t>K.R.</w:t>
-      </w:r>
-      <w:r>
-        <w:rPr>
-          <w:rFonts w:ascii="Times New Roman" w:hAnsi="Times New Roman" w:cs="Times New Roman"/>
-        </w:rPr>
-        <w:t xml:space="preserve"> </w:t>
-      </w:r>
-      <w:r>
-        <w:rPr>
-          <w:rFonts w:ascii="Times New Roman" w:hAnsi="Times New Roman" w:cs="Times New Roman"/>
-        </w:rPr>
-        <w:t>Scherer</w:t>
-      </w:r>
-      <w:r>
-        <w:rPr>
-          <w:rFonts w:ascii="Times New Roman" w:hAnsi="Times New Roman" w:cs="Times New Roman"/>
-        </w:rPr>
-        <w:t>, “</w:t>
-      </w:r>
-      <w:r>
-        <w:rPr>
-          <w:rFonts w:ascii="Times New Roman" w:hAnsi="Times New Roman" w:cs="Times New Roman"/>
-        </w:rPr>
-        <w:t>Geneva Emotion Wheel Rating Study</w:t>
-      </w:r>
-      <w:r>
-        <w:rPr>
-          <w:rFonts w:ascii="Times New Roman" w:hAnsi="Times New Roman" w:cs="Times New Roman"/>
-        </w:rPr>
-        <w:t xml:space="preserve">,” </w:t>
-      </w:r>
-      <w:r>
-        <w:rPr>
-          <w:rFonts w:ascii="Times New Roman" w:hAnsi="Times New Roman" w:cs="Times New Roman"/>
-        </w:rPr>
-        <w:t>University of Geneva, Swiss Center for Affective Sciences</w:t>
-      </w:r>
-      <w:r>
-        <w:rPr>
-          <w:rFonts w:ascii="Times New Roman" w:hAnsi="Times New Roman" w:cs="Times New Roman"/>
-        </w:rPr>
-        <w:t>,</w:t>
-      </w:r>
-      <w:r>
-        <w:rPr>
-          <w:rFonts w:ascii="Times New Roman" w:hAnsi="Times New Roman" w:cs="Times New Roman"/>
-        </w:rPr>
-        <w:t xml:space="preserve"> </w:t>
-      </w:r>
-      <w:r>
-        <w:rPr>
-          <w:rFonts w:ascii="Times New Roman" w:hAnsi="Times New Roman" w:cs="Times New Roman"/>
-        </w:rPr>
-        <w:t>2012.</w:t>
-      </w:r>
-    </w:p>
-    <w:p>
-      <w:pPr>
-        <w:spacing w:line="480" w:lineRule="auto"/>
-        <w:rPr>
-          <w:rFonts w:ascii="Times New Roman" w:hAnsi="Times New Roman" w:cs="Times New Roman"/>
-        </w:rPr>
-      </w:pPr>
-      <w:r>
-        <w:rPr>
-          <w:rFonts w:ascii="Times New Roman" w:hAnsi="Times New Roman" w:cs="Times New Roman"/>
-        </w:rPr>
-        <w:t>[</w:t>
-      </w:r>
-      <w:bookmarkStart w:id="76" w:name="ref_12"/>
-      <w:r>
-        <w:rPr>
-          <w:rFonts w:ascii="Times New Roman" w:hAnsi="Times New Roman" w:cs="Times New Roman"/>
-        </w:rPr>
-        <w:t>12</w:t>
-      </w:r>
-      <w:bookmarkEnd w:id="76"/>
       <w:r>
         <w:rPr>
           <w:rFonts w:ascii="Times New Roman" w:hAnsi="Times New Roman" w:cs="Times New Roman"/>
@@ -19459,14 +19939,14 @@
         </w:rPr>
         <w:t>[</w:t>
       </w:r>
-      <w:bookmarkStart w:id="77" w:name="ref_13"/>
+      <w:bookmarkStart w:id="76" w:name="ref_13"/>
       <w:r>
         <w:rPr>
           <w:rFonts w:ascii="Times New Roman" w:hAnsi="Times New Roman" w:cs="Times New Roman"/>
         </w:rPr>
         <w:t>13</w:t>
       </w:r>
-      <w:bookmarkEnd w:id="77"/>
+      <w:bookmarkEnd w:id="76"/>
       <w:r>
         <w:rPr>
           <w:rFonts w:ascii="Times New Roman" w:hAnsi="Times New Roman" w:cs="Times New Roman"/>
@@ -19567,14 +20047,14 @@
         </w:rPr>
         <w:t>[</w:t>
       </w:r>
-      <w:bookmarkStart w:id="78" w:name="ref_14"/>
+      <w:bookmarkStart w:id="77" w:name="ref_14"/>
       <w:r>
         <w:rPr>
           <w:rFonts w:ascii="Times New Roman" w:hAnsi="Times New Roman" w:cs="Times New Roman"/>
         </w:rPr>
         <w:t>14</w:t>
       </w:r>
-      <w:bookmarkEnd w:id="78"/>
+      <w:bookmarkEnd w:id="77"/>
       <w:r>
         <w:rPr>
           <w:rFonts w:ascii="Times New Roman" w:hAnsi="Times New Roman" w:cs="Times New Roman"/>
@@ -19663,14 +20143,14 @@
         </w:rPr>
         <w:t>[</w:t>
       </w:r>
-      <w:bookmarkStart w:id="79" w:name="ref_15"/>
+      <w:bookmarkStart w:id="78" w:name="ref_15"/>
       <w:r>
         <w:rPr>
           <w:rFonts w:ascii="Times New Roman" w:hAnsi="Times New Roman" w:cs="Times New Roman"/>
         </w:rPr>
         <w:t>15</w:t>
       </w:r>
-      <w:bookmarkEnd w:id="79"/>
+      <w:bookmarkEnd w:id="78"/>
       <w:r>
         <w:rPr>
           <w:rFonts w:ascii="Times New Roman" w:hAnsi="Times New Roman" w:cs="Times New Roman"/>
@@ -19760,14 +20240,14 @@
         </w:rPr>
         <w:t>[</w:t>
       </w:r>
-      <w:bookmarkStart w:id="80" w:name="ref_16"/>
+      <w:bookmarkStart w:id="79" w:name="ref_16"/>
       <w:r>
         <w:rPr>
           <w:rFonts w:ascii="Times New Roman" w:hAnsi="Times New Roman" w:cs="Times New Roman"/>
         </w:rPr>
         <w:t>16</w:t>
       </w:r>
-      <w:bookmarkEnd w:id="80"/>
+      <w:bookmarkEnd w:id="79"/>
       <w:r>
         <w:rPr>
           <w:rFonts w:ascii="Times New Roman" w:hAnsi="Times New Roman" w:cs="Times New Roman"/>
@@ -19867,14 +20347,14 @@
         <w:lastRenderedPageBreak/>
         <w:t>[</w:t>
       </w:r>
-      <w:bookmarkStart w:id="81" w:name="ref_17"/>
+      <w:bookmarkStart w:id="80" w:name="ref_17"/>
       <w:r>
         <w:rPr>
           <w:rFonts w:ascii="Times New Roman" w:hAnsi="Times New Roman" w:cs="Times New Roman"/>
         </w:rPr>
         <w:t>17</w:t>
       </w:r>
-      <w:bookmarkEnd w:id="81"/>
+      <w:bookmarkEnd w:id="80"/>
       <w:r>
         <w:rPr>
           <w:rFonts w:ascii="Times New Roman" w:hAnsi="Times New Roman" w:cs="Times New Roman"/>
@@ -19971,120 +20451,120 @@
         </w:rPr>
         <w:t>[</w:t>
       </w:r>
-      <w:bookmarkStart w:id="82" w:name="ref_18"/>
+      <w:bookmarkStart w:id="81" w:name="ref_18"/>
       <w:r>
         <w:rPr>
           <w:rFonts w:ascii="Times New Roman" w:hAnsi="Times New Roman" w:cs="Times New Roman"/>
         </w:rPr>
         <w:t>18</w:t>
       </w:r>
+      <w:bookmarkEnd w:id="81"/>
+      <w:r>
+        <w:rPr>
+          <w:rFonts w:ascii="Times New Roman" w:hAnsi="Times New Roman" w:cs="Times New Roman"/>
+        </w:rPr>
+        <w:t xml:space="preserve">] </w:t>
+      </w:r>
+      <w:r>
+        <w:rPr>
+          <w:rFonts w:ascii="Times New Roman" w:hAnsi="Times New Roman" w:cs="Times New Roman"/>
+        </w:rPr>
+        <w:t>S. Al-</w:t>
+      </w:r>
+      <w:proofErr w:type="spellStart"/>
+      <w:r>
+        <w:rPr>
+          <w:rFonts w:ascii="Times New Roman" w:hAnsi="Times New Roman" w:cs="Times New Roman"/>
+        </w:rPr>
+        <w:t>Saqqa</w:t>
+      </w:r>
+      <w:proofErr w:type="spellEnd"/>
+      <w:r>
+        <w:rPr>
+          <w:rFonts w:ascii="Times New Roman" w:hAnsi="Times New Roman" w:cs="Times New Roman"/>
+        </w:rPr>
+        <w:t xml:space="preserve">, H. Abdel-Nabi and A. </w:t>
+      </w:r>
+      <w:proofErr w:type="spellStart"/>
+      <w:r>
+        <w:rPr>
+          <w:rFonts w:ascii="Times New Roman" w:hAnsi="Times New Roman" w:cs="Times New Roman"/>
+        </w:rPr>
+        <w:t>Awajan</w:t>
+      </w:r>
+      <w:proofErr w:type="spellEnd"/>
+      <w:r>
+        <w:rPr>
+          <w:rFonts w:ascii="Times New Roman" w:hAnsi="Times New Roman" w:cs="Times New Roman"/>
+        </w:rPr>
+        <w:t xml:space="preserve">, </w:t>
+      </w:r>
+      <w:r>
+        <w:rPr>
+          <w:rFonts w:ascii="Times New Roman" w:hAnsi="Times New Roman" w:cs="Times New Roman"/>
+        </w:rPr>
+        <w:t>“</w:t>
+      </w:r>
+      <w:r>
+        <w:rPr>
+          <w:rFonts w:ascii="Times New Roman" w:hAnsi="Times New Roman" w:cs="Times New Roman"/>
+        </w:rPr>
+        <w:t>A Survey of Textual Emotion Detection,</w:t>
+      </w:r>
+      <w:r>
+        <w:rPr>
+          <w:rFonts w:ascii="Times New Roman" w:hAnsi="Times New Roman" w:cs="Times New Roman"/>
+        </w:rPr>
+        <w:t>”</w:t>
+      </w:r>
+      <w:r>
+        <w:rPr>
+          <w:rFonts w:ascii="Times New Roman" w:hAnsi="Times New Roman" w:cs="Times New Roman"/>
+        </w:rPr>
+        <w:t xml:space="preserve"> 2018 8th International Conference on Computer Science and Information Technology (CSIT), 2018, pp. 136-142, </w:t>
+      </w:r>
+      <w:proofErr w:type="spellStart"/>
+      <w:r>
+        <w:rPr>
+          <w:rFonts w:ascii="Times New Roman" w:hAnsi="Times New Roman" w:cs="Times New Roman"/>
+        </w:rPr>
+        <w:t>doi</w:t>
+      </w:r>
+      <w:proofErr w:type="spellEnd"/>
+      <w:r>
+        <w:rPr>
+          <w:rFonts w:ascii="Times New Roman" w:hAnsi="Times New Roman" w:cs="Times New Roman"/>
+        </w:rPr>
+        <w:t>: 10.1109/CSIT.2018.8486405.</w:t>
+      </w:r>
+      <w:r>
+        <w:rPr>
+          <w:rFonts w:ascii="Times New Roman" w:hAnsi="Times New Roman" w:cs="Times New Roman"/>
+        </w:rPr>
+        <w:t xml:space="preserve"> </w:t>
+      </w:r>
+    </w:p>
+    <w:p>
+      <w:pPr>
+        <w:spacing w:line="480" w:lineRule="auto"/>
+        <w:rPr>
+          <w:rFonts w:ascii="Times New Roman" w:hAnsi="Times New Roman" w:cs="Times New Roman"/>
+        </w:rPr>
+      </w:pPr>
+      <w:r>
+        <w:rPr>
+          <w:rFonts w:ascii="Times New Roman" w:hAnsi="Times New Roman" w:cs="Times New Roman"/>
+        </w:rPr>
+        <w:t>[</w:t>
+      </w:r>
+      <w:bookmarkStart w:id="82" w:name="ref_19"/>
+      <w:r>
+        <w:rPr>
+          <w:rFonts w:ascii="Times New Roman" w:hAnsi="Times New Roman" w:cs="Times New Roman"/>
+        </w:rPr>
+        <w:t>19</w:t>
+      </w:r>
       <w:bookmarkEnd w:id="82"/>
-      <w:r>
-        <w:rPr>
-          <w:rFonts w:ascii="Times New Roman" w:hAnsi="Times New Roman" w:cs="Times New Roman"/>
-        </w:rPr>
-        <w:t xml:space="preserve">] </w:t>
-      </w:r>
-      <w:r>
-        <w:rPr>
-          <w:rFonts w:ascii="Times New Roman" w:hAnsi="Times New Roman" w:cs="Times New Roman"/>
-        </w:rPr>
-        <w:t>S. Al-</w:t>
-      </w:r>
-      <w:proofErr w:type="spellStart"/>
-      <w:r>
-        <w:rPr>
-          <w:rFonts w:ascii="Times New Roman" w:hAnsi="Times New Roman" w:cs="Times New Roman"/>
-        </w:rPr>
-        <w:t>Saqqa</w:t>
-      </w:r>
-      <w:proofErr w:type="spellEnd"/>
-      <w:r>
-        <w:rPr>
-          <w:rFonts w:ascii="Times New Roman" w:hAnsi="Times New Roman" w:cs="Times New Roman"/>
-        </w:rPr>
-        <w:t xml:space="preserve">, H. Abdel-Nabi and A. </w:t>
-      </w:r>
-      <w:proofErr w:type="spellStart"/>
-      <w:r>
-        <w:rPr>
-          <w:rFonts w:ascii="Times New Roman" w:hAnsi="Times New Roman" w:cs="Times New Roman"/>
-        </w:rPr>
-        <w:t>Awajan</w:t>
-      </w:r>
-      <w:proofErr w:type="spellEnd"/>
-      <w:r>
-        <w:rPr>
-          <w:rFonts w:ascii="Times New Roman" w:hAnsi="Times New Roman" w:cs="Times New Roman"/>
-        </w:rPr>
-        <w:t xml:space="preserve">, </w:t>
-      </w:r>
-      <w:r>
-        <w:rPr>
-          <w:rFonts w:ascii="Times New Roman" w:hAnsi="Times New Roman" w:cs="Times New Roman"/>
-        </w:rPr>
-        <w:t>“</w:t>
-      </w:r>
-      <w:r>
-        <w:rPr>
-          <w:rFonts w:ascii="Times New Roman" w:hAnsi="Times New Roman" w:cs="Times New Roman"/>
-        </w:rPr>
-        <w:t>A Survey of Textual Emotion Detection,</w:t>
-      </w:r>
-      <w:r>
-        <w:rPr>
-          <w:rFonts w:ascii="Times New Roman" w:hAnsi="Times New Roman" w:cs="Times New Roman"/>
-        </w:rPr>
-        <w:t>”</w:t>
-      </w:r>
-      <w:r>
-        <w:rPr>
-          <w:rFonts w:ascii="Times New Roman" w:hAnsi="Times New Roman" w:cs="Times New Roman"/>
-        </w:rPr>
-        <w:t xml:space="preserve"> 2018 8th International Conference on Computer Science and Information Technology (CSIT), 2018, pp. 136-142, </w:t>
-      </w:r>
-      <w:proofErr w:type="spellStart"/>
-      <w:r>
-        <w:rPr>
-          <w:rFonts w:ascii="Times New Roman" w:hAnsi="Times New Roman" w:cs="Times New Roman"/>
-        </w:rPr>
-        <w:t>doi</w:t>
-      </w:r>
-      <w:proofErr w:type="spellEnd"/>
-      <w:r>
-        <w:rPr>
-          <w:rFonts w:ascii="Times New Roman" w:hAnsi="Times New Roman" w:cs="Times New Roman"/>
-        </w:rPr>
-        <w:t>: 10.1109/CSIT.2018.8486405.</w:t>
-      </w:r>
-      <w:r>
-        <w:rPr>
-          <w:rFonts w:ascii="Times New Roman" w:hAnsi="Times New Roman" w:cs="Times New Roman"/>
-        </w:rPr>
-        <w:t xml:space="preserve"> </w:t>
-      </w:r>
-    </w:p>
-    <w:p>
-      <w:pPr>
-        <w:spacing w:line="480" w:lineRule="auto"/>
-        <w:rPr>
-          <w:rFonts w:ascii="Times New Roman" w:hAnsi="Times New Roman" w:cs="Times New Roman"/>
-        </w:rPr>
-      </w:pPr>
-      <w:r>
-        <w:rPr>
-          <w:rFonts w:ascii="Times New Roman" w:hAnsi="Times New Roman" w:cs="Times New Roman"/>
-        </w:rPr>
-        <w:t>[</w:t>
-      </w:r>
-      <w:bookmarkStart w:id="83" w:name="ref_19"/>
-      <w:r>
-        <w:rPr>
-          <w:rFonts w:ascii="Times New Roman" w:hAnsi="Times New Roman" w:cs="Times New Roman"/>
-        </w:rPr>
-        <w:t>19</w:t>
-      </w:r>
-      <w:bookmarkEnd w:id="83"/>
       <w:r>
         <w:rPr>
           <w:rFonts w:ascii="Times New Roman" w:hAnsi="Times New Roman" w:cs="Times New Roman"/>
@@ -20159,14 +20639,14 @@
         </w:rPr>
         <w:t>[</w:t>
       </w:r>
-      <w:bookmarkStart w:id="84" w:name="ref_20"/>
+      <w:bookmarkStart w:id="83" w:name="ref_20"/>
       <w:r>
         <w:rPr>
           <w:rFonts w:ascii="Times New Roman" w:hAnsi="Times New Roman" w:cs="Times New Roman"/>
         </w:rPr>
         <w:t>20</w:t>
       </w:r>
-      <w:bookmarkEnd w:id="84"/>
+      <w:bookmarkEnd w:id="83"/>
       <w:r>
         <w:rPr>
           <w:rFonts w:ascii="Times New Roman" w:hAnsi="Times New Roman" w:cs="Times New Roman"/>
@@ -20227,14 +20707,14 @@
         </w:rPr>
         <w:t>[</w:t>
       </w:r>
-      <w:bookmarkStart w:id="85" w:name="ref_21"/>
+      <w:bookmarkStart w:id="84" w:name="ref_21"/>
       <w:r>
         <w:rPr>
           <w:rFonts w:ascii="Times New Roman" w:hAnsi="Times New Roman" w:cs="Times New Roman"/>
         </w:rPr>
         <w:t>21</w:t>
       </w:r>
-      <w:bookmarkEnd w:id="85"/>
+      <w:bookmarkEnd w:id="84"/>
       <w:r>
         <w:rPr>
           <w:rFonts w:ascii="Times New Roman" w:hAnsi="Times New Roman" w:cs="Times New Roman"/>
@@ -20295,14 +20775,14 @@
         </w:rPr>
         <w:t>[</w:t>
       </w:r>
-      <w:bookmarkStart w:id="86" w:name="ref_22"/>
+      <w:bookmarkStart w:id="85" w:name="ref_22"/>
       <w:r>
         <w:rPr>
           <w:rFonts w:ascii="Times New Roman" w:hAnsi="Times New Roman" w:cs="Times New Roman"/>
         </w:rPr>
         <w:t>22</w:t>
       </w:r>
-      <w:bookmarkEnd w:id="86"/>
+      <w:bookmarkEnd w:id="85"/>
       <w:r>
         <w:rPr>
           <w:rFonts w:ascii="Times New Roman" w:hAnsi="Times New Roman" w:cs="Times New Roman"/>
@@ -20363,14 +20843,14 @@
         </w:rPr>
         <w:t>[</w:t>
       </w:r>
-      <w:bookmarkStart w:id="87" w:name="ref_23"/>
+      <w:bookmarkStart w:id="86" w:name="ref_23"/>
       <w:r>
         <w:rPr>
           <w:rFonts w:ascii="Times New Roman" w:hAnsi="Times New Roman" w:cs="Times New Roman"/>
         </w:rPr>
         <w:t>23</w:t>
       </w:r>
-      <w:bookmarkEnd w:id="87"/>
+      <w:bookmarkEnd w:id="86"/>
       <w:r>
         <w:rPr>
           <w:rFonts w:ascii="Times New Roman" w:hAnsi="Times New Roman" w:cs="Times New Roman"/>
@@ -20459,14 +20939,14 @@
         </w:rPr>
         <w:t>[</w:t>
       </w:r>
-      <w:bookmarkStart w:id="88" w:name="ref_24"/>
+      <w:bookmarkStart w:id="87" w:name="ref_24"/>
       <w:r>
         <w:rPr>
           <w:rFonts w:ascii="Times New Roman" w:hAnsi="Times New Roman" w:cs="Times New Roman"/>
         </w:rPr>
         <w:t>24</w:t>
       </w:r>
-      <w:bookmarkEnd w:id="88"/>
+      <w:bookmarkEnd w:id="87"/>
       <w:r>
         <w:rPr>
           <w:rFonts w:ascii="Times New Roman" w:hAnsi="Times New Roman" w:cs="Times New Roman"/>
@@ -20538,14 +21018,14 @@
         <w:lastRenderedPageBreak/>
         <w:t>[</w:t>
       </w:r>
-      <w:bookmarkStart w:id="89" w:name="ref_25"/>
+      <w:bookmarkStart w:id="88" w:name="ref_25"/>
       <w:r>
         <w:rPr>
           <w:rFonts w:ascii="Times New Roman" w:hAnsi="Times New Roman" w:cs="Times New Roman"/>
         </w:rPr>
         <w:t>25</w:t>
       </w:r>
-      <w:bookmarkEnd w:id="89"/>
+      <w:bookmarkEnd w:id="88"/>
       <w:r>
         <w:rPr>
           <w:rFonts w:ascii="Times New Roman" w:hAnsi="Times New Roman" w:cs="Times New Roman"/>
@@ -20634,14 +21114,14 @@
         </w:rPr>
         <w:t>[</w:t>
       </w:r>
-      <w:bookmarkStart w:id="90" w:name="ref_26"/>
+      <w:bookmarkStart w:id="89" w:name="ref_26"/>
       <w:r>
         <w:rPr>
           <w:rFonts w:ascii="Times New Roman" w:hAnsi="Times New Roman" w:cs="Times New Roman"/>
         </w:rPr>
         <w:t>26</w:t>
       </w:r>
-      <w:bookmarkEnd w:id="90"/>
+      <w:bookmarkEnd w:id="89"/>
       <w:r>
         <w:rPr>
           <w:rFonts w:ascii="Times New Roman" w:hAnsi="Times New Roman" w:cs="Times New Roman"/>
@@ -20754,14 +21234,14 @@
         </w:rPr>
         <w:t>[</w:t>
       </w:r>
-      <w:bookmarkStart w:id="91" w:name="ref_27"/>
+      <w:bookmarkStart w:id="90" w:name="ref_27"/>
       <w:r>
         <w:rPr>
           <w:rFonts w:ascii="Times New Roman" w:hAnsi="Times New Roman" w:cs="Times New Roman"/>
         </w:rPr>
         <w:t>27</w:t>
       </w:r>
-      <w:bookmarkEnd w:id="91"/>
+      <w:bookmarkEnd w:id="90"/>
       <w:r>
         <w:rPr>
           <w:rFonts w:ascii="Times New Roman" w:hAnsi="Times New Roman" w:cs="Times New Roman"/>
@@ -20822,14 +21302,14 @@
         </w:rPr>
         <w:t>[</w:t>
       </w:r>
-      <w:bookmarkStart w:id="92" w:name="ref_28"/>
+      <w:bookmarkStart w:id="91" w:name="ref_28"/>
       <w:r>
         <w:rPr>
           <w:rFonts w:ascii="Times New Roman" w:hAnsi="Times New Roman" w:cs="Times New Roman"/>
         </w:rPr>
         <w:t>28</w:t>
       </w:r>
-      <w:bookmarkEnd w:id="92"/>
+      <w:bookmarkEnd w:id="91"/>
       <w:r>
         <w:rPr>
           <w:rFonts w:ascii="Times New Roman" w:hAnsi="Times New Roman" w:cs="Times New Roman"/>
@@ -20902,14 +21382,14 @@
         </w:rPr>
         <w:t>[</w:t>
       </w:r>
-      <w:bookmarkStart w:id="93" w:name="ref_29"/>
+      <w:bookmarkStart w:id="92" w:name="ref_29"/>
       <w:r>
         <w:rPr>
           <w:rFonts w:ascii="Times New Roman" w:hAnsi="Times New Roman" w:cs="Times New Roman"/>
         </w:rPr>
         <w:t>29</w:t>
       </w:r>
-      <w:bookmarkEnd w:id="93"/>
+      <w:bookmarkEnd w:id="92"/>
       <w:r>
         <w:rPr>
           <w:rFonts w:ascii="Times New Roman" w:hAnsi="Times New Roman" w:cs="Times New Roman"/>
@@ -21056,14 +21536,14 @@
         </w:rPr>
         <w:t>[</w:t>
       </w:r>
-      <w:bookmarkStart w:id="94" w:name="ref_30"/>
+      <w:bookmarkStart w:id="93" w:name="ref_30"/>
       <w:r>
         <w:rPr>
           <w:rFonts w:ascii="Times New Roman" w:hAnsi="Times New Roman" w:cs="Times New Roman"/>
         </w:rPr>
         <w:t>30</w:t>
       </w:r>
-      <w:bookmarkEnd w:id="94"/>
+      <w:bookmarkEnd w:id="93"/>
       <w:r>
         <w:rPr>
           <w:rFonts w:ascii="Times New Roman" w:hAnsi="Times New Roman" w:cs="Times New Roman"/>
@@ -21258,14 +21738,14 @@
         </w:rPr>
         <w:t>[</w:t>
       </w:r>
-      <w:bookmarkStart w:id="95" w:name="ref_31"/>
+      <w:bookmarkStart w:id="94" w:name="ref_31"/>
       <w:r>
         <w:rPr>
           <w:rFonts w:ascii="Times New Roman" w:hAnsi="Times New Roman" w:cs="Times New Roman"/>
         </w:rPr>
         <w:t>31</w:t>
       </w:r>
-      <w:bookmarkEnd w:id="95"/>
+      <w:bookmarkEnd w:id="94"/>
       <w:r>
         <w:rPr>
           <w:rFonts w:ascii="Times New Roman" w:hAnsi="Times New Roman" w:cs="Times New Roman"/>
@@ -21355,14 +21835,14 @@
         <w:lastRenderedPageBreak/>
         <w:t>[</w:t>
       </w:r>
-      <w:bookmarkStart w:id="96" w:name="ref_32"/>
+      <w:bookmarkStart w:id="95" w:name="ref_32"/>
       <w:r>
         <w:rPr>
           <w:rFonts w:ascii="Times New Roman" w:hAnsi="Times New Roman" w:cs="Times New Roman"/>
         </w:rPr>
         <w:t>32</w:t>
       </w:r>
-      <w:bookmarkEnd w:id="96"/>
+      <w:bookmarkEnd w:id="95"/>
       <w:r>
         <w:rPr>
           <w:rFonts w:ascii="Times New Roman" w:hAnsi="Times New Roman" w:cs="Times New Roman"/>
@@ -21665,14 +22145,14 @@
         </w:rPr>
         <w:t>[</w:t>
       </w:r>
-      <w:bookmarkStart w:id="97" w:name="ref_33"/>
+      <w:bookmarkStart w:id="96" w:name="ref_33"/>
       <w:r>
         <w:rPr>
           <w:rFonts w:ascii="Times New Roman" w:hAnsi="Times New Roman" w:cs="Times New Roman"/>
         </w:rPr>
         <w:t>33</w:t>
       </w:r>
-      <w:bookmarkEnd w:id="97"/>
+      <w:bookmarkEnd w:id="96"/>
       <w:r>
         <w:rPr>
           <w:rFonts w:ascii="Times New Roman" w:hAnsi="Times New Roman" w:cs="Times New Roman"/>
@@ -21807,14 +22287,14 @@
         </w:rPr>
         <w:t>[</w:t>
       </w:r>
-      <w:bookmarkStart w:id="98" w:name="ref_34"/>
+      <w:bookmarkStart w:id="97" w:name="ref_34"/>
       <w:r>
         <w:rPr>
           <w:rFonts w:ascii="Times New Roman" w:hAnsi="Times New Roman" w:cs="Times New Roman"/>
         </w:rPr>
         <w:t>34</w:t>
       </w:r>
-      <w:bookmarkEnd w:id="98"/>
+      <w:bookmarkEnd w:id="97"/>
       <w:r>
         <w:rPr>
           <w:rFonts w:ascii="Times New Roman" w:hAnsi="Times New Roman" w:cs="Times New Roman"/>
@@ -21899,14 +22379,14 @@
         </w:rPr>
         <w:t>[</w:t>
       </w:r>
-      <w:bookmarkStart w:id="99" w:name="ref_35"/>
+      <w:bookmarkStart w:id="98" w:name="ref_35"/>
       <w:r>
         <w:rPr>
           <w:rFonts w:ascii="Times New Roman" w:hAnsi="Times New Roman" w:cs="Times New Roman"/>
         </w:rPr>
         <w:t>35</w:t>
       </w:r>
-      <w:bookmarkEnd w:id="99"/>
+      <w:bookmarkEnd w:id="98"/>
       <w:r>
         <w:rPr>
           <w:rFonts w:ascii="Times New Roman" w:hAnsi="Times New Roman" w:cs="Times New Roman"/>
@@ -21981,14 +22461,14 @@
         </w:rPr>
         <w:t>[</w:t>
       </w:r>
-      <w:bookmarkStart w:id="100" w:name="ref_36"/>
+      <w:bookmarkStart w:id="99" w:name="ref_36"/>
       <w:r>
         <w:rPr>
           <w:rFonts w:ascii="Times New Roman" w:hAnsi="Times New Roman" w:cs="Times New Roman"/>
         </w:rPr>
         <w:t>36</w:t>
       </w:r>
-      <w:bookmarkEnd w:id="100"/>
+      <w:bookmarkEnd w:id="99"/>
       <w:r>
         <w:rPr>
           <w:rFonts w:ascii="Times New Roman" w:hAnsi="Times New Roman" w:cs="Times New Roman"/>
@@ -22103,14 +22583,14 @@
         </w:rPr>
         <w:t>[</w:t>
       </w:r>
-      <w:bookmarkStart w:id="101" w:name="ref_37"/>
+      <w:bookmarkStart w:id="100" w:name="ref_37"/>
       <w:r>
         <w:rPr>
           <w:rFonts w:ascii="Times New Roman" w:hAnsi="Times New Roman" w:cs="Times New Roman"/>
         </w:rPr>
         <w:t>37</w:t>
       </w:r>
-      <w:bookmarkEnd w:id="101"/>
+      <w:bookmarkEnd w:id="100"/>
       <w:r>
         <w:rPr>
           <w:rFonts w:ascii="Times New Roman" w:hAnsi="Times New Roman" w:cs="Times New Roman"/>
@@ -22379,14 +22859,14 @@
         </w:rPr>
         <w:t>[</w:t>
       </w:r>
-      <w:bookmarkStart w:id="102" w:name="ref_38"/>
+      <w:bookmarkStart w:id="101" w:name="ref_38"/>
       <w:r>
         <w:rPr>
           <w:rFonts w:ascii="Times New Roman" w:hAnsi="Times New Roman" w:cs="Times New Roman"/>
         </w:rPr>
         <w:t>38</w:t>
       </w:r>
-      <w:bookmarkEnd w:id="102"/>
+      <w:bookmarkEnd w:id="101"/>
       <w:r>
         <w:rPr>
           <w:rFonts w:ascii="Times New Roman" w:hAnsi="Times New Roman" w:cs="Times New Roman"/>
@@ -22449,14 +22929,14 @@
         </w:rPr>
         <w:t>[</w:t>
       </w:r>
-      <w:bookmarkStart w:id="103" w:name="ref_39"/>
+      <w:bookmarkStart w:id="102" w:name="ref_39"/>
       <w:r>
         <w:rPr>
           <w:rFonts w:ascii="Times New Roman" w:hAnsi="Times New Roman" w:cs="Times New Roman"/>
         </w:rPr>
         <w:t>39</w:t>
       </w:r>
-      <w:bookmarkEnd w:id="103"/>
+      <w:bookmarkEnd w:id="102"/>
       <w:r>
         <w:rPr>
           <w:rFonts w:ascii="Times New Roman" w:hAnsi="Times New Roman" w:cs="Times New Roman"/>
@@ -22594,14 +23074,14 @@
         </w:rPr>
         <w:t>[</w:t>
       </w:r>
-      <w:bookmarkStart w:id="104" w:name="ref_40"/>
+      <w:bookmarkStart w:id="103" w:name="ref_40"/>
       <w:r>
         <w:rPr>
           <w:rFonts w:ascii="Times New Roman" w:hAnsi="Times New Roman" w:cs="Times New Roman"/>
         </w:rPr>
         <w:t>40</w:t>
       </w:r>
-      <w:bookmarkEnd w:id="104"/>
+      <w:bookmarkEnd w:id="103"/>
       <w:r>
         <w:rPr>
           <w:rFonts w:ascii="Times New Roman" w:hAnsi="Times New Roman" w:cs="Times New Roman"/>
@@ -22657,7 +23137,7 @@
         </w:rPr>
         <w:t>[</w:t>
       </w:r>
-      <w:bookmarkStart w:id="105" w:name="ref_41"/>
+      <w:bookmarkStart w:id="104" w:name="ref_41"/>
       <w:r>
         <w:rPr>
           <w:rFonts w:ascii="Times New Roman" w:eastAsia="Times New Roman" w:hAnsi="Times New Roman" w:cs="Times New Roman"/>
@@ -22665,7 +23145,7 @@
         </w:rPr>
         <w:t>41</w:t>
       </w:r>
-      <w:bookmarkEnd w:id="105"/>
+      <w:bookmarkEnd w:id="104"/>
       <w:r>
         <w:rPr>
           <w:rFonts w:ascii="Times New Roman" w:eastAsia="Times New Roman" w:hAnsi="Times New Roman" w:cs="Times New Roman"/>
@@ -22732,7 +23212,7 @@
         </w:rPr>
         <w:t>[</w:t>
       </w:r>
-      <w:bookmarkStart w:id="106" w:name="ref_42"/>
+      <w:bookmarkStart w:id="105" w:name="ref_42"/>
       <w:r>
         <w:rPr>
           <w:rFonts w:ascii="Times New Roman" w:eastAsia="Times New Roman" w:hAnsi="Times New Roman" w:cs="Times New Roman"/>
@@ -22740,7 +23220,7 @@
         </w:rPr>
         <w:t>42</w:t>
       </w:r>
-      <w:bookmarkEnd w:id="106"/>
+      <w:bookmarkEnd w:id="105"/>
       <w:r>
         <w:rPr>
           <w:rFonts w:ascii="Times New Roman" w:eastAsia="Times New Roman" w:hAnsi="Times New Roman" w:cs="Times New Roman"/>
@@ -22843,14 +23323,14 @@
         </w:rPr>
         <w:t>[</w:t>
       </w:r>
-      <w:bookmarkStart w:id="107" w:name="ref_43"/>
+      <w:bookmarkStart w:id="106" w:name="ref_43"/>
       <w:r>
         <w:rPr>
           <w:rFonts w:ascii="Times New Roman" w:hAnsi="Times New Roman" w:cs="Times New Roman"/>
         </w:rPr>
         <w:t>43</w:t>
       </w:r>
-      <w:bookmarkEnd w:id="107"/>
+      <w:bookmarkEnd w:id="106"/>
       <w:r>
         <w:rPr>
           <w:rFonts w:ascii="Times New Roman" w:hAnsi="Times New Roman" w:cs="Times New Roman"/>
@@ -22977,7 +23457,7 @@
         </w:rPr>
         <w:t>[</w:t>
       </w:r>
-      <w:bookmarkStart w:id="108" w:name="ref_44"/>
+      <w:bookmarkStart w:id="107" w:name="ref_44"/>
       <w:r>
         <w:rPr>
           <w:rFonts w:ascii="Times New Roman" w:eastAsia="Times New Roman" w:hAnsi="Times New Roman" w:cs="Times New Roman"/>
@@ -22996,7 +23476,7 @@
         </w:rPr>
         <w:t>4</w:t>
       </w:r>
-      <w:bookmarkEnd w:id="108"/>
+      <w:bookmarkEnd w:id="107"/>
       <w:r>
         <w:rPr>
           <w:rFonts w:ascii="Times New Roman" w:eastAsia="Times New Roman" w:hAnsi="Times New Roman" w:cs="Times New Roman"/>
@@ -23166,7 +23646,7 @@
         </w:rPr>
         <w:t>[</w:t>
       </w:r>
-      <w:bookmarkStart w:id="109" w:name="ref_45"/>
+      <w:bookmarkStart w:id="108" w:name="ref_45"/>
       <w:r>
         <w:rPr>
           <w:rFonts w:ascii="Times New Roman" w:eastAsia="Times New Roman" w:hAnsi="Times New Roman" w:cs="Times New Roman"/>
@@ -23185,7 +23665,7 @@
         </w:rPr>
         <w:t>5</w:t>
       </w:r>
-      <w:bookmarkEnd w:id="109"/>
+      <w:bookmarkEnd w:id="108"/>
       <w:r>
         <w:rPr>
           <w:rFonts w:ascii="Times New Roman" w:eastAsia="Times New Roman" w:hAnsi="Times New Roman" w:cs="Times New Roman"/>
@@ -23410,14 +23890,14 @@
         </w:rPr>
         <w:t>[</w:t>
       </w:r>
-      <w:bookmarkStart w:id="110" w:name="ref_46"/>
+      <w:bookmarkStart w:id="109" w:name="ref_46"/>
       <w:r>
         <w:rPr>
           <w:rFonts w:ascii="Times New Roman" w:hAnsi="Times New Roman" w:cs="Times New Roman"/>
         </w:rPr>
         <w:t>46</w:t>
       </w:r>
-      <w:bookmarkEnd w:id="110"/>
+      <w:bookmarkEnd w:id="109"/>
       <w:r>
         <w:rPr>
           <w:rFonts w:ascii="Times New Roman" w:hAnsi="Times New Roman" w:cs="Times New Roman"/>
@@ -23480,14 +23960,14 @@
         </w:rPr>
         <w:t>[</w:t>
       </w:r>
-      <w:bookmarkStart w:id="111" w:name="ref_47"/>
+      <w:bookmarkStart w:id="110" w:name="ref_47"/>
       <w:r>
         <w:rPr>
           <w:rFonts w:ascii="Times New Roman" w:hAnsi="Times New Roman" w:cs="Times New Roman"/>
         </w:rPr>
         <w:t>47</w:t>
       </w:r>
-      <w:bookmarkEnd w:id="111"/>
+      <w:bookmarkEnd w:id="110"/>
       <w:r>
         <w:rPr>
           <w:rFonts w:ascii="Times New Roman" w:hAnsi="Times New Roman" w:cs="Times New Roman"/>
@@ -23597,7 +24077,7 @@
         </w:rPr>
         <w:t>[</w:t>
       </w:r>
-      <w:bookmarkStart w:id="112" w:name="ref_48"/>
+      <w:bookmarkStart w:id="111" w:name="ref_48"/>
       <w:r>
         <w:rPr>
           <w:rFonts w:ascii="Times New Roman" w:eastAsia="Times New Roman" w:hAnsi="Times New Roman" w:cs="Times New Roman"/>
@@ -23605,7 +24085,7 @@
         </w:rPr>
         <w:t>48</w:t>
       </w:r>
-      <w:bookmarkEnd w:id="112"/>
+      <w:bookmarkEnd w:id="111"/>
       <w:r>
         <w:rPr>
           <w:rFonts w:ascii="Times New Roman" w:eastAsia="Times New Roman" w:hAnsi="Times New Roman" w:cs="Times New Roman"/>
@@ -23715,7 +24195,7 @@
         <w:lastRenderedPageBreak/>
         <w:t>[</w:t>
       </w:r>
-      <w:bookmarkStart w:id="113" w:name="ref_49"/>
+      <w:bookmarkStart w:id="112" w:name="ref_49"/>
       <w:r>
         <w:rPr>
           <w:rFonts w:ascii="Times New Roman" w:eastAsia="Times New Roman" w:hAnsi="Times New Roman" w:cs="Times New Roman"/>
@@ -23723,7 +24203,7 @@
         </w:rPr>
         <w:t>49</w:t>
       </w:r>
-      <w:bookmarkEnd w:id="113"/>
+      <w:bookmarkEnd w:id="112"/>
       <w:r>
         <w:rPr>
           <w:rFonts w:ascii="Times New Roman" w:eastAsia="Times New Roman" w:hAnsi="Times New Roman" w:cs="Times New Roman"/>
@@ -23874,7 +24354,7 @@
         </w:rPr>
         <w:t>[</w:t>
       </w:r>
-      <w:bookmarkStart w:id="114" w:name="ref_50"/>
+      <w:bookmarkStart w:id="113" w:name="ref_50"/>
       <w:r>
         <w:rPr>
           <w:rFonts w:ascii="Times New Roman" w:eastAsia="Times New Roman" w:hAnsi="Times New Roman" w:cs="Times New Roman"/>
@@ -23889,7 +24369,7 @@
         </w:rPr>
         <w:t>0</w:t>
       </w:r>
-      <w:bookmarkEnd w:id="114"/>
+      <w:bookmarkEnd w:id="113"/>
       <w:r>
         <w:rPr>
           <w:rFonts w:ascii="Times New Roman" w:eastAsia="Times New Roman" w:hAnsi="Times New Roman" w:cs="Times New Roman"/>
@@ -24374,6 +24854,7 @@
     </w:p>
     <w:p>
       <w:pPr>
+        <w:spacing w:line="480" w:lineRule="auto"/>
         <w:rPr>
           <w:rFonts w:ascii="Times New Roman" w:eastAsia="Times New Roman" w:hAnsi="Times New Roman" w:cs="Times New Roman"/>
           <w:color w:val="000000"/>
@@ -24386,60 +24867,46 @@
           <w:rFonts w:ascii="Times New Roman" w:eastAsia="Times New Roman" w:hAnsi="Times New Roman" w:cs="Times New Roman"/>
           <w:color w:val="000000"/>
         </w:rPr>
-        <w:t xml:space="preserve">  </w:t>
-      </w:r>
-    </w:p>
-    <w:p>
-      <w:pPr>
-        <w:spacing w:line="480" w:lineRule="auto"/>
-        <w:rPr>
-          <w:rFonts w:ascii="Times New Roman" w:hAnsi="Times New Roman" w:cs="Times New Roman"/>
-        </w:rPr>
-      </w:pPr>
-    </w:p>
-    <w:p>
-      <w:pPr>
-        <w:spacing w:line="480" w:lineRule="auto"/>
-      </w:pPr>
-    </w:p>
-    <w:p>
-      <w:pPr>
-        <w:spacing w:line="480" w:lineRule="auto"/>
-      </w:pPr>
-      <w:r>
-        <w:t xml:space="preserve">  </w:t>
-      </w:r>
-    </w:p>
-    <w:p>
-      <w:pPr>
-        <w:spacing w:after="0" w:line="480" w:lineRule="auto"/>
+        <w:t xml:space="preserve">[57] </w:t>
+      </w:r>
+      <w:proofErr w:type="spellStart"/>
+      <w:r>
         <w:rPr>
           <w:rFonts w:ascii="Times New Roman" w:eastAsia="Times New Roman" w:hAnsi="Times New Roman" w:cs="Times New Roman"/>
           <w:color w:val="000000"/>
         </w:rPr>
-      </w:pPr>
-    </w:p>
-    <w:p>
-      <w:pPr>
-        <w:spacing w:after="0" w:line="480" w:lineRule="auto"/>
+        <w:t>Huggingface</w:t>
+      </w:r>
+      <w:proofErr w:type="spellEnd"/>
+      <w:r>
+        <w:rPr>
+          <w:rFonts w:ascii="Times New Roman" w:eastAsia="Times New Roman" w:hAnsi="Times New Roman" w:cs="Times New Roman"/>
+          <w:color w:val="000000"/>
+        </w:rPr>
+        <w:t>, “</w:t>
+      </w:r>
+      <w:proofErr w:type="spellStart"/>
+      <w:proofErr w:type="gramStart"/>
+      <w:r>
         <w:rPr>
           <w:rFonts w:ascii="Times New Roman" w:eastAsia="Times New Roman" w:hAnsi="Times New Roman" w:cs="Times New Roman"/>
           <w:color w:val="000000"/>
           <w:sz w:val="24"/>
           <w:szCs w:val="24"/>
         </w:rPr>
-      </w:pPr>
-    </w:p>
-    <w:p>
-      <w:pPr>
-        <w:spacing w:line="480" w:lineRule="auto"/>
+        <w:t>transformers.modeling</w:t>
+      </w:r>
+      <w:proofErr w:type="gramEnd"/>
+      <w:r>
         <w:rPr>
           <w:rFonts w:ascii="Times New Roman" w:eastAsia="Times New Roman" w:hAnsi="Times New Roman" w:cs="Times New Roman"/>
           <w:color w:val="000000"/>
           <w:sz w:val="24"/>
           <w:szCs w:val="24"/>
         </w:rPr>
-      </w:pPr>
+        <w:t>_bert</w:t>
+      </w:r>
+      <w:proofErr w:type="spellEnd"/>
       <w:r>
         <w:rPr>
           <w:rFonts w:ascii="Times New Roman" w:eastAsia="Times New Roman" w:hAnsi="Times New Roman" w:cs="Times New Roman"/>
@@ -24447,7 +24914,103 @@
           <w:sz w:val="24"/>
           <w:szCs w:val="24"/>
         </w:rPr>
-        <w:lastRenderedPageBreak/>
+        <w:t xml:space="preserve"> — transformers 3.0.2 documentation,”</w:t>
+      </w:r>
+      <w:r>
+        <w:rPr>
+          <w:rFonts w:ascii="Times New Roman" w:eastAsia="Times New Roman" w:hAnsi="Times New Roman" w:cs="Times New Roman"/>
+          <w:color w:val="000000"/>
+          <w:sz w:val="24"/>
+          <w:szCs w:val="24"/>
+        </w:rPr>
+        <w:t xml:space="preserve"> </w:t>
+      </w:r>
+      <w:r>
+        <w:rPr>
+          <w:rFonts w:ascii="Times New Roman" w:eastAsia="Times New Roman" w:hAnsi="Times New Roman" w:cs="Times New Roman"/>
+          <w:i/>
+          <w:iCs/>
+          <w:color w:val="000000"/>
+          <w:sz w:val="24"/>
+          <w:szCs w:val="24"/>
+        </w:rPr>
+        <w:t>Huggingface.co</w:t>
+      </w:r>
+      <w:r>
+        <w:rPr>
+          <w:rFonts w:ascii="Times New Roman" w:eastAsia="Times New Roman" w:hAnsi="Times New Roman" w:cs="Times New Roman"/>
+          <w:color w:val="000000"/>
+          <w:sz w:val="24"/>
+          <w:szCs w:val="24"/>
+        </w:rPr>
+        <w:t>, 2018.</w:t>
+      </w:r>
+      <w:r>
+        <w:rPr>
+          <w:rFonts w:ascii="Times New Roman" w:eastAsia="Times New Roman" w:hAnsi="Times New Roman" w:cs="Times New Roman"/>
+          <w:color w:val="000000"/>
+        </w:rPr>
+        <w:t xml:space="preserve">  </w:t>
+      </w:r>
+    </w:p>
+    <w:p>
+      <w:pPr>
+        <w:spacing w:line="480" w:lineRule="auto"/>
+        <w:rPr>
+          <w:rFonts w:ascii="Times New Roman" w:hAnsi="Times New Roman" w:cs="Times New Roman"/>
+        </w:rPr>
+      </w:pPr>
+    </w:p>
+    <w:p>
+      <w:pPr>
+        <w:spacing w:line="480" w:lineRule="auto"/>
+      </w:pPr>
+    </w:p>
+    <w:p>
+      <w:pPr>
+        <w:spacing w:line="480" w:lineRule="auto"/>
+      </w:pPr>
+      <w:r>
+        <w:t xml:space="preserve">  </w:t>
+      </w:r>
+    </w:p>
+    <w:p>
+      <w:pPr>
+        <w:spacing w:after="0" w:line="480" w:lineRule="auto"/>
+        <w:rPr>
+          <w:rFonts w:ascii="Times New Roman" w:eastAsia="Times New Roman" w:hAnsi="Times New Roman" w:cs="Times New Roman"/>
+          <w:color w:val="000000"/>
+        </w:rPr>
+      </w:pPr>
+    </w:p>
+    <w:p>
+      <w:pPr>
+        <w:spacing w:after="0" w:line="480" w:lineRule="auto"/>
+        <w:rPr>
+          <w:rFonts w:ascii="Times New Roman" w:eastAsia="Times New Roman" w:hAnsi="Times New Roman" w:cs="Times New Roman"/>
+          <w:color w:val="000000"/>
+          <w:sz w:val="24"/>
+          <w:szCs w:val="24"/>
+        </w:rPr>
+      </w:pPr>
+    </w:p>
+    <w:p>
+      <w:pPr>
+        <w:spacing w:line="480" w:lineRule="auto"/>
+        <w:rPr>
+          <w:rFonts w:ascii="Times New Roman" w:eastAsia="Times New Roman" w:hAnsi="Times New Roman" w:cs="Times New Roman"/>
+          <w:color w:val="000000"/>
+          <w:sz w:val="24"/>
+          <w:szCs w:val="24"/>
+        </w:rPr>
+      </w:pPr>
+      <w:r>
+        <w:rPr>
+          <w:rFonts w:ascii="Times New Roman" w:eastAsia="Times New Roman" w:hAnsi="Times New Roman" w:cs="Times New Roman"/>
+          <w:color w:val="000000"/>
+          <w:sz w:val="24"/>
+          <w:szCs w:val="24"/>
+        </w:rPr>
         <w:br w:type="page"/>
       </w:r>
     </w:p>
@@ -28672,7 +29235,7 @@
                     <pic:cNvPicPr/>
                   </pic:nvPicPr>
                   <pic:blipFill>
-                    <a:blip r:embed="rId41"/>
+                    <a:blip r:embed="rId40"/>
                     <a:stretch>
                       <a:fillRect/>
                     </a:stretch>
@@ -28891,7 +29454,7 @@
                     <pic:cNvPicPr/>
                   </pic:nvPicPr>
                   <pic:blipFill>
-                    <a:blip r:embed="rId42"/>
+                    <a:blip r:embed="rId41"/>
                     <a:stretch>
                       <a:fillRect/>
                     </a:stretch>
@@ -29111,7 +29674,7 @@
                     <pic:cNvPicPr/>
                   </pic:nvPicPr>
                   <pic:blipFill>
-                    <a:blip r:embed="rId43"/>
+                    <a:blip r:embed="rId42"/>
                     <a:stretch>
                       <a:fillRect/>
                     </a:stretch>
@@ -29333,7 +29896,7 @@
                     <pic:cNvPicPr/>
                   </pic:nvPicPr>
                   <pic:blipFill rotWithShape="1">
-                    <a:blip r:embed="rId44"/>
+                    <a:blip r:embed="rId43"/>
                     <a:srcRect t="7803" b="13086"/>
                     <a:stretch/>
                   </pic:blipFill>
@@ -29586,7 +30149,7 @@
                     </pic:cNvPicPr>
                   </pic:nvPicPr>
                   <pic:blipFill rotWithShape="1">
-                    <a:blip r:embed="rId45" cstate="print">
+                    <a:blip r:embed="rId44" cstate="print">
                       <a:extLst>
                         <a:ext uri="{28A0092B-C50C-407E-A947-70E740481C1C}">
                           <a14:useLocalDpi xmlns:a14="http://schemas.microsoft.com/office/drawing/2010/main" val="0"/>
@@ -30002,7 +30565,7 @@
                     <pic:cNvPicPr/>
                   </pic:nvPicPr>
                   <pic:blipFill>
-                    <a:blip r:embed="rId46"/>
+                    <a:blip r:embed="rId45"/>
                     <a:stretch>
                       <a:fillRect/>
                     </a:stretch>
@@ -30314,7 +30877,7 @@
                     <pic:cNvPicPr/>
                   </pic:nvPicPr>
                   <pic:blipFill>
-                    <a:blip r:embed="rId47"/>
+                    <a:blip r:embed="rId46"/>
                     <a:stretch>
                       <a:fillRect/>
                     </a:stretch>
@@ -30611,7 +31174,7 @@
                     <pic:cNvPicPr/>
                   </pic:nvPicPr>
                   <pic:blipFill>
-                    <a:blip r:embed="rId48"/>
+                    <a:blip r:embed="rId47"/>
                     <a:stretch>
                       <a:fillRect/>
                     </a:stretch>
@@ -31001,7 +31564,7 @@
                     <pic:cNvPicPr/>
                   </pic:nvPicPr>
                   <pic:blipFill>
-                    <a:blip r:embed="rId49">
+                    <a:blip r:embed="rId48">
                       <a:extLst>
                         <a:ext uri="{28A0092B-C50C-407E-A947-70E740481C1C}">
                           <a14:useLocalDpi xmlns:a14="http://schemas.microsoft.com/office/drawing/2010/main" val="0"/>
@@ -31040,7 +31603,7 @@
           <w:szCs w:val="19"/>
         </w:rPr>
       </w:pPr>
-      <w:bookmarkStart w:id="115" w:name="_Toc94176786"/>
+      <w:bookmarkStart w:id="114" w:name="_Toc94176786"/>
       <w:r>
         <w:rPr>
           <w:rFonts w:ascii="Times New Roman" w:hAnsi="Times New Roman" w:cs="Times New Roman"/>
@@ -31126,7 +31689,7 @@
         </w:rPr>
         <w:t>Gantt Chart</w:t>
       </w:r>
-      <w:bookmarkEnd w:id="115"/>
+      <w:bookmarkEnd w:id="114"/>
     </w:p>
     <w:p>
       <w:pPr>
@@ -31252,7 +31815,7 @@
           <w:szCs w:val="32"/>
         </w:rPr>
       </w:pPr>
-      <w:bookmarkStart w:id="116" w:name="dev_metho_c2"/>
+      <w:bookmarkStart w:id="115" w:name="dev_metho_c2"/>
       <w:r>
         <w:rPr>
           <w:rFonts w:ascii="Times New Roman" w:hAnsi="Times New Roman" w:cs="Times New Roman"/>
@@ -31281,7 +31844,7 @@
         <w:t>2    Development Methodology</w:t>
       </w:r>
     </w:p>
-    <w:bookmarkEnd w:id="116"/>
+    <w:bookmarkEnd w:id="115"/>
     <w:p>
       <w:pPr>
         <w:spacing w:line="480" w:lineRule="auto"/>
@@ -31349,7 +31912,7 @@
                     <pic:cNvPicPr/>
                   </pic:nvPicPr>
                   <pic:blipFill>
-                    <a:blip r:embed="rId50" cstate="print">
+                    <a:blip r:embed="rId49" cstate="print">
                       <a:extLst>
                         <a:ext uri="{28A0092B-C50C-407E-A947-70E740481C1C}">
                           <a14:useLocalDpi xmlns:a14="http://schemas.microsoft.com/office/drawing/2010/main" val="0"/>
@@ -31388,7 +31951,7 @@
           <w:szCs w:val="19"/>
         </w:rPr>
       </w:pPr>
-      <w:bookmarkStart w:id="117" w:name="_Toc94176787"/>
+      <w:bookmarkStart w:id="116" w:name="_Toc94176787"/>
       <w:r>
         <w:rPr>
           <w:rFonts w:ascii="Times New Roman" w:hAnsi="Times New Roman" w:cs="Times New Roman"/>
@@ -31474,7 +32037,7 @@
         </w:rPr>
         <w:t xml:space="preserve"> Model</w:t>
       </w:r>
-      <w:bookmarkEnd w:id="117"/>
+      <w:bookmarkEnd w:id="116"/>
     </w:p>
     <w:p>
       <w:pPr>
@@ -34207,7 +34770,7 @@
       </w:r>
     </w:p>
     <w:sectPr>
-      <w:footerReference w:type="first" r:id="rId51"/>
+      <w:footerReference w:type="first" r:id="rId50"/>
       <w:pgSz w:w="12240" w:h="15840"/>
       <w:pgMar w:top="1440" w:right="1440" w:bottom="1440" w:left="1440" w:header="720" w:footer="720" w:gutter="0"/>
       <w:pgNumType w:start="1"/>
@@ -34376,7 +34939,7 @@
       </w:r>
     </w:p>
   </w:comment>
-  <w:comment w:id="59" w:author="Amin, Ayushi" w:date="2022-02-19T13:49:00Z" w:initials="AA">
+  <w:comment w:id="61" w:author="Amin, Ayushi" w:date="2022-04-16T14:25:00Z" w:initials="AA">
     <w:p>
       <w:pPr>
         <w:pStyle w:val="CommentText"/>
@@ -34388,27 +34951,11 @@
         <w:annotationRef/>
       </w:r>
       <w:r>
-        <w:t>fill</w:t>
+        <w:t>Fill</w:t>
       </w:r>
     </w:p>
   </w:comment>
-  <w:comment w:id="62" w:author="Amin, Ayushi" w:date="2022-04-16T14:25:00Z" w:initials="AA">
-    <w:p>
-      <w:pPr>
-        <w:pStyle w:val="CommentText"/>
-      </w:pPr>
-      <w:r>
-        <w:rPr>
-          <w:rStyle w:val="CommentReference"/>
-        </w:rPr>
-        <w:annotationRef/>
-      </w:r>
-      <w:r>
-        <w:t>Fill</w:t>
-      </w:r>
-    </w:p>
-  </w:comment>
-  <w:comment w:id="64" w:author="Amin, Ayushi" w:date="2022-01-18T02:09:00Z" w:initials="AA">
+  <w:comment w:id="63" w:author="Amin, Ayushi" w:date="2022-01-18T02:09:00Z" w:initials="AA">
     <w:p>
       <w:pPr>
         <w:pStyle w:val="CommentText"/>
@@ -34438,7 +34985,6 @@
   <w15:commentEx w15:paraId="66D383A9" w15:done="0"/>
   <w15:commentEx w15:paraId="01D5729D" w15:done="0"/>
   <w15:commentEx w15:paraId="16877DA1" w15:done="0"/>
-  <w15:commentEx w15:paraId="0F0BE050" w15:done="0"/>
   <w15:commentEx w15:paraId="10A1EC2E" w15:done="0"/>
   <w15:commentEx w15:paraId="7099B460" w15:done="0"/>
 </w15:commentsEx>
@@ -34455,7 +35001,6 @@
   <w16cex:commentExtensible w16cex:durableId="258F36A8" w16cex:dateUtc="2022-01-16T20:28:00Z"/>
   <w16cex:commentExtensible w16cex:durableId="25997441" w16cex:dateUtc="2022-01-24T14:53:00Z"/>
   <w16cex:commentExtensible w16cex:durableId="258AAA8A" w16cex:dateUtc="2022-01-13T09:41:00Z"/>
-  <w16cex:commentExtensible w16cex:durableId="25BB7401" w16cex:dateUtc="2022-02-19T09:49:00Z"/>
   <w16cex:commentExtensible w16cex:durableId="26055073" w16cex:dateUtc="2022-04-16T10:25:00Z"/>
   <w16cex:commentExtensible w16cex:durableId="25909FDD" w16cex:dateUtc="2022-01-17T22:09:00Z"/>
 </w16cex:commentsExtensible>
@@ -34472,7 +35017,6 @@
   <w16cid:commentId w16cid:paraId="66D383A9" w16cid:durableId="258F36A8"/>
   <w16cid:commentId w16cid:paraId="01D5729D" w16cid:durableId="25997441"/>
   <w16cid:commentId w16cid:paraId="16877DA1" w16cid:durableId="258AAA8A"/>
-  <w16cid:commentId w16cid:paraId="0F0BE050" w16cid:durableId="25BB7401"/>
   <w16cid:commentId w16cid:paraId="10A1EC2E" w16cid:durableId="26055073"/>
   <w16cid:commentId w16cid:paraId="7099B460" w16cid:durableId="25909FDD"/>
 </w16cid:commentsIds>

</xml_diff>